<commit_message>
Dominic edited up to page 10 of rough draft 3
</commit_message>
<xml_diff>
--- a/Dissertation - Rough Draft 3.docx
+++ b/Dissertation - Rough Draft 3.docx
@@ -1,6 +1,6 @@
 
 <file path=word/document.xml><?xml version="1.0" encoding="utf-8"?>
-<w:document xmlns:wpc="http://schemas.microsoft.com/office/word/2010/wordprocessingCanvas" xmlns:mo="http://schemas.microsoft.com/office/mac/office/2008/main" xmlns:mc="http://schemas.openxmlformats.org/markup-compatibility/2006" xmlns:mv="urn:schemas-microsoft-com:mac:vml" xmlns:o="urn:schemas-microsoft-com:office:office" xmlns:r="http://schemas.openxmlformats.org/officeDocument/2006/relationships" xmlns:m="http://schemas.openxmlformats.org/officeDocument/2006/math" xmlns:v="urn:schemas-microsoft-com:vml" xmlns:wp14="http://schemas.microsoft.com/office/word/2010/wordprocessingDrawing" xmlns:wp="http://schemas.openxmlformats.org/drawingml/2006/wordprocessingDrawing" xmlns:w10="urn:schemas-microsoft-com:office:word" xmlns:w="http://schemas.openxmlformats.org/wordprocessingml/2006/main" xmlns:w14="http://schemas.microsoft.com/office/word/2010/wordml" xmlns:w15="http://schemas.microsoft.com/office/word/2012/wordml" xmlns:wpg="http://schemas.microsoft.com/office/word/2010/wordprocessingGroup" xmlns:wpi="http://schemas.microsoft.com/office/word/2010/wordprocessingInk" xmlns:wne="http://schemas.microsoft.com/office/word/2006/wordml" xmlns:wps="http://schemas.microsoft.com/office/word/2010/wordprocessingShape" mc:Ignorable="w14 w15 wp14">
+<w:document xmlns:wpc="http://schemas.microsoft.com/office/word/2010/wordprocessingCanvas" xmlns:mc="http://schemas.openxmlformats.org/markup-compatibility/2006" xmlns:o="urn:schemas-microsoft-com:office:office" xmlns:r="http://schemas.openxmlformats.org/officeDocument/2006/relationships" xmlns:m="http://schemas.openxmlformats.org/officeDocument/2006/math" xmlns:v="urn:schemas-microsoft-com:vml" xmlns:wp14="http://schemas.microsoft.com/office/word/2010/wordprocessingDrawing" xmlns:wp="http://schemas.openxmlformats.org/drawingml/2006/wordprocessingDrawing" xmlns:w10="urn:schemas-microsoft-com:office:word" xmlns:w="http://schemas.openxmlformats.org/wordprocessingml/2006/main" xmlns:w14="http://schemas.microsoft.com/office/word/2010/wordml" xmlns:w15="http://schemas.microsoft.com/office/word/2012/wordml" xmlns:wpg="http://schemas.microsoft.com/office/word/2010/wordprocessingGroup" xmlns:wpi="http://schemas.microsoft.com/office/word/2010/wordprocessingInk" xmlns:wne="http://schemas.microsoft.com/office/word/2006/wordml" xmlns:wps="http://schemas.microsoft.com/office/word/2010/wordprocessingShape" mc:Ignorable="w14 w15 wp14">
   <w:body>
     <w:p>
       <w:pPr>
@@ -1030,23 +1030,7 @@
           <w:kern w:val="0"/>
           <w:lang w:eastAsia="en-US"/>
         </w:rPr>
-        <w:t>Procedures………</w:t>
-      </w:r>
-      <w:r>
-        <w:rPr>
-          <w:rFonts w:ascii="Times New Roman" w:eastAsia="Times New Roman" w:hAnsi="Times New Roman" w:cs="Times New Roman"/>
-          <w:kern w:val="0"/>
-          <w:lang w:eastAsia="en-US"/>
-        </w:rPr>
-        <w:t>………………</w:t>
-      </w:r>
-      <w:r>
-        <w:rPr>
-          <w:rFonts w:ascii="Times New Roman" w:eastAsia="Times New Roman" w:hAnsi="Times New Roman" w:cs="Times New Roman"/>
-          <w:kern w:val="0"/>
-          <w:lang w:eastAsia="en-US"/>
-        </w:rPr>
-        <w:t>…………………………………………………...</w:t>
+        <w:t>Procedures…………………………………………………………………………...</w:t>
       </w:r>
       <w:r>
         <w:rPr>
@@ -1522,7 +1506,7 @@
           <w:kern w:val="0"/>
           <w:lang w:eastAsia="en-US"/>
         </w:rPr>
-        <w:t>Research Question</w:t>
+        <w:t>Research Question #5:……………………..………………………..</w:t>
       </w:r>
       <w:r>
         <w:rPr>
@@ -1531,17 +1515,19 @@
           <w:kern w:val="0"/>
           <w:lang w:eastAsia="en-US"/>
         </w:rPr>
-        <w:t xml:space="preserve"> #5</w:t>
-      </w:r>
-      <w:r>
+        <w:t xml:space="preserve"> </w:t>
+      </w:r>
+    </w:p>
+    <w:p>
+      <w:pPr>
+        <w:spacing w:line="240" w:lineRule="auto"/>
         <w:rPr>
           <w:rFonts w:ascii="Times New Roman" w:eastAsia="Times New Roman" w:hAnsi="Times New Roman" w:cs="Times New Roman"/>
           <w:i/>
           <w:kern w:val="0"/>
           <w:lang w:eastAsia="en-US"/>
         </w:rPr>
-        <w:t>:……………………..………………………..</w:t>
-      </w:r>
+      </w:pPr>
       <w:r>
         <w:rPr>
           <w:rFonts w:ascii="Times New Roman" w:eastAsia="Times New Roman" w:hAnsi="Times New Roman" w:cs="Times New Roman"/>
@@ -1549,45 +1535,7 @@
           <w:kern w:val="0"/>
           <w:lang w:eastAsia="en-US"/>
         </w:rPr>
-        <w:t xml:space="preserve"> </w:t>
-      </w:r>
-    </w:p>
-    <w:p>
-      <w:pPr>
-        <w:spacing w:line="240" w:lineRule="auto"/>
-        <w:rPr>
-          <w:rFonts w:ascii="Times New Roman" w:eastAsia="Times New Roman" w:hAnsi="Times New Roman" w:cs="Times New Roman"/>
-          <w:i/>
-          <w:kern w:val="0"/>
-          <w:lang w:eastAsia="en-US"/>
-        </w:rPr>
-      </w:pPr>
-      <w:r>
-        <w:rPr>
-          <w:rFonts w:ascii="Times New Roman" w:eastAsia="Times New Roman" w:hAnsi="Times New Roman" w:cs="Times New Roman"/>
-          <w:i/>
-          <w:kern w:val="0"/>
-          <w:lang w:eastAsia="en-US"/>
-        </w:rPr>
-        <w:t>Research Question #</w:t>
-      </w:r>
-      <w:r>
-        <w:rPr>
-          <w:rFonts w:ascii="Times New Roman" w:eastAsia="Times New Roman" w:hAnsi="Times New Roman" w:cs="Times New Roman"/>
-          <w:i/>
-          <w:kern w:val="0"/>
-          <w:lang w:eastAsia="en-US"/>
-        </w:rPr>
-        <w:t>6</w:t>
-      </w:r>
-      <w:r>
-        <w:rPr>
-          <w:rFonts w:ascii="Times New Roman" w:eastAsia="Times New Roman" w:hAnsi="Times New Roman" w:cs="Times New Roman"/>
-          <w:i/>
-          <w:kern w:val="0"/>
-          <w:lang w:eastAsia="en-US"/>
-        </w:rPr>
-        <w:t>: ……………………………………...</w:t>
+        <w:t>Research Question #6: ……………………………………...</w:t>
       </w:r>
       <w:r>
         <w:rPr>
@@ -2067,10 +2015,65 @@
         <w:t xml:space="preserve">and extrinsic </w:t>
       </w:r>
       <w:r>
-        <w:t>characteristics that lend themselves to learning and academic success.  There have been a variety of ways in which the research on student engagement has focused and define</w:t>
-      </w:r>
-      <w:r>
-        <w:t>d academic engagement, identifying relevant</w:t>
+        <w:t xml:space="preserve">characteristics that lend themselves to learning and academic </w:t>
+      </w:r>
+      <w:proofErr w:type="spellStart"/>
+      <w:r>
+        <w:t>success</w:t>
+      </w:r>
+      <w:del w:id="0" w:author="Dominic LaRoche" w:date="2017-11-28T19:58:00Z">
+        <w:r>
+          <w:delText xml:space="preserve">.  </w:delText>
+        </w:r>
+        <w:commentRangeStart w:id="1"/>
+        <w:r>
+          <w:delText>There have been</w:delText>
+        </w:r>
+      </w:del>
+      <w:commentRangeEnd w:id="1"/>
+      <w:r>
+        <w:rPr>
+          <w:rStyle w:val="CommentReference"/>
+        </w:rPr>
+        <w:commentReference w:id="1"/>
+      </w:r>
+      <w:del w:id="2" w:author="Dominic LaRoche" w:date="2017-11-28T19:58:00Z">
+        <w:r>
+          <w:delText xml:space="preserve"> </w:delText>
+        </w:r>
+      </w:del>
+      <w:del w:id="3" w:author="Dominic LaRoche" w:date="2017-11-28T19:57:00Z">
+        <w:r>
+          <w:delText xml:space="preserve">a variety of ways </w:delText>
+        </w:r>
+      </w:del>
+      <w:del w:id="4" w:author="Dominic LaRoche" w:date="2017-11-28T19:58:00Z">
+        <w:r>
+          <w:delText>in which the r</w:delText>
+        </w:r>
+      </w:del>
+      <w:ins w:id="5" w:author="Dominic LaRoche" w:date="2017-11-28T19:58:00Z">
+        <w:r>
+          <w:t>R</w:t>
+        </w:r>
+      </w:ins>
+      <w:r>
+        <w:t>esearch</w:t>
+      </w:r>
+      <w:proofErr w:type="spellEnd"/>
+      <w:r>
+        <w:t xml:space="preserve"> on student engagement has focused and define</w:t>
+      </w:r>
+      <w:r>
+        <w:t>d academic engagement</w:t>
+      </w:r>
+      <w:ins w:id="6" w:author="Dominic LaRoche" w:date="2017-11-28T19:58:00Z">
+        <w:r>
+          <w:t xml:space="preserve"> in a variety of ways</w:t>
+        </w:r>
+      </w:ins>
+      <w:r>
+        <w:t>, identifying relevant</w:t>
       </w:r>
       <w:r>
         <w:t xml:space="preserve"> </w:t>
@@ -2362,7 +2365,43 @@
         <w:rPr>
           <w:color w:val="000000" w:themeColor="text1"/>
         </w:rPr>
-        <w:t xml:space="preserve"> involved evaluating 93</w:t>
+        <w:t xml:space="preserve"> </w:t>
+      </w:r>
+      <w:del w:id="7" w:author="Dominic LaRoche" w:date="2017-11-28T20:03:00Z">
+        <w:r>
+          <w:rPr>
+            <w:color w:val="000000" w:themeColor="text1"/>
+          </w:rPr>
+          <w:delText>involved</w:delText>
+        </w:r>
+      </w:del>
+      <w:r>
+        <w:rPr>
+          <w:color w:val="000000" w:themeColor="text1"/>
+        </w:rPr>
+        <w:t xml:space="preserve"> evalua</w:t>
+      </w:r>
+      <w:ins w:id="8" w:author="Dominic LaRoche" w:date="2017-11-28T20:03:00Z">
+        <w:r>
+          <w:rPr>
+            <w:color w:val="000000" w:themeColor="text1"/>
+          </w:rPr>
+          <w:t>ted</w:t>
+        </w:r>
+      </w:ins>
+      <w:del w:id="9" w:author="Dominic LaRoche" w:date="2017-11-28T20:03:00Z">
+        <w:r>
+          <w:rPr>
+            <w:color w:val="000000" w:themeColor="text1"/>
+          </w:rPr>
+          <w:delText>ting</w:delText>
+        </w:r>
+      </w:del>
+      <w:r>
+        <w:rPr>
+          <w:color w:val="000000" w:themeColor="text1"/>
+        </w:rPr>
+        <w:t xml:space="preserve"> 93</w:t>
       </w:r>
       <w:r>
         <w:rPr>
@@ -2805,13 +2844,23 @@
         </w:rPr>
         <w:t xml:space="preserve"> </w:t>
       </w:r>
-      <w:r>
-        <w:rPr>
-          <w:rFonts w:ascii="Times New Roman" w:eastAsia="Times New Roman" w:hAnsi="Times New Roman" w:cs="Times New Roman"/>
-          <w:kern w:val="0"/>
-          <w:lang w:eastAsia="en-US"/>
-        </w:rPr>
-        <w:t>For example, Skinner and</w:t>
+      <w:del w:id="10" w:author="Dominic LaRoche" w:date="2017-11-28T20:07:00Z">
+        <w:r>
+          <w:rPr>
+            <w:rFonts w:ascii="Times New Roman" w:eastAsia="Times New Roman" w:hAnsi="Times New Roman" w:cs="Times New Roman"/>
+            <w:kern w:val="0"/>
+            <w:lang w:eastAsia="en-US"/>
+          </w:rPr>
+          <w:delText xml:space="preserve">For example, </w:delText>
+        </w:r>
+      </w:del>
+      <w:r>
+        <w:rPr>
+          <w:rFonts w:ascii="Times New Roman" w:eastAsia="Times New Roman" w:hAnsi="Times New Roman" w:cs="Times New Roman"/>
+          <w:kern w:val="0"/>
+          <w:lang w:eastAsia="en-US"/>
+        </w:rPr>
+        <w:t>Skinner and</w:t>
       </w:r>
       <w:r>
         <w:rPr>
@@ -2827,7 +2876,25 @@
           <w:kern w:val="0"/>
           <w:lang w:eastAsia="en-US"/>
         </w:rPr>
-        <w:t>a more transactional f</w:t>
+        <w:t xml:space="preserve">a </w:t>
+      </w:r>
+      <w:del w:id="11" w:author="Dominic LaRoche" w:date="2017-11-28T20:08:00Z">
+        <w:r>
+          <w:rPr>
+            <w:rFonts w:ascii="Times New Roman" w:eastAsia="Times New Roman" w:hAnsi="Times New Roman" w:cs="Times New Roman"/>
+            <w:kern w:val="0"/>
+            <w:lang w:eastAsia="en-US"/>
+          </w:rPr>
+          <w:delText xml:space="preserve">more </w:delText>
+        </w:r>
+      </w:del>
+      <w:r>
+        <w:rPr>
+          <w:rFonts w:ascii="Times New Roman" w:eastAsia="Times New Roman" w:hAnsi="Times New Roman" w:cs="Times New Roman"/>
+          <w:kern w:val="0"/>
+          <w:lang w:eastAsia="en-US"/>
+        </w:rPr>
+        <w:t>transactional f</w:t>
       </w:r>
       <w:r>
         <w:rPr>
@@ -2973,22 +3040,64 @@
         </w:rPr>
         <w:t xml:space="preserve"> in a positive fashion</w:t>
       </w:r>
-      <w:r>
-        <w:rPr>
-          <w:rFonts w:ascii="Times New Roman" w:eastAsia="Times New Roman" w:hAnsi="Times New Roman" w:cs="Times New Roman"/>
-          <w:kern w:val="0"/>
-          <w:lang w:eastAsia="en-US"/>
-        </w:rPr>
-        <w:t xml:space="preserve">, </w:t>
-      </w:r>
-      <w:r>
-        <w:rPr>
-          <w:rFonts w:ascii="Times New Roman" w:eastAsia="Times New Roman" w:hAnsi="Times New Roman" w:cs="Times New Roman"/>
-          <w:color w:val="000000" w:themeColor="text1"/>
-          <w:kern w:val="0"/>
-          <w:lang w:eastAsia="en-US"/>
-        </w:rPr>
-        <w:t>which suggests that intervention</w:t>
+      <w:ins w:id="12" w:author="Dominic LaRoche" w:date="2017-11-28T20:09:00Z">
+        <w:r>
+          <w:rPr>
+            <w:rFonts w:ascii="Times New Roman" w:eastAsia="Times New Roman" w:hAnsi="Times New Roman" w:cs="Times New Roman"/>
+            <w:kern w:val="0"/>
+            <w:lang w:eastAsia="en-US"/>
+          </w:rPr>
+          <w:t>.</w:t>
+        </w:r>
+      </w:ins>
+      <w:del w:id="13" w:author="Dominic LaRoche" w:date="2017-11-28T20:09:00Z">
+        <w:r>
+          <w:rPr>
+            <w:rFonts w:ascii="Times New Roman" w:eastAsia="Times New Roman" w:hAnsi="Times New Roman" w:cs="Times New Roman"/>
+            <w:kern w:val="0"/>
+            <w:lang w:eastAsia="en-US"/>
+          </w:rPr>
+          <w:delText>,</w:delText>
+        </w:r>
+      </w:del>
+      <w:r>
+        <w:rPr>
+          <w:rFonts w:ascii="Times New Roman" w:eastAsia="Times New Roman" w:hAnsi="Times New Roman" w:cs="Times New Roman"/>
+          <w:kern w:val="0"/>
+          <w:lang w:eastAsia="en-US"/>
+        </w:rPr>
+        <w:t xml:space="preserve"> </w:t>
+      </w:r>
+      <w:ins w:id="14" w:author="Dominic LaRoche" w:date="2017-11-28T20:09:00Z">
+        <w:r>
+          <w:rPr>
+            <w:rFonts w:ascii="Times New Roman" w:eastAsia="Times New Roman" w:hAnsi="Times New Roman" w:cs="Times New Roman"/>
+            <w:color w:val="000000" w:themeColor="text1"/>
+            <w:kern w:val="0"/>
+            <w:lang w:eastAsia="en-US"/>
+          </w:rPr>
+          <w:t>This</w:t>
+        </w:r>
+      </w:ins>
+      <w:del w:id="15" w:author="Dominic LaRoche" w:date="2017-11-28T20:09:00Z">
+        <w:r>
+          <w:rPr>
+            <w:rFonts w:ascii="Times New Roman" w:eastAsia="Times New Roman" w:hAnsi="Times New Roman" w:cs="Times New Roman"/>
+            <w:color w:val="000000" w:themeColor="text1"/>
+            <w:kern w:val="0"/>
+            <w:lang w:eastAsia="en-US"/>
+          </w:rPr>
+          <w:delText>which</w:delText>
+        </w:r>
+      </w:del>
+      <w:r>
+        <w:rPr>
+          <w:rFonts w:ascii="Times New Roman" w:eastAsia="Times New Roman" w:hAnsi="Times New Roman" w:cs="Times New Roman"/>
+          <w:color w:val="000000" w:themeColor="text1"/>
+          <w:kern w:val="0"/>
+          <w:lang w:eastAsia="en-US"/>
+        </w:rPr>
+        <w:t xml:space="preserve"> suggests that intervention</w:t>
       </w:r>
       <w:r>
         <w:rPr>
@@ -3015,7 +3124,7 @@
           <w:kern w:val="0"/>
           <w:lang w:eastAsia="en-US"/>
         </w:rPr>
-        <w:t xml:space="preserve">, although potentially constrained by the differing </w:t>
+        <w:t xml:space="preserve">, although potentially constrained by the </w:t>
       </w:r>
       <w:r>
         <w:rPr>
@@ -3025,7 +3134,7 @@
           <w:lang w:eastAsia="en-US"/>
         </w:rPr>
         <w:lastRenderedPageBreak/>
-        <w:t>institutional practices found at different institutions and in different programs,</w:t>
+        <w:t>differing institutional practices found at different institutions and in different programs,</w:t>
       </w:r>
       <w:r>
         <w:rPr>
@@ -3069,7 +3178,43 @@
           <w:kern w:val="0"/>
           <w:lang w:eastAsia="en-US"/>
         </w:rPr>
-        <w:t xml:space="preserve"> also evaluated academic engagement from a more intrinsic perspective, often focusing on sin</w:t>
+        <w:t xml:space="preserve"> also evaluated academic engagement from a</w:t>
+      </w:r>
+      <w:ins w:id="16" w:author="Dominic LaRoche" w:date="2017-11-28T20:09:00Z">
+        <w:r>
+          <w:rPr>
+            <w:rFonts w:ascii="Times New Roman" w:eastAsia="Times New Roman" w:hAnsi="Times New Roman" w:cs="Times New Roman"/>
+            <w:kern w:val="0"/>
+            <w:lang w:eastAsia="en-US"/>
+          </w:rPr>
+          <w:t>n</w:t>
+        </w:r>
+      </w:ins>
+      <w:r>
+        <w:rPr>
+          <w:rFonts w:ascii="Times New Roman" w:eastAsia="Times New Roman" w:hAnsi="Times New Roman" w:cs="Times New Roman"/>
+          <w:kern w:val="0"/>
+          <w:lang w:eastAsia="en-US"/>
+        </w:rPr>
+        <w:t xml:space="preserve"> </w:t>
+      </w:r>
+      <w:del w:id="17" w:author="Dominic LaRoche" w:date="2017-11-28T20:09:00Z">
+        <w:r>
+          <w:rPr>
+            <w:rFonts w:ascii="Times New Roman" w:eastAsia="Times New Roman" w:hAnsi="Times New Roman" w:cs="Times New Roman"/>
+            <w:kern w:val="0"/>
+            <w:lang w:eastAsia="en-US"/>
+          </w:rPr>
+          <w:delText xml:space="preserve">more </w:delText>
+        </w:r>
+      </w:del>
+      <w:r>
+        <w:rPr>
+          <w:rFonts w:ascii="Times New Roman" w:eastAsia="Times New Roman" w:hAnsi="Times New Roman" w:cs="Times New Roman"/>
+          <w:kern w:val="0"/>
+          <w:lang w:eastAsia="en-US"/>
+        </w:rPr>
+        <w:t>intrinsic perspective, often focusing on sin</w:t>
       </w:r>
       <w:r>
         <w:rPr>
@@ -3139,7 +3284,44 @@
         <w:t xml:space="preserve">Unlike previous studies </w:t>
       </w:r>
       <w:r>
-        <w:t>focusing on motivation as a defining characteristic of academic engagement at the college level, Handelsman et al. (2005) approached engagement as a more multi-faceted concept</w:t>
+        <w:t xml:space="preserve">focusing on motivation as a defining characteristic of academic engagement at the </w:t>
+      </w:r>
+      <w:commentRangeStart w:id="18"/>
+      <w:ins w:id="19" w:author="Dominic LaRoche" w:date="2017-11-28T20:46:00Z">
+        <w:r>
+          <w:t>university</w:t>
+        </w:r>
+        <w:commentRangeEnd w:id="18"/>
+        <w:r>
+          <w:rPr>
+            <w:rStyle w:val="CommentReference"/>
+          </w:rPr>
+          <w:commentReference w:id="18"/>
+        </w:r>
+      </w:ins>
+      <w:del w:id="20" w:author="Dominic LaRoche" w:date="2017-11-28T20:46:00Z">
+        <w:r>
+          <w:delText>college</w:delText>
+        </w:r>
+      </w:del>
+      <w:r>
+        <w:t xml:space="preserve"> level, </w:t>
+      </w:r>
+      <w:proofErr w:type="spellStart"/>
+      <w:r>
+        <w:t>Handelsman</w:t>
+      </w:r>
+      <w:proofErr w:type="spellEnd"/>
+      <w:r>
+        <w:t xml:space="preserve"> et al. (2005) approached engagement as a</w:t>
+      </w:r>
+      <w:del w:id="21" w:author="Dominic LaRoche" w:date="2017-11-28T20:12:00Z">
+        <w:r>
+          <w:delText xml:space="preserve"> more</w:delText>
+        </w:r>
+      </w:del>
+      <w:r>
+        <w:t xml:space="preserve"> multi-faceted concept</w:t>
       </w:r>
       <w:r>
         <w:t xml:space="preserve"> while developing</w:t>
@@ -3166,10 +3348,33 @@
         <w:t xml:space="preserve"> which has been addressed by previous research looking at engagement from the perspective of the institution to determine effective programs to enhance engagement in their students (Froh &amp; Hawkes, 1996; </w:t>
       </w:r>
       <w:r>
-        <w:t>NSSE, 2000).  Study results in this regard identified</w:t>
-      </w:r>
-      <w:r>
-        <w:t xml:space="preserve"> four distinct factors of college student engagement: Factor 1 – “skills engagement”, Factor 2 – “emotional engagement”, Factor 3 – “participation/interaction engagement”, and Factor 4 – “performance engagement.”  </w:t>
+        <w:t xml:space="preserve">NSSE, 2000).  Study results </w:t>
+      </w:r>
+      <w:del w:id="22" w:author="Dominic LaRoche" w:date="2017-11-28T20:15:00Z">
+        <w:r>
+          <w:delText xml:space="preserve">in this regard </w:delText>
+        </w:r>
+      </w:del>
+      <w:r>
+        <w:t>identified</w:t>
+      </w:r>
+      <w:r>
+        <w:t xml:space="preserve"> four distinct factors of </w:t>
+      </w:r>
+      <w:proofErr w:type="spellStart"/>
+      <w:ins w:id="23" w:author="Dominic LaRoche" w:date="2017-11-28T20:47:00Z">
+        <w:r>
+          <w:t>unviversity</w:t>
+        </w:r>
+      </w:ins>
+      <w:proofErr w:type="spellEnd"/>
+      <w:del w:id="24" w:author="Dominic LaRoche" w:date="2017-11-28T20:47:00Z">
+        <w:r>
+          <w:delText>college</w:delText>
+        </w:r>
+      </w:del>
+      <w:r>
+        <w:t xml:space="preserve"> student engagement: Factor 1 – “skills engagement”, Factor 2 – “emotional engagement”, Factor 3 – “participation/interaction engagement”, and Factor 4 – “performance engagement.”  </w:t>
       </w:r>
       <w:r>
         <w:t>In light of these findings</w:t>
@@ -3227,14 +3432,45 @@
       <w:r>
         <w:tab/>
       </w:r>
-      <w:r>
-        <w:t xml:space="preserve">Academic engagement matters </w:t>
-      </w:r>
-      <w:r>
-        <w:t>in that research has shown</w:t>
-      </w:r>
-      <w:r>
-        <w:t xml:space="preserve"> that it is related to </w:t>
+      <w:del w:id="25" w:author="Dominic LaRoche" w:date="2017-11-28T20:18:00Z">
+        <w:r>
+          <w:delText xml:space="preserve">Academic engagement matters </w:delText>
+        </w:r>
+        <w:r>
+          <w:delText xml:space="preserve">in that </w:delText>
+        </w:r>
+      </w:del>
+      <w:ins w:id="26" w:author="Dominic LaRoche" w:date="2017-11-28T20:17:00Z">
+        <w:r>
+          <w:t>R</w:t>
+        </w:r>
+      </w:ins>
+      <w:del w:id="27" w:author="Dominic LaRoche" w:date="2017-11-28T20:17:00Z">
+        <w:r>
+          <w:delText>r</w:delText>
+        </w:r>
+      </w:del>
+      <w:r>
+        <w:t>esearch has shown</w:t>
+      </w:r>
+      <w:r>
+        <w:t xml:space="preserve"> that </w:t>
+      </w:r>
+      <w:ins w:id="28" w:author="Dominic LaRoche" w:date="2017-11-28T20:18:00Z">
+        <w:r>
+          <w:t>a</w:t>
+        </w:r>
+        <w:r>
+          <w:t xml:space="preserve">cademic engagement </w:t>
+        </w:r>
+      </w:ins>
+      <w:del w:id="29" w:author="Dominic LaRoche" w:date="2017-11-28T20:18:00Z">
+        <w:r>
+          <w:delText xml:space="preserve">it </w:delText>
+        </w:r>
+      </w:del>
+      <w:r>
+        <w:t xml:space="preserve">is related to </w:t>
       </w:r>
       <w:r>
         <w:t>succe</w:t>
@@ -3252,11 +3488,11 @@
         <w:t>.</w:t>
       </w:r>
       <w:r>
-        <w:t xml:space="preserve"> Marks (2000) highlights this notion with the following </w:t>
+        <w:t xml:space="preserve"> Marks (2000) highlights this </w:t>
       </w:r>
       <w:r>
         <w:lastRenderedPageBreak/>
-        <w:t>statement:</w:t>
+        <w:t>notion with the following statement:</w:t>
       </w:r>
       <w:r>
         <w:t xml:space="preserve"> “</w:t>
@@ -3382,7 +3618,27 @@
           <w:kern w:val="0"/>
           <w:lang w:eastAsia="en-US"/>
         </w:rPr>
-        <w:t xml:space="preserve">a study that involved evaluating graduation rates and levels of academic achievement in a sample of </w:t>
+        <w:t xml:space="preserve">a study </w:t>
+      </w:r>
+      <w:del w:id="30" w:author="Dominic LaRoche" w:date="2017-11-28T20:22:00Z">
+        <w:r>
+          <w:rPr>
+            <w:rFonts w:ascii="Times New Roman" w:eastAsia="Times New Roman" w:hAnsi="Times New Roman" w:cs="Times New Roman"/>
+            <w:color w:val="000000"/>
+            <w:kern w:val="0"/>
+            <w:lang w:eastAsia="en-US"/>
+          </w:rPr>
+          <w:delText xml:space="preserve">that involved </w:delText>
+        </w:r>
+      </w:del>
+      <w:r>
+        <w:rPr>
+          <w:rFonts w:ascii="Times New Roman" w:eastAsia="Times New Roman" w:hAnsi="Times New Roman" w:cs="Times New Roman"/>
+          <w:color w:val="000000"/>
+          <w:kern w:val="0"/>
+          <w:lang w:eastAsia="en-US"/>
+        </w:rPr>
+        <w:t xml:space="preserve">evaluating graduation rates and levels of academic achievement in a sample of </w:t>
       </w:r>
       <w:r>
         <w:t>1,803 minority students</w:t>
@@ -3410,7 +3666,34 @@
         </w:rPr>
       </w:pPr>
       <w:r>
-        <w:t>Disengagement at the college level can lead to failing grades, higher dropout rates, and feeling disenfranchised.</w:t>
+        <w:t xml:space="preserve">Disengagement at the </w:t>
+      </w:r>
+      <w:ins w:id="31" w:author="Dominic LaRoche" w:date="2017-11-28T20:48:00Z">
+        <w:r>
+          <w:t>university</w:t>
+        </w:r>
+      </w:ins>
+      <w:del w:id="32" w:author="Dominic LaRoche" w:date="2017-11-28T20:48:00Z">
+        <w:r>
+          <w:delText>college</w:delText>
+        </w:r>
+      </w:del>
+      <w:r>
+        <w:t xml:space="preserve"> level can lead to failing grades, higher dropout rates, and feeling </w:t>
+      </w:r>
+      <w:commentRangeStart w:id="33"/>
+      <w:r>
+        <w:t>disenfranchised</w:t>
+      </w:r>
+      <w:commentRangeEnd w:id="33"/>
+      <w:r>
+        <w:rPr>
+          <w:rStyle w:val="CommentReference"/>
+        </w:rPr>
+        <w:commentReference w:id="33"/>
+      </w:r>
+      <w:r>
+        <w:t>.</w:t>
       </w:r>
       <w:r>
         <w:t xml:space="preserve"> Therefore</w:t>
@@ -3422,8 +3705,18 @@
         <w:t xml:space="preserve"> to optimi</w:t>
       </w:r>
       <w:r>
-        <w:t>ze performance among college</w:t>
-      </w:r>
+        <w:t xml:space="preserve">ze performance among </w:t>
+      </w:r>
+      <w:ins w:id="34" w:author="Dominic LaRoche" w:date="2017-11-28T20:48:00Z">
+        <w:r>
+          <w:t>university</w:t>
+        </w:r>
+      </w:ins>
+      <w:del w:id="35" w:author="Dominic LaRoche" w:date="2017-11-28T20:48:00Z">
+        <w:r>
+          <w:delText>college</w:delText>
+        </w:r>
+      </w:del>
       <w:r>
         <w:t xml:space="preserve"> students</w:t>
       </w:r>
@@ -3554,8 +3847,31 @@
           <w:color w:val="000000" w:themeColor="text1"/>
         </w:rPr>
       </w:pPr>
-      <w:r>
-        <w:t>College students are inundated with potential stressors, from managing the responsibilities of</w:t>
+      <w:ins w:id="36" w:author="Dominic LaRoche" w:date="2017-11-28T20:48:00Z">
+        <w:r>
+          <w:t>University</w:t>
+        </w:r>
+      </w:ins>
+      <w:commentRangeStart w:id="37"/>
+      <w:del w:id="38" w:author="Dominic LaRoche" w:date="2017-11-28T20:48:00Z">
+        <w:r>
+          <w:delText>College</w:delText>
+        </w:r>
+      </w:del>
+      <w:commentRangeEnd w:id="37"/>
+      <w:r>
+        <w:rPr>
+          <w:rStyle w:val="CommentReference"/>
+        </w:rPr>
+        <w:commentReference w:id="37"/>
+      </w:r>
+      <w:r>
+        <w:t xml:space="preserve"> students are inundated with potential stressors, fro</w:t>
+      </w:r>
+      <w:bookmarkStart w:id="39" w:name="_GoBack"/>
+      <w:bookmarkEnd w:id="39"/>
+      <w:r>
+        <w:t>m managing the responsibilities of</w:t>
       </w:r>
       <w:r>
         <w:t xml:space="preserve"> new-</w:t>
@@ -3576,259 +3892,348 @@
         <w:t xml:space="preserve">gorous </w:t>
       </w:r>
       <w:r>
-        <w:t>academic setting. To achieve</w:t>
-      </w:r>
-      <w:r>
-        <w:t xml:space="preserve"> academic success</w:t>
+        <w:t xml:space="preserve">academic setting. </w:t>
+      </w:r>
+      <w:commentRangeStart w:id="40"/>
+      <w:del w:id="41" w:author="Dominic LaRoche" w:date="2017-11-28T20:28:00Z">
+        <w:r>
+          <w:delText>To achieve</w:delText>
+        </w:r>
+        <w:r>
+          <w:delText xml:space="preserve"> academic success</w:delText>
+        </w:r>
+        <w:r>
+          <w:delText>,</w:delText>
+        </w:r>
+        <w:r>
+          <w:delText xml:space="preserve"> it is important</w:delText>
+        </w:r>
+        <w:r>
+          <w:delText xml:space="preserve"> for students</w:delText>
+        </w:r>
+        <w:r>
+          <w:delText xml:space="preserve"> to be </w:delText>
+        </w:r>
+        <w:r>
+          <w:lastRenderedPageBreak/>
+          <w:delText xml:space="preserve">actively engaged in school.  </w:delText>
+        </w:r>
+      </w:del>
+      <w:commentRangeEnd w:id="40"/>
+      <w:r>
+        <w:rPr>
+          <w:rStyle w:val="CommentReference"/>
+        </w:rPr>
+        <w:commentReference w:id="40"/>
+      </w:r>
+      <w:r>
+        <w:t>Stress</w:t>
+      </w:r>
+      <w:del w:id="42" w:author="Dominic LaRoche" w:date="2017-11-28T20:30:00Z">
+        <w:r>
+          <w:delText>, however,</w:delText>
+        </w:r>
+      </w:del>
+      <w:r>
+        <w:t xml:space="preserve"> has been implicated in </w:t>
+      </w:r>
+      <w:r>
+        <w:t>reducing school engagement</w:t>
+      </w:r>
+      <w:r>
+        <w:t xml:space="preserve"> (</w:t>
+      </w:r>
+      <w:r>
+        <w:rPr>
+          <w:color w:val="000000" w:themeColor="text1"/>
+        </w:rPr>
+        <w:t>Lloyd,</w:t>
+      </w:r>
+      <w:r>
+        <w:rPr>
+          <w:color w:val="000000" w:themeColor="text1"/>
+        </w:rPr>
+        <w:t xml:space="preserve"> Alexander, Rice, &amp; Greenfield,</w:t>
+      </w:r>
+      <w:r>
+        <w:rPr>
+          <w:color w:val="000000" w:themeColor="text1"/>
+        </w:rPr>
+        <w:t xml:space="preserve"> 1980).</w:t>
+      </w:r>
+      <w:r>
+        <w:rPr>
+          <w:color w:val="000000" w:themeColor="text1"/>
+        </w:rPr>
+        <w:t xml:space="preserve"> </w:t>
+      </w:r>
+      <w:r>
+        <w:rPr>
+          <w:color w:val="000000" w:themeColor="text1"/>
+        </w:rPr>
+        <w:t>For exa</w:t>
+      </w:r>
+      <w:r>
+        <w:rPr>
+          <w:color w:val="000000" w:themeColor="text1"/>
+        </w:rPr>
+        <w:t xml:space="preserve">mple, a study by </w:t>
+      </w:r>
+      <w:r>
+        <w:rPr>
+          <w:color w:val="000000" w:themeColor="text1"/>
+        </w:rPr>
+        <w:t>Pechtel &amp; Pizzaga</w:t>
+      </w:r>
+      <w:r>
+        <w:rPr>
+          <w:color w:val="000000" w:themeColor="text1"/>
+        </w:rPr>
+        <w:t>lli</w:t>
+      </w:r>
+      <w:r>
+        <w:rPr>
+          <w:color w:val="000000" w:themeColor="text1"/>
+        </w:rPr>
+        <w:t xml:space="preserve"> </w:t>
+      </w:r>
+      <w:r>
+        <w:rPr>
+          <w:color w:val="000000" w:themeColor="text1"/>
+        </w:rPr>
+        <w:t>(2011)</w:t>
+      </w:r>
+      <w:r>
+        <w:rPr>
+          <w:color w:val="000000" w:themeColor="text1"/>
+        </w:rPr>
+        <w:t xml:space="preserve"> found </w:t>
+      </w:r>
+      <w:r>
+        <w:rPr>
+          <w:color w:val="000000" w:themeColor="text1"/>
+        </w:rPr>
+        <w:t xml:space="preserve">that even early life stress has shown long-term impacts on various areas related to academic engagement, including memory, executive functioning, and cognitive performance, and </w:t>
+      </w:r>
+      <w:r>
+        <w:rPr>
+          <w:color w:val="000000" w:themeColor="text1"/>
+        </w:rPr>
+        <w:t>Vaez &amp; Laflamme (2008)</w:t>
+      </w:r>
+      <w:r>
+        <w:rPr>
+          <w:color w:val="000000" w:themeColor="text1"/>
+        </w:rPr>
+        <w:t xml:space="preserve"> </w:t>
+      </w:r>
+      <w:r>
+        <w:rPr>
+          <w:color w:val="000000" w:themeColor="text1"/>
+        </w:rPr>
+        <w:t>identified an association between types of stress and</w:t>
+      </w:r>
+      <w:r>
+        <w:rPr>
+          <w:color w:val="000000" w:themeColor="text1"/>
+        </w:rPr>
+        <w:t xml:space="preserve"> lower graduation rates. </w:t>
+      </w:r>
+    </w:p>
+    <w:p>
+      <w:pPr>
+        <w:rPr>
+          <w:color w:val="000000" w:themeColor="text1"/>
+        </w:rPr>
+      </w:pPr>
+      <w:r>
+        <w:t>Stress</w:t>
       </w:r>
       <w:r>
         <w:t>,</w:t>
       </w:r>
       <w:r>
-        <w:t xml:space="preserve"> it is important</w:t>
-      </w:r>
-      <w:r>
-        <w:t xml:space="preserve"> for students</w:t>
-      </w:r>
-      <w:r>
-        <w:t xml:space="preserve"> to be actively engaged in school.  Stress, however, has been implicated in </w:t>
-      </w:r>
-      <w:r>
-        <w:t>reducing school engagement</w:t>
-      </w:r>
-      <w:r>
-        <w:t xml:space="preserve"> (</w:t>
-      </w:r>
-      <w:r>
-        <w:rPr>
-          <w:color w:val="000000" w:themeColor="text1"/>
-        </w:rPr>
-        <w:t>Lloyd,</w:t>
-      </w:r>
-      <w:r>
-        <w:rPr>
-          <w:color w:val="000000" w:themeColor="text1"/>
-        </w:rPr>
-        <w:t xml:space="preserve"> Alexander, Rice, &amp; Greenfield,</w:t>
-      </w:r>
-      <w:r>
-        <w:rPr>
-          <w:color w:val="000000" w:themeColor="text1"/>
-        </w:rPr>
-        <w:t xml:space="preserve"> 1980).</w:t>
-      </w:r>
-      <w:r>
-        <w:rPr>
-          <w:color w:val="000000" w:themeColor="text1"/>
-        </w:rPr>
         <w:t xml:space="preserve"> </w:t>
       </w:r>
       <w:r>
-        <w:rPr>
-          <w:color w:val="000000" w:themeColor="text1"/>
-        </w:rPr>
-        <w:t>For exa</w:t>
-      </w:r>
-      <w:r>
-        <w:rPr>
-          <w:color w:val="000000" w:themeColor="text1"/>
-        </w:rPr>
-        <w:t xml:space="preserve">mple, a study by </w:t>
-      </w:r>
-      <w:r>
-        <w:rPr>
-          <w:color w:val="000000" w:themeColor="text1"/>
-        </w:rPr>
-        <w:t>Pechtel &amp; Pizzaga</w:t>
-      </w:r>
-      <w:r>
-        <w:rPr>
-          <w:color w:val="000000" w:themeColor="text1"/>
-        </w:rPr>
-        <w:t>lli</w:t>
-      </w:r>
-      <w:r>
-        <w:rPr>
-          <w:color w:val="000000" w:themeColor="text1"/>
-        </w:rPr>
+        <w:t xml:space="preserve">as measured through </w:t>
+      </w:r>
+      <w:r>
+        <w:t xml:space="preserve">the number of </w:t>
+      </w:r>
+      <w:r>
+        <w:t>stressful life events</w:t>
+      </w:r>
+      <w:r>
+        <w:t xml:space="preserve"> recently experienced,</w:t>
+      </w:r>
+      <w:r>
+        <w:t xml:space="preserve"> has been found to</w:t>
+      </w:r>
+      <w:r>
+        <w:t xml:space="preserve"> directly </w:t>
+      </w:r>
+      <w:r>
+        <w:t>imp</w:t>
+      </w:r>
+      <w:r>
+        <w:t xml:space="preserve">act academic performance </w:t>
+      </w:r>
+      <w:del w:id="43" w:author="Dominic LaRoche" w:date="2017-11-28T20:35:00Z">
+        <w:r>
+          <w:delText>as well as</w:delText>
+        </w:r>
+      </w:del>
+      <w:ins w:id="44" w:author="Dominic LaRoche" w:date="2017-11-28T20:35:00Z">
+        <w:r>
+          <w:t>and</w:t>
+        </w:r>
+      </w:ins>
+      <w:r>
+        <w:t xml:space="preserve"> influence other aspects of academic </w:t>
+      </w:r>
+      <w:r>
+        <w:t>en</w:t>
+      </w:r>
+      <w:r>
+        <w:t>gagement.  For example</w:t>
+      </w:r>
+      <w:r>
+        <w:t xml:space="preserve">, mood, life satisfaction, attention, and executive functioning have all been found to </w:t>
+      </w:r>
+      <w:r>
+        <w:t>be negatively affected by</w:t>
+      </w:r>
+      <w:r>
+        <w:t xml:space="preserve"> high levels of stress. </w:t>
+      </w:r>
+      <w:r>
+        <w:t xml:space="preserve">In a study by </w:t>
+      </w:r>
+      <w:r>
+        <w:t>Kim, Conger, Elder, and Lorenz</w:t>
+      </w:r>
+      <w:r>
         <w:t xml:space="preserve"> </w:t>
       </w:r>
       <w:r>
-        <w:rPr>
-          <w:color w:val="000000" w:themeColor="text1"/>
-        </w:rPr>
-        <w:lastRenderedPageBreak/>
-        <w:t>(2011)</w:t>
-      </w:r>
-      <w:r>
-        <w:rPr>
-          <w:color w:val="000000" w:themeColor="text1"/>
-        </w:rPr>
-        <w:t xml:space="preserve"> found </w:t>
-      </w:r>
-      <w:r>
-        <w:rPr>
-          <w:color w:val="000000" w:themeColor="text1"/>
-        </w:rPr>
-        <w:t xml:space="preserve">that even early life stress has shown long-term impacts on various areas related to academic engagement, including memory, executive functioning, and cognitive performance, and </w:t>
-      </w:r>
-      <w:r>
-        <w:rPr>
-          <w:color w:val="000000" w:themeColor="text1"/>
-        </w:rPr>
-        <w:t>Vaez &amp; Laflamme (2008)</w:t>
-      </w:r>
-      <w:r>
-        <w:rPr>
-          <w:color w:val="000000" w:themeColor="text1"/>
-        </w:rPr>
+        <w:t>(</w:t>
+      </w:r>
+      <w:r>
+        <w:t>2003</w:t>
+      </w:r>
+      <w:r>
+        <w:t xml:space="preserve">), </w:t>
+      </w:r>
+      <w:r>
+        <w:t xml:space="preserve">increased levels of life stressors were associated with increased depression and anxiety.  </w:t>
+      </w:r>
+      <w:r>
+        <w:t xml:space="preserve">Leggett, Burgard, and Zivin </w:t>
+      </w:r>
+      <w:r>
+        <w:t>(2016) identified similar effects of stress on symptoms of dep</w:t>
+      </w:r>
+      <w:r>
+        <w:t>ression</w:t>
+      </w:r>
+      <w:ins w:id="45" w:author="Dominic LaRoche" w:date="2017-11-28T20:37:00Z">
+        <w:r>
+          <w:t>.</w:t>
+        </w:r>
+      </w:ins>
+      <w:del w:id="46" w:author="Dominic LaRoche" w:date="2017-11-28T20:37:00Z">
+        <w:r>
+          <w:delText>,</w:delText>
+        </w:r>
+      </w:del>
+      <w:r>
         <w:t xml:space="preserve"> </w:t>
       </w:r>
-      <w:r>
-        <w:rPr>
-          <w:color w:val="000000" w:themeColor="text1"/>
-        </w:rPr>
-        <w:t>identified an association between types of stress and</w:t>
-      </w:r>
-      <w:r>
-        <w:rPr>
-          <w:color w:val="000000" w:themeColor="text1"/>
-        </w:rPr>
-        <w:t xml:space="preserve"> lower graduation rates. </w:t>
-      </w:r>
-    </w:p>
-    <w:p>
-      <w:pPr>
-        <w:rPr>
-          <w:color w:val="000000" w:themeColor="text1"/>
-        </w:rPr>
-      </w:pPr>
-      <w:r>
-        <w:t>Stress</w:t>
+      <w:del w:id="47" w:author="Dominic LaRoche" w:date="2017-11-28T20:37:00Z">
+        <w:r>
+          <w:delText>and in their study,</w:delText>
+        </w:r>
+        <w:r>
+          <w:delText xml:space="preserve"> </w:delText>
+        </w:r>
+      </w:del>
+      <w:proofErr w:type="spellStart"/>
+      <w:r>
+        <w:t>Misra</w:t>
+      </w:r>
+      <w:proofErr w:type="spellEnd"/>
+      <w:r>
+        <w:t xml:space="preserve"> and</w:t>
+      </w:r>
+      <w:r>
+        <w:t xml:space="preserve"> McKean (2000)</w:t>
+      </w:r>
+      <w:del w:id="48" w:author="Dominic LaRoche" w:date="2017-11-28T20:38:00Z">
+        <w:r>
+          <w:delText>,</w:delText>
+        </w:r>
+      </w:del>
+      <w:r>
+        <w:t xml:space="preserve"> </w:t>
+      </w:r>
+      <w:del w:id="49" w:author="Dominic LaRoche" w:date="2017-11-28T20:38:00Z">
+        <w:r>
+          <w:delText>albeit the directionality was not clear</w:delText>
+        </w:r>
+        <w:r>
+          <w:delText>,</w:delText>
+        </w:r>
+        <w:r>
+          <w:delText xml:space="preserve"> </w:delText>
+        </w:r>
+      </w:del>
+      <w:r>
+        <w:t xml:space="preserve">noted </w:t>
+      </w:r>
+      <w:r>
+        <w:t xml:space="preserve">not only </w:t>
+      </w:r>
+      <w:r>
+        <w:t xml:space="preserve">relationships between stress and </w:t>
+      </w:r>
+      <w:r>
+        <w:t>anxiety</w:t>
       </w:r>
       <w:r>
         <w:t>,</w:t>
       </w:r>
       <w:r>
+        <w:t xml:space="preserve"> but </w:t>
+      </w:r>
+      <w:ins w:id="50" w:author="Dominic LaRoche" w:date="2017-11-28T20:39:00Z">
+        <w:r>
+          <w:t xml:space="preserve">also </w:t>
+        </w:r>
+      </w:ins>
+      <w:r>
+        <w:t>stress and time management</w:t>
+      </w:r>
+      <w:ins w:id="51" w:author="Dominic LaRoche" w:date="2017-11-28T20:38:00Z">
+        <w:r>
+          <w:t>,</w:t>
+        </w:r>
+        <w:r>
+          <w:t xml:space="preserve"> </w:t>
+        </w:r>
+        <w:r>
+          <w:t>albeit the directionality was not clear</w:t>
+        </w:r>
+      </w:ins>
+      <w:r>
+        <w:t>.</w:t>
+      </w:r>
+      <w:r>
+        <w:rPr>
+          <w:color w:val="FF0000"/>
+        </w:rPr>
         <w:t xml:space="preserve"> </w:t>
       </w:r>
-      <w:r>
-        <w:t xml:space="preserve">as measured through </w:t>
-      </w:r>
-      <w:r>
-        <w:t xml:space="preserve">the number of </w:t>
-      </w:r>
-      <w:r>
-        <w:t>stressful life events</w:t>
-      </w:r>
-      <w:r>
-        <w:t xml:space="preserve"> recently experienced,</w:t>
-      </w:r>
-      <w:r>
-        <w:t xml:space="preserve"> has been found to</w:t>
-      </w:r>
-      <w:r>
-        <w:t xml:space="preserve"> directly </w:t>
-      </w:r>
-      <w:r>
-        <w:t>imp</w:t>
-      </w:r>
-      <w:r>
-        <w:t xml:space="preserve">act academic performance as well as influence other aspects of academic </w:t>
-      </w:r>
-      <w:r>
-        <w:t>en</w:t>
-      </w:r>
-      <w:r>
-        <w:t>gagement.  For example</w:t>
-      </w:r>
-      <w:r>
-        <w:t xml:space="preserve">, mood, life satisfaction, attention, and executive functioning have all been found to </w:t>
-      </w:r>
-      <w:r>
-        <w:t>be negatively affected by</w:t>
-      </w:r>
-      <w:r>
-        <w:t xml:space="preserve"> high levels of stress. </w:t>
-      </w:r>
-      <w:r>
-        <w:t xml:space="preserve">In a study by </w:t>
-      </w:r>
-      <w:r>
-        <w:t>Kim, Conger, Elder, and Lorenz</w:t>
-      </w:r>
-      <w:r>
-        <w:t xml:space="preserve"> </w:t>
-      </w:r>
-      <w:r>
-        <w:t>(</w:t>
-      </w:r>
-      <w:r>
-        <w:t>2003</w:t>
-      </w:r>
-      <w:r>
-        <w:t xml:space="preserve">), </w:t>
-      </w:r>
-      <w:r>
-        <w:t xml:space="preserve">increased levels of life stressors were associated with increased depression and anxiety.  </w:t>
-      </w:r>
-      <w:r>
-        <w:t xml:space="preserve">Leggett, Burgard, and Zivin </w:t>
-      </w:r>
-      <w:r>
-        <w:t>(2016) identified similar effects of stress on symptoms of dep</w:t>
-      </w:r>
-      <w:r>
-        <w:t>ression</w:t>
-      </w:r>
-      <w:r>
-        <w:t>,</w:t>
-      </w:r>
-      <w:r>
-        <w:t xml:space="preserve"> and in their study,</w:t>
-      </w:r>
-      <w:r>
-        <w:t xml:space="preserve"> </w:t>
-      </w:r>
-      <w:r>
-        <w:t>Misra and</w:t>
-      </w:r>
-      <w:r>
-        <w:t xml:space="preserve"> McKean (2000)</w:t>
-      </w:r>
-      <w:r>
-        <w:t>, albeit the directionality was not clear</w:t>
-      </w:r>
-      <w:r>
-        <w:t>,</w:t>
-      </w:r>
-      <w:r>
-        <w:t xml:space="preserve"> noted </w:t>
-      </w:r>
-      <w:r>
-        <w:t xml:space="preserve">not only </w:t>
-      </w:r>
-      <w:r>
-        <w:t xml:space="preserve">relationships between stress and </w:t>
-      </w:r>
-      <w:r>
-        <w:t>anxiety</w:t>
-      </w:r>
-      <w:r>
-        <w:t>,</w:t>
-      </w:r>
-      <w:r>
-        <w:t xml:space="preserve"> but stress and time management</w:t>
-      </w:r>
-      <w:r>
-        <w:t>.</w:t>
-      </w:r>
-      <w:r>
-        <w:rPr>
-          <w:color w:val="FF0000"/>
-        </w:rPr>
-        <w:t xml:space="preserve"> </w:t>
-      </w:r>
     </w:p>
     <w:p>
       <w:pPr>
@@ -3860,13 +4265,55 @@
         <w:t>ment</w:t>
       </w:r>
       <w:r>
-        <w:t xml:space="preserve">, studies have shown the potential influence of interacting variables on stress.  For instance, </w:t>
-      </w:r>
-      <w:r>
-        <w:t>Misra and</w:t>
-      </w:r>
-      <w:r>
-        <w:t xml:space="preserve"> McKean’s (2000) research described above looked at the relationship Additionally, </w:t>
+        <w:t xml:space="preserve">, studies have shown the potential influence of interacting variables on stress.  </w:t>
+      </w:r>
+      <w:del w:id="52" w:author="Dominic LaRoche" w:date="2017-11-28T20:40:00Z">
+        <w:r>
+          <w:delText xml:space="preserve">For instance, </w:delText>
+        </w:r>
+      </w:del>
+      <w:proofErr w:type="spellStart"/>
+      <w:r>
+        <w:t>Misra</w:t>
+      </w:r>
+      <w:proofErr w:type="spellEnd"/>
+      <w:r>
+        <w:t xml:space="preserve"> and</w:t>
+      </w:r>
+      <w:r>
+        <w:t xml:space="preserve"> McKean’s (2000) research </w:t>
+      </w:r>
+      <w:del w:id="53" w:author="Dominic LaRoche" w:date="2017-11-28T20:40:00Z">
+        <w:r>
+          <w:delText>described above looked at</w:delText>
+        </w:r>
+      </w:del>
+      <w:ins w:id="54" w:author="Dominic LaRoche" w:date="2017-11-28T20:40:00Z">
+        <w:r>
+          <w:t>examined</w:t>
+        </w:r>
+      </w:ins>
+      <w:r>
+        <w:t xml:space="preserve"> the </w:t>
+      </w:r>
+      <w:commentRangeStart w:id="55"/>
+      <w:r>
+        <w:t>relationship</w:t>
+      </w:r>
+      <w:commentRangeEnd w:id="55"/>
+      <w:r>
+        <w:rPr>
+          <w:rStyle w:val="CommentReference"/>
+        </w:rPr>
+        <w:commentReference w:id="55"/>
+      </w:r>
+      <w:ins w:id="56" w:author="Dominic LaRoche" w:date="2017-11-28T20:41:00Z">
+        <w:r>
+          <w:t>.</w:t>
+        </w:r>
+      </w:ins>
+      <w:r>
+        <w:t xml:space="preserve"> Additionally, </w:t>
       </w:r>
       <w:r>
         <w:rPr>
@@ -3914,35 +4361,84 @@
           <w:rFonts w:asciiTheme="majorHAnsi" w:hAnsiTheme="majorHAnsi" w:cstheme="majorHAnsi"/>
           <w:shd w:val="clear" w:color="auto" w:fill="FFFFFF"/>
         </w:rPr>
-        <w:t xml:space="preserve"> who participated in the most vigorous exercise </w:t>
-      </w:r>
+        <w:t xml:space="preserve"> who participated in </w:t>
+      </w:r>
+      <w:del w:id="57" w:author="Dominic LaRoche" w:date="2017-11-28T20:44:00Z">
+        <w:r>
+          <w:rPr>
+            <w:rFonts w:asciiTheme="majorHAnsi" w:hAnsiTheme="majorHAnsi" w:cstheme="majorHAnsi"/>
+            <w:shd w:val="clear" w:color="auto" w:fill="FFFFFF"/>
+          </w:rPr>
+          <w:delText xml:space="preserve">the most </w:delText>
+        </w:r>
+      </w:del>
       <w:r>
         <w:rPr>
           <w:rFonts w:asciiTheme="majorHAnsi" w:hAnsiTheme="majorHAnsi" w:cstheme="majorHAnsi"/>
           <w:shd w:val="clear" w:color="auto" w:fill="FFFFFF"/>
         </w:rPr>
-        <w:t xml:space="preserve">displayed </w:t>
+        <w:t xml:space="preserve">vigorous exercise </w:t>
       </w:r>
       <w:r>
         <w:rPr>
           <w:rFonts w:asciiTheme="majorHAnsi" w:hAnsiTheme="majorHAnsi" w:cstheme="majorHAnsi"/>
           <w:shd w:val="clear" w:color="auto" w:fill="FFFFFF"/>
         </w:rPr>
-        <w:t>levels</w:t>
-      </w:r>
+        <w:t xml:space="preserve">displayed </w:t>
+      </w:r>
+      <w:ins w:id="58" w:author="Dominic LaRoche" w:date="2017-11-28T20:44:00Z">
+        <w:r>
+          <w:rPr>
+            <w:rFonts w:asciiTheme="majorHAnsi" w:hAnsiTheme="majorHAnsi" w:cstheme="majorHAnsi"/>
+            <w:shd w:val="clear" w:color="auto" w:fill="FFFFFF"/>
+          </w:rPr>
+          <w:t>lower</w:t>
+        </w:r>
+        <w:r>
+          <w:rPr>
+            <w:rFonts w:asciiTheme="majorHAnsi" w:hAnsiTheme="majorHAnsi" w:cstheme="majorHAnsi"/>
+            <w:shd w:val="clear" w:color="auto" w:fill="FFFFFF"/>
+          </w:rPr>
+          <w:t xml:space="preserve"> </w:t>
+        </w:r>
+      </w:ins>
       <w:r>
         <w:rPr>
           <w:rFonts w:asciiTheme="majorHAnsi" w:hAnsiTheme="majorHAnsi" w:cstheme="majorHAnsi"/>
           <w:shd w:val="clear" w:color="auto" w:fill="FFFFFF"/>
         </w:rPr>
-        <w:t xml:space="preserve"> of</w:t>
+        <w:t>levels</w:t>
       </w:r>
       <w:r>
         <w:rPr>
           <w:rFonts w:asciiTheme="majorHAnsi" w:hAnsiTheme="majorHAnsi" w:cstheme="majorHAnsi"/>
           <w:shd w:val="clear" w:color="auto" w:fill="FFFFFF"/>
         </w:rPr>
-        <w:t xml:space="preserve"> lower perceived stress (VanKim &amp; Nelson, 2013). </w:t>
+        <w:t xml:space="preserve"> of</w:t>
+      </w:r>
+      <w:r>
+        <w:rPr>
+          <w:rFonts w:asciiTheme="majorHAnsi" w:hAnsiTheme="majorHAnsi" w:cstheme="majorHAnsi"/>
+          <w:shd w:val="clear" w:color="auto" w:fill="FFFFFF"/>
+        </w:rPr>
+        <w:t xml:space="preserve"> </w:t>
+      </w:r>
+      <w:del w:id="59" w:author="Dominic LaRoche" w:date="2017-11-28T20:44:00Z">
+        <w:r>
+          <w:rPr>
+            <w:rFonts w:asciiTheme="majorHAnsi" w:hAnsiTheme="majorHAnsi" w:cstheme="majorHAnsi"/>
+            <w:shd w:val="clear" w:color="auto" w:fill="FFFFFF"/>
+          </w:rPr>
+          <w:lastRenderedPageBreak/>
+          <w:delText xml:space="preserve">lower </w:delText>
+        </w:r>
+      </w:del>
+      <w:r>
+        <w:rPr>
+          <w:rFonts w:asciiTheme="majorHAnsi" w:hAnsiTheme="majorHAnsi" w:cstheme="majorHAnsi"/>
+          <w:shd w:val="clear" w:color="auto" w:fill="FFFFFF"/>
+        </w:rPr>
+        <w:t xml:space="preserve">perceived stress (VanKim &amp; Nelson, 2013). </w:t>
       </w:r>
       <w:r>
         <w:rPr>
@@ -3995,547 +4491,555 @@
     </w:p>
     <w:p>
       <w:r>
+        <w:t xml:space="preserve">Sleep is essential for the consolidation of memory, learning, decision making, alertness, mood, and cognitive performance (Banks &amp; Dinges, 2007; </w:t>
+      </w:r>
+      <w:r>
+        <w:rPr>
+          <w:rFonts w:ascii="Times New Roman" w:hAnsi="Times New Roman"/>
+        </w:rPr>
+        <w:t>Pilcher &amp; Walters, 1997</w:t>
+      </w:r>
+      <w:r>
+        <w:t>).</w:t>
+      </w:r>
+      <w:r>
+        <w:t xml:space="preserve">  Deficits in sleep have been shown to negatively impact ac</w:t>
+      </w:r>
+      <w:r>
+        <w:t>ademic performance (Gomes, Tavares, &amp; de Azevedo,</w:t>
+      </w:r>
+      <w:r>
+        <w:t xml:space="preserve"> 2011; Gilbert &amp; Weaver, 2010).  Specifically, sleep quality and duration are correlated with lower academic achievement and course grades in college students (</w:t>
+      </w:r>
+      <w:r>
+        <w:rPr>
+          <w:color w:val="000000" w:themeColor="text1"/>
+        </w:rPr>
+        <w:t>Pilcher, Ginter, &amp; Sadowsky, 1997</w:t>
+      </w:r>
+      <w:r>
+        <w:t xml:space="preserve">).  It is also important to note that college students do not have good insight into the impact of sleep loss on their cognitive functioning, believing their abilities and functioning to be much higher than those students with adequate sleep levels (Pilcher &amp; Walters, 1997). </w:t>
+      </w:r>
+    </w:p>
+    <w:p>
+      <w:r>
+        <w:t>Fortunately, good s</w:t>
+      </w:r>
+      <w:r>
+        <w:t>leep hygiene</w:t>
+      </w:r>
+      <w:r>
+        <w:t xml:space="preserve"> has</w:t>
+      </w:r>
+      <w:r>
+        <w:t xml:space="preserve"> been shown</w:t>
+      </w:r>
+      <w:r>
+        <w:t xml:space="preserve"> to impact</w:t>
+      </w:r>
+      <w:r>
+        <w:t xml:space="preserve"> sleep</w:t>
+      </w:r>
+      <w:r>
+        <w:t xml:space="preserve"> quality</w:t>
+      </w:r>
+      <w:r>
+        <w:t xml:space="preserve"> </w:t>
+      </w:r>
+      <w:r>
+        <w:rPr>
+          <w:b/>
+        </w:rPr>
+        <w:t>(</w:t>
+      </w:r>
+      <w:r>
+        <w:rPr>
+          <w:rFonts w:ascii="Times New Roman" w:hAnsi="Times New Roman"/>
+        </w:rPr>
+        <w:t>Brown, Buboltz, &amp; Soper</w:t>
+      </w:r>
+      <w:r>
+        <w:rPr>
+          <w:rFonts w:ascii="Times New Roman" w:hAnsi="Times New Roman"/>
+        </w:rPr>
+        <w:t>, 2002; Cho, Kim, &amp; Lee</w:t>
+      </w:r>
+      <w:r>
+        <w:rPr>
+          <w:rFonts w:ascii="Times New Roman" w:hAnsi="Times New Roman"/>
+        </w:rPr>
+        <w:t>, 2013</w:t>
+      </w:r>
+      <w:r>
+        <w:rPr>
+          <w:b/>
+        </w:rPr>
+        <w:t>)</w:t>
+      </w:r>
+      <w:r>
+        <w:t xml:space="preserve">.  Positive sleep hygiene practices </w:t>
+      </w:r>
+      <w:r>
+        <w:t xml:space="preserve">such as keeping a regular sleep/wake schedule, maximizing conditions that are conducive to sleeping, and avoiding the consumption of alcohol and caffeine before bed </w:t>
+      </w:r>
+      <w:r>
+        <w:t xml:space="preserve">are associated with improved sleep and consequently with improved performance in </w:t>
+      </w:r>
+      <w:r>
+        <w:t>activities impacted by sleep (e.g.</w:t>
+      </w:r>
+      <w:r>
+        <w:t xml:space="preserve"> executive functioning including working memory tasks, reading and math performance, physical conditioning, and emotional regulation</w:t>
+      </w:r>
+      <w:r>
+        <w:t>)</w:t>
+      </w:r>
+      <w:r>
+        <w:t xml:space="preserve">.  </w:t>
+      </w:r>
+    </w:p>
+    <w:p>
+      <w:pPr>
+        <w:rPr>
+          <w:rFonts w:ascii="Times New Roman" w:eastAsia="Times New Roman" w:hAnsi="Times New Roman" w:cs="Times New Roman"/>
+          <w:kern w:val="0"/>
+          <w:lang w:eastAsia="en-US"/>
+        </w:rPr>
+      </w:pPr>
+      <w:r>
+        <w:t>Similar to sleep, exercise has been shown to positively impact a myriad of life’s functions including mood, mental health, telomere length,</w:t>
+      </w:r>
+      <w:r>
+        <w:rPr>
+          <w:color w:val="7030A0"/>
+        </w:rPr>
+        <w:t xml:space="preserve"> </w:t>
+      </w:r>
+      <w:r>
+        <w:rPr>
+          <w:color w:val="000000" w:themeColor="text1"/>
+        </w:rPr>
+        <w:t xml:space="preserve">cognitive functioning, attention, </w:t>
+      </w:r>
+      <w:r>
+        <w:rPr>
+          <w:color w:val="000000" w:themeColor="text1"/>
+        </w:rPr>
+        <w:t>cardiovascular health</w:t>
+      </w:r>
+      <w:r>
+        <w:t>, stress levels, academic achieveme</w:t>
+      </w:r>
+      <w:r>
+        <w:t>nt, and self-esteem (</w:t>
+      </w:r>
+      <w:r>
+        <w:rPr>
+          <w:color w:val="000000" w:themeColor="text1"/>
+        </w:rPr>
+        <w:t>Dunn, Trivedi, &amp; O’Neal,</w:t>
+      </w:r>
+      <w:r>
+        <w:rPr>
+          <w:color w:val="000000" w:themeColor="text1"/>
+        </w:rPr>
+        <w:t xml:space="preserve"> 2001</w:t>
+      </w:r>
+      <w:r>
+        <w:t>;</w:t>
+      </w:r>
+      <w:r>
+        <w:t xml:space="preserve"> </w:t>
+      </w:r>
+      <w:r>
+        <w:t xml:space="preserve">Fedeway &amp; Ahn, 2011; </w:t>
+      </w:r>
+      <w:r>
+        <w:rPr>
+          <w:color w:val="000000" w:themeColor="text1"/>
+        </w:rPr>
+        <w:t>Galper, Trivedi, Barlow, Dun, &amp; Kampert</w:t>
+      </w:r>
+      <w:r>
+        <w:rPr>
+          <w:color w:val="000000" w:themeColor="text1"/>
+        </w:rPr>
+        <w:t>,</w:t>
+      </w:r>
+      <w:r>
+        <w:t xml:space="preserve"> 2006; Manger &amp; Motta, 2005; Puterman et al. 2010;</w:t>
+      </w:r>
+      <w:r>
+        <w:t xml:space="preserve"> </w:t>
+      </w:r>
+      <w:r>
+        <w:t>Shep</w:t>
+      </w:r>
+      <w:r>
+        <w:t>h</w:t>
+      </w:r>
+      <w:r>
+        <w:t xml:space="preserve">ard, 1996; </w:t>
+      </w:r>
+      <w:r>
+        <w:t>Spence, McGannon, &amp;Poon,</w:t>
+      </w:r>
+      <w:r>
+        <w:t xml:space="preserve"> 2005; VanKim &amp; Nelson, 2013)</w:t>
+      </w:r>
+      <w:r>
+        <w:t xml:space="preserve">. </w:t>
+      </w:r>
+      <w:r>
+        <w:t>One study on the benefits of exercise by Manger and</w:t>
+      </w:r>
+      <w:r>
+        <w:t xml:space="preserve"> Motta (2005) </w:t>
+      </w:r>
+      <w:r>
+        <w:rPr>
+          <w:rFonts w:ascii="Times New Roman" w:eastAsia="Times New Roman" w:hAnsi="Times New Roman" w:cs="Times New Roman"/>
+          <w:color w:val="000000"/>
+          <w:kern w:val="0"/>
+          <w:lang w:eastAsia="en-US"/>
+        </w:rPr>
+        <w:t xml:space="preserve">even found that </w:t>
+      </w:r>
+      <w:r>
+        <w:rPr>
+          <w:rFonts w:ascii="Times New Roman" w:eastAsia="Times New Roman" w:hAnsi="Times New Roman" w:cs="Times New Roman"/>
+          <w:color w:val="000000"/>
+          <w:kern w:val="0"/>
+          <w:lang w:eastAsia="en-US"/>
+        </w:rPr>
         <w:lastRenderedPageBreak/>
-        <w:t xml:space="preserve">Sleep is essential for the consolidation of memory, learning, decision making, alertness, mood, and cognitive performance (Banks &amp; Dinges, 2007; </w:t>
-      </w:r>
-      <w:r>
-        <w:rPr>
-          <w:rFonts w:ascii="Times New Roman" w:hAnsi="Times New Roman"/>
-        </w:rPr>
-        <w:t>Pilcher &amp; Walters, 1997</w:t>
-      </w:r>
-      <w:r>
+        <w:t>exercise can help attenuate symptoms of</w:t>
+      </w:r>
+      <w:r>
+        <w:t xml:space="preserve"> Post-T</w:t>
+      </w:r>
+      <w:r>
+        <w:t>raumatic Stress Disorder (PTSD) as well as anxiety and depression</w:t>
+      </w:r>
+      <w:r>
+        <w:t xml:space="preserve">.  </w:t>
+      </w:r>
+    </w:p>
+    <w:p>
+      <w:pPr>
+        <w:rPr>
+          <w:rFonts w:ascii="Times New Roman" w:eastAsia="Times New Roman" w:hAnsi="Times New Roman" w:cs="Times New Roman"/>
+          <w:kern w:val="0"/>
+          <w:lang w:eastAsia="en-US"/>
+        </w:rPr>
+      </w:pPr>
+      <w:r>
+        <w:t>Sleep and exercise have been shown to mitigate some of the influences of stress on one’s wellbeing.  Specifically</w:t>
+      </w:r>
+      <w:r>
+        <w:t>,</w:t>
+      </w:r>
+      <w:r>
+        <w:t xml:space="preserve"> sleep is a restorative process that also reduces stress levels and increases</w:t>
+      </w:r>
+      <w:r>
+        <w:t xml:space="preserve"> attention, focus, memory, </w:t>
+      </w:r>
+      <w:r>
+        <w:t>and mood</w:t>
+      </w:r>
+      <w:r>
+        <w:t xml:space="preserve"> </w:t>
+      </w:r>
+      <w:r>
+        <w:rPr>
+          <w:color w:val="000000" w:themeColor="text1"/>
+        </w:rPr>
+        <w:t>(</w:t>
+      </w:r>
+      <w:r>
+        <w:rPr>
+          <w:color w:val="000000" w:themeColor="text1"/>
+        </w:rPr>
+        <w:t>Minkel et al., 2012;</w:t>
+      </w:r>
+      <w:r>
+        <w:rPr>
+          <w:color w:val="000000" w:themeColor="text1"/>
+        </w:rPr>
+        <w:t xml:space="preserve"> Oginska &amp; Pokorski, 2006;</w:t>
+      </w:r>
+      <w:r>
+        <w:rPr>
+          <w:color w:val="000000" w:themeColor="text1"/>
+        </w:rPr>
+        <w:t xml:space="preserve"> </w:t>
+      </w:r>
+      <w:r>
+        <w:rPr>
+          <w:color w:val="000000" w:themeColor="text1"/>
+        </w:rPr>
+        <w:t>Sadeh, Gruber, &amp; Raviv</w:t>
+      </w:r>
+      <w:r>
+        <w:rPr>
+          <w:color w:val="000000" w:themeColor="text1"/>
+        </w:rPr>
+        <w:t>, 2003</w:t>
+      </w:r>
+      <w:r>
+        <w:rPr>
+          <w:color w:val="000000" w:themeColor="text1"/>
+        </w:rPr>
         <w:t>).</w:t>
       </w:r>
       <w:r>
-        <w:t xml:space="preserve">  Deficits in sleep have been shown to negatively impact ac</w:t>
-      </w:r>
-      <w:r>
-        <w:t>ademic performance (Gomes, Tavares, &amp; de Azevedo,</w:t>
-      </w:r>
-      <w:r>
-        <w:t xml:space="preserve"> 2011; Gilbert &amp; Weaver, 2010).  Specifically, sleep quality and duration are correlated with lower academic achievement and course grades in college students (</w:t>
-      </w:r>
-      <w:r>
-        <w:rPr>
-          <w:color w:val="000000" w:themeColor="text1"/>
-        </w:rPr>
-        <w:t>Pilcher, Ginter, &amp; Sadowsky, 1997</w:t>
-      </w:r>
-      <w:r>
-        <w:t xml:space="preserve">).  It is also important to note that college students do not have good insight into the impact of sleep loss on their cognitive functioning, believing their abilities and functioning to be much higher than those students with adequate sleep levels (Pilcher &amp; Walters, 1997). </w:t>
-      </w:r>
-    </w:p>
-    <w:p>
-      <w:r>
-        <w:t>Fortunately, good s</w:t>
-      </w:r>
-      <w:r>
-        <w:t>leep hygiene</w:t>
-      </w:r>
-      <w:r>
-        <w:t xml:space="preserve"> has</w:t>
-      </w:r>
-      <w:r>
-        <w:t xml:space="preserve"> been shown</w:t>
-      </w:r>
-      <w:r>
-        <w:t xml:space="preserve"> to impact</w:t>
-      </w:r>
-      <w:r>
-        <w:t xml:space="preserve"> sleep</w:t>
-      </w:r>
-      <w:r>
-        <w:t xml:space="preserve"> quality</w:t>
-      </w:r>
-      <w:r>
         <w:t xml:space="preserve"> </w:t>
       </w:r>
       <w:r>
-        <w:rPr>
-          <w:b/>
-        </w:rPr>
-        <w:t>(</w:t>
-      </w:r>
-      <w:r>
-        <w:rPr>
-          <w:rFonts w:ascii="Times New Roman" w:hAnsi="Times New Roman"/>
-        </w:rPr>
-        <w:t>Brown, Buboltz, &amp; Soper</w:t>
-      </w:r>
-      <w:r>
-        <w:rPr>
-          <w:rFonts w:ascii="Times New Roman" w:hAnsi="Times New Roman"/>
-        </w:rPr>
-        <w:t>, 2002; Cho, Kim, &amp; Lee</w:t>
-      </w:r>
-      <w:r>
-        <w:rPr>
-          <w:rFonts w:ascii="Times New Roman" w:hAnsi="Times New Roman"/>
-        </w:rPr>
-        <w:t>, 2013</w:t>
-      </w:r>
-      <w:r>
-        <w:rPr>
-          <w:b/>
+        <w:t>In light of these</w:t>
+      </w:r>
+      <w:r>
+        <w:t xml:space="preserve"> impacts</w:t>
+      </w:r>
+      <w:r>
+        <w:t xml:space="preserve">, sleep also can likely influence </w:t>
+      </w:r>
+      <w:r>
+        <w:t>academic engagement</w:t>
+      </w:r>
+      <w:r>
+        <w:t>, both in terms of achievement</w:t>
+      </w:r>
+      <w:r>
+        <w:t>, and other components</w:t>
+      </w:r>
+      <w:r>
+        <w:t xml:space="preserve"> of engagement</w:t>
+      </w:r>
+      <w:r>
+        <w:t xml:space="preserve"> (</w:t>
+      </w:r>
+      <w:r>
+        <w:t>Gomes et al. 2011; Gilbert &amp; Weaver, 2010; Sadeh et. al., 2003</w:t>
+      </w:r>
+      <w:r>
+        <w:rPr>
+          <w:rFonts w:ascii="Times New Roman" w:eastAsia="Times New Roman" w:hAnsi="Times New Roman" w:cs="Times New Roman"/>
+          <w:kern w:val="0"/>
+          <w:lang w:eastAsia="en-US"/>
         </w:rPr>
         <w:t>)</w:t>
       </w:r>
       <w:r>
-        <w:t xml:space="preserve">.  Positive sleep hygiene practices </w:t>
-      </w:r>
-      <w:r>
-        <w:t xml:space="preserve">such as keeping a regular sleep/wake schedule, maximizing conditions that are conducive to sleeping, and avoiding the consumption of alcohol and caffeine before bed </w:t>
-      </w:r>
-      <w:r>
-        <w:t xml:space="preserve">are associated with improved sleep and consequently with improved performance in </w:t>
-      </w:r>
-      <w:r>
-        <w:t>activities impacted by sleep (e.g.</w:t>
-      </w:r>
-      <w:r>
-        <w:t xml:space="preserve"> executive functioning including working memory tasks, reading and math performance, physical conditioning, and emotional regulation</w:t>
-      </w:r>
-      <w:r>
-        <w:t>)</w:t>
-      </w:r>
-      <w:r>
-        <w:t xml:space="preserve">.  </w:t>
-      </w:r>
-    </w:p>
-    <w:p>
-      <w:pPr>
-        <w:rPr>
-          <w:rFonts w:ascii="Times New Roman" w:eastAsia="Times New Roman" w:hAnsi="Times New Roman" w:cs="Times New Roman"/>
-          <w:kern w:val="0"/>
-          <w:lang w:eastAsia="en-US"/>
-        </w:rPr>
-      </w:pPr>
-      <w:r>
-        <w:t>Similar to sleep, exercise has been shown to positively impact a myriad of life’s functions including mood, mental health, telomere length,</w:t>
-      </w:r>
-      <w:r>
-        <w:rPr>
-          <w:color w:val="7030A0"/>
+        <w:t>. Consistent with the definition of academic e</w:t>
+      </w:r>
+      <w:r>
+        <w:t xml:space="preserve">ngagement </w:t>
+      </w:r>
+      <w:r>
+        <w:t>delineated above</w:t>
+      </w:r>
+      <w:r>
+        <w:t xml:space="preserve">, </w:t>
+      </w:r>
+      <w:r>
+        <w:t xml:space="preserve">aspects </w:t>
+      </w:r>
+      <w:r>
+        <w:t>of self-care may be essential to</w:t>
+      </w:r>
+      <w:r>
+        <w:t xml:space="preserve"> the healthy implementation of academic engagement.  More specifically, areas of academic engagement directly influenced by self-care practices are propose</w:t>
+      </w:r>
+      <w:r>
+        <w:t>d to have a greater mediating</w:t>
+      </w:r>
+      <w:r>
+        <w:t>/moderating</w:t>
+      </w:r>
+      <w:r>
+        <w:t xml:space="preserve"> e</w:t>
+      </w:r>
+      <w:r>
+        <w:t>ffect of sleep and exercise on the relationship between stress and academic engagemen</w:t>
+      </w:r>
+      <w:r>
+        <w:t>t. For instance,</w:t>
+      </w:r>
+      <w:r>
+        <w:t xml:space="preserve"> the</w:t>
+      </w:r>
+      <w:r>
+        <w:t xml:space="preserve"> skills e</w:t>
+      </w:r>
+      <w:r>
+        <w:t>ngagement</w:t>
+      </w:r>
+      <w:r>
+        <w:rPr>
+          <w:rFonts w:ascii="Times New Roman" w:eastAsia="Times New Roman" w:hAnsi="Times New Roman" w:cs="Times New Roman"/>
+          <w:color w:val="000000"/>
+          <w:kern w:val="0"/>
+          <w:lang w:eastAsia="en-US"/>
+        </w:rPr>
+        <w:t xml:space="preserve"> fa</w:t>
+      </w:r>
+      <w:r>
+        <w:rPr>
+          <w:rFonts w:ascii="Times New Roman" w:eastAsia="Times New Roman" w:hAnsi="Times New Roman" w:cs="Times New Roman"/>
+          <w:color w:val="000000"/>
+          <w:kern w:val="0"/>
+          <w:lang w:eastAsia="en-US"/>
+        </w:rPr>
+        <w:t>ctor of academic engagement is comprised of many aspects reliant on executive functioning, such as</w:t>
+      </w:r>
+      <w:r>
+        <w:rPr>
+          <w:rFonts w:ascii="Times New Roman" w:eastAsia="Times New Roman" w:hAnsi="Times New Roman" w:cs="Times New Roman"/>
+          <w:color w:val="000000"/>
+          <w:kern w:val="0"/>
+          <w:lang w:eastAsia="en-US"/>
         </w:rPr>
         <w:t xml:space="preserve"> </w:t>
       </w:r>
       <w:r>
-        <w:rPr>
-          <w:color w:val="000000" w:themeColor="text1"/>
-        </w:rPr>
-        <w:t xml:space="preserve">cognitive functioning, attention, </w:t>
-      </w:r>
-      <w:r>
-        <w:rPr>
-          <w:color w:val="000000" w:themeColor="text1"/>
-        </w:rPr>
-        <w:t>cardiovascular health</w:t>
-      </w:r>
-      <w:r>
-        <w:t>, stress levels, academic achieveme</w:t>
-      </w:r>
-      <w:r>
-        <w:t>nt, and self-esteem (</w:t>
-      </w:r>
-      <w:r>
-        <w:rPr>
-          <w:color w:val="000000" w:themeColor="text1"/>
-        </w:rPr>
-        <w:t>Dunn, Trivedi, &amp; O’Neal,</w:t>
-      </w:r>
-      <w:r>
-        <w:rPr>
-          <w:color w:val="000000" w:themeColor="text1"/>
-        </w:rPr>
-        <w:t xml:space="preserve"> 2001</w:t>
-      </w:r>
-      <w:r>
+        <w:t>completing work, paying attention in class, studying, taking notes, and being organized</w:t>
+      </w:r>
+      <w:r>
+        <w:t>,</w:t>
+      </w:r>
+      <w:r>
+        <w:t xml:space="preserve"> which have been shown to be directly impacted by sleep quality and exercise (</w:t>
+      </w:r>
+      <w:r>
+        <w:t>Fedewa &amp; Ahn, 2011;</w:t>
+      </w:r>
+      <w:r>
+        <w:t xml:space="preserve"> </w:t>
+      </w:r>
+      <w:r>
+        <w:t xml:space="preserve">Sadeh et al., 2003; </w:t>
+      </w:r>
+      <w:r>
+        <w:rPr>
+          <w:rFonts w:ascii="Times New Roman" w:hAnsi="Times New Roman"/>
+        </w:rPr>
+        <w:t>Turner, Drummond, Salamat, &amp;</w:t>
+      </w:r>
+      <w:r>
+        <w:rPr>
+          <w:rFonts w:ascii="Times New Roman" w:hAnsi="Times New Roman"/>
+        </w:rPr>
+        <w:t xml:space="preserve"> Brown, 2007</w:t>
+      </w:r>
+      <w:r>
+        <w:t>).</w:t>
+      </w:r>
+      <w:r>
+        <w:t xml:space="preserve"> Consequently, sleep hygiene practices focused on optimizing sleep quantity and quality should, in turn, influence the improvement of executive</w:t>
+      </w:r>
+      <w:r>
+        <w:t xml:space="preserve"> functioning in the classroom. </w:t>
+      </w:r>
+      <w:r>
+        <w:t xml:space="preserve">The same will likely be true </w:t>
+      </w:r>
+      <w:r>
+        <w:t>for the impact of sleep on performance engagement, since substantial research shows a link between sleep and achievement (</w:t>
+      </w:r>
+      <w:r>
+        <w:rPr>
+          <w:rFonts w:ascii="Times New Roman" w:eastAsia="Times New Roman" w:hAnsi="Times New Roman" w:cs="Times New Roman"/>
+          <w:color w:val="000000" w:themeColor="text1"/>
+          <w:kern w:val="0"/>
+          <w:lang w:eastAsia="en-US"/>
+        </w:rPr>
+        <w:t>Dewald, Meijer, Oort, Kerkhof, &amp; Bogels</w:t>
+      </w:r>
+      <w:r>
+        <w:rPr>
+          <w:rFonts w:ascii="Times New Roman" w:eastAsia="Times New Roman" w:hAnsi="Times New Roman" w:cs="Times New Roman"/>
+          <w:color w:val="000000" w:themeColor="text1"/>
+          <w:kern w:val="0"/>
+          <w:lang w:eastAsia="en-US"/>
+        </w:rPr>
+        <w:t xml:space="preserve">, 2010; </w:t>
+      </w:r>
+      <w:r>
+        <w:rPr>
+          <w:rFonts w:ascii="Times New Roman" w:eastAsia="Times New Roman" w:hAnsi="Times New Roman" w:cs="Times New Roman"/>
+          <w:color w:val="000000" w:themeColor="text1"/>
+          <w:kern w:val="0"/>
+          <w:lang w:eastAsia="en-US"/>
+        </w:rPr>
+        <w:t>Sadeh et al., 2003</w:t>
+      </w:r>
+      <w:r>
+        <w:rPr>
+          <w:rFonts w:ascii="Times New Roman" w:eastAsia="Times New Roman" w:hAnsi="Times New Roman" w:cs="Times New Roman"/>
+          <w:color w:val="000000" w:themeColor="text1"/>
+          <w:kern w:val="0"/>
+          <w:lang w:eastAsia="en-US"/>
+        </w:rPr>
         <w:t>;</w:t>
       </w:r>
       <w:r>
+        <w:rPr>
+          <w:rFonts w:ascii="Times New Roman" w:eastAsia="Times New Roman" w:hAnsi="Times New Roman" w:cs="Times New Roman"/>
+          <w:color w:val="FFC000"/>
+          <w:kern w:val="0"/>
+          <w:lang w:eastAsia="en-US"/>
+        </w:rPr>
         <w:t xml:space="preserve"> </w:t>
       </w:r>
       <w:r>
-        <w:t xml:space="preserve">Fedeway &amp; Ahn, 2011; </w:t>
-      </w:r>
-      <w:r>
-        <w:rPr>
-          <w:color w:val="000000" w:themeColor="text1"/>
-        </w:rPr>
-        <w:t>Galper, Trivedi, Barlow, Dun, &amp; Kampert</w:t>
-      </w:r>
-      <w:r>
-        <w:rPr>
-          <w:color w:val="000000" w:themeColor="text1"/>
-        </w:rPr>
-        <w:t>,</w:t>
-      </w:r>
-      <w:r>
-        <w:t xml:space="preserve"> 2006; Manger &amp; Motta, 2005; Puterman et al. 2010;</w:t>
+        <w:rPr>
+          <w:rFonts w:ascii="Times New Roman" w:eastAsia="Times New Roman" w:hAnsi="Times New Roman" w:cs="Times New Roman"/>
+          <w:color w:val="000000" w:themeColor="text1"/>
+          <w:kern w:val="0"/>
+          <w:lang w:eastAsia="en-US"/>
+        </w:rPr>
+        <w:t>Wolfson &amp; Carskadon, 1998</w:t>
+      </w:r>
+      <w:r>
+        <w:rPr>
+          <w:rFonts w:ascii="Times New Roman" w:eastAsia="Times New Roman" w:hAnsi="Times New Roman" w:cs="Times New Roman"/>
+          <w:color w:val="000000" w:themeColor="text1"/>
+          <w:kern w:val="0"/>
+          <w:lang w:eastAsia="en-US"/>
+        </w:rPr>
+        <w:t>).</w:t>
       </w:r>
       <w:r>
         <w:t xml:space="preserve"> </w:t>
       </w:r>
       <w:r>
-        <w:t>Shep</w:t>
-      </w:r>
-      <w:r>
-        <w:t>h</w:t>
-      </w:r>
-      <w:r>
-        <w:t xml:space="preserve">ard, 1996; </w:t>
-      </w:r>
-      <w:r>
-        <w:t>Spence, McGannon, &amp;Poon,</w:t>
-      </w:r>
-      <w:r>
-        <w:t xml:space="preserve"> 2005; VanKim &amp; Nelson, 2013)</w:t>
-      </w:r>
-      <w:r>
-        <w:t xml:space="preserve">. </w:t>
-      </w:r>
-      <w:r>
-        <w:t>One study on the benefits of exercise by Manger and</w:t>
-      </w:r>
-      <w:r>
-        <w:t xml:space="preserve"> Motta (2005) </w:t>
-      </w:r>
-      <w:r>
-        <w:rPr>
-          <w:rFonts w:ascii="Times New Roman" w:eastAsia="Times New Roman" w:hAnsi="Times New Roman" w:cs="Times New Roman"/>
-          <w:color w:val="000000"/>
-          <w:kern w:val="0"/>
-          <w:lang w:eastAsia="en-US"/>
-        </w:rPr>
-        <w:t>even found that exercise can help attenuate symptoms of</w:t>
-      </w:r>
-      <w:r>
-        <w:t xml:space="preserve"> Post-T</w:t>
-      </w:r>
-      <w:r>
-        <w:t>raumatic Stress Disorder (PTSD) as well as anxiety and depression</w:t>
-      </w:r>
-      <w:r>
-        <w:t xml:space="preserve">.  </w:t>
-      </w:r>
-    </w:p>
-    <w:p>
-      <w:pPr>
-        <w:rPr>
-          <w:rFonts w:ascii="Times New Roman" w:eastAsia="Times New Roman" w:hAnsi="Times New Roman" w:cs="Times New Roman"/>
-          <w:kern w:val="0"/>
-          <w:lang w:eastAsia="en-US"/>
-        </w:rPr>
-      </w:pPr>
+        <w:t>Although self-care practices including good sleep hygiene and physical activity have also been shown to promote mood (</w:t>
+      </w:r>
+      <w:r>
+        <w:t xml:space="preserve">Manger &amp; Motta, 2005; </w:t>
+      </w:r>
+      <w:r>
+        <w:rPr>
+          <w:rFonts w:ascii="Times New Roman" w:eastAsia="Times New Roman" w:hAnsi="Times New Roman" w:cs="Times New Roman"/>
+          <w:kern w:val="0"/>
+          <w:lang w:eastAsia="en-US"/>
+        </w:rPr>
+        <w:t>Pilcher et al.; 1997</w:t>
+      </w:r>
+      <w:r>
+        <w:t xml:space="preserve">), the emotional factor of academic engagement </w:t>
+      </w:r>
       <w:r>
         <w:lastRenderedPageBreak/>
-        <w:t>Sleep and exercise have been shown to mitigate some of the influences of stress on one’s wellbeing.  Specifically</w:t>
-      </w:r>
-      <w:r>
-        <w:t>,</w:t>
-      </w:r>
-      <w:r>
-        <w:t xml:space="preserve"> sleep is a restorative process that also reduces stress levels and increases</w:t>
-      </w:r>
-      <w:r>
-        <w:t xml:space="preserve"> attention, focus, memory, </w:t>
-      </w:r>
-      <w:r>
-        <w:t>and mood</w:t>
-      </w:r>
-      <w:r>
-        <w:t xml:space="preserve"> </w:t>
-      </w:r>
-      <w:r>
-        <w:rPr>
-          <w:color w:val="000000" w:themeColor="text1"/>
-        </w:rPr>
-        <w:t>(</w:t>
-      </w:r>
-      <w:r>
-        <w:rPr>
-          <w:color w:val="000000" w:themeColor="text1"/>
-        </w:rPr>
-        <w:t>Minkel et al., 2012;</w:t>
-      </w:r>
-      <w:r>
-        <w:rPr>
-          <w:color w:val="000000" w:themeColor="text1"/>
-        </w:rPr>
-        <w:t xml:space="preserve"> Oginska &amp; Pokorski, 2006;</w:t>
-      </w:r>
-      <w:r>
-        <w:rPr>
-          <w:color w:val="000000" w:themeColor="text1"/>
-        </w:rPr>
-        <w:t xml:space="preserve"> </w:t>
-      </w:r>
-      <w:r>
-        <w:rPr>
-          <w:color w:val="000000" w:themeColor="text1"/>
-        </w:rPr>
-        <w:t>Sadeh, Gruber, &amp; Raviv</w:t>
-      </w:r>
-      <w:r>
-        <w:rPr>
-          <w:color w:val="000000" w:themeColor="text1"/>
-        </w:rPr>
-        <w:t>, 2003</w:t>
-      </w:r>
-      <w:r>
-        <w:rPr>
-          <w:color w:val="000000" w:themeColor="text1"/>
-        </w:rPr>
-        <w:t>).</w:t>
-      </w:r>
-      <w:r>
-        <w:t xml:space="preserve"> </w:t>
-      </w:r>
-      <w:r>
-        <w:t>In light of these</w:t>
-      </w:r>
-      <w:r>
-        <w:t xml:space="preserve"> impacts</w:t>
-      </w:r>
-      <w:r>
-        <w:t xml:space="preserve">, sleep also can likely influence </w:t>
-      </w:r>
-      <w:r>
-        <w:t>academic engagement</w:t>
-      </w:r>
-      <w:r>
-        <w:t>, both in terms of achievement</w:t>
-      </w:r>
-      <w:r>
-        <w:t>, and other components</w:t>
-      </w:r>
-      <w:r>
-        <w:t xml:space="preserve"> of engagement</w:t>
-      </w:r>
-      <w:r>
-        <w:t xml:space="preserve"> (</w:t>
-      </w:r>
-      <w:r>
-        <w:t>Gomes et al. 2011; Gilbert &amp; Weaver, 2010; Sadeh et. al., 2003</w:t>
-      </w:r>
-      <w:r>
-        <w:rPr>
-          <w:rFonts w:ascii="Times New Roman" w:eastAsia="Times New Roman" w:hAnsi="Times New Roman" w:cs="Times New Roman"/>
-          <w:kern w:val="0"/>
-          <w:lang w:eastAsia="en-US"/>
-        </w:rPr>
-        <w:t>)</w:t>
-      </w:r>
-      <w:r>
-        <w:t>. Consistent with the definition of academic e</w:t>
-      </w:r>
-      <w:r>
-        <w:t xml:space="preserve">ngagement </w:t>
-      </w:r>
-      <w:r>
-        <w:t>delineated above</w:t>
-      </w:r>
-      <w:r>
-        <w:t xml:space="preserve">, </w:t>
-      </w:r>
-      <w:r>
-        <w:t xml:space="preserve">aspects </w:t>
-      </w:r>
-      <w:r>
-        <w:t>of self-care may be essential to</w:t>
-      </w:r>
-      <w:r>
-        <w:t xml:space="preserve"> the healthy implementation of academic engagement.  More specifically, areas of academic engagement directly influenced by self-care practices are propose</w:t>
-      </w:r>
-      <w:r>
-        <w:t>d to have a greater mediating</w:t>
-      </w:r>
-      <w:r>
-        <w:t>/moderating</w:t>
-      </w:r>
-      <w:r>
-        <w:t xml:space="preserve"> e</w:t>
-      </w:r>
-      <w:r>
-        <w:t>ffect of sleep and exercise on the relationship between stress and academic engagemen</w:t>
-      </w:r>
-      <w:r>
-        <w:t>t. For instance,</w:t>
-      </w:r>
-      <w:r>
-        <w:t xml:space="preserve"> the</w:t>
-      </w:r>
-      <w:r>
-        <w:t xml:space="preserve"> skills e</w:t>
-      </w:r>
-      <w:r>
-        <w:t>ngagement</w:t>
-      </w:r>
-      <w:r>
-        <w:rPr>
-          <w:rFonts w:ascii="Times New Roman" w:eastAsia="Times New Roman" w:hAnsi="Times New Roman" w:cs="Times New Roman"/>
-          <w:color w:val="000000"/>
-          <w:kern w:val="0"/>
-          <w:lang w:eastAsia="en-US"/>
-        </w:rPr>
-        <w:t xml:space="preserve"> fa</w:t>
-      </w:r>
-      <w:r>
-        <w:rPr>
-          <w:rFonts w:ascii="Times New Roman" w:eastAsia="Times New Roman" w:hAnsi="Times New Roman" w:cs="Times New Roman"/>
-          <w:color w:val="000000"/>
-          <w:kern w:val="0"/>
-          <w:lang w:eastAsia="en-US"/>
-        </w:rPr>
-        <w:t>ctor of academic engagement is comprised of many aspects reliant on executive functioning, such as</w:t>
-      </w:r>
-      <w:r>
-        <w:rPr>
-          <w:rFonts w:ascii="Times New Roman" w:eastAsia="Times New Roman" w:hAnsi="Times New Roman" w:cs="Times New Roman"/>
-          <w:color w:val="000000"/>
-          <w:kern w:val="0"/>
-          <w:lang w:eastAsia="en-US"/>
-        </w:rPr>
-        <w:t xml:space="preserve"> </w:t>
-      </w:r>
-      <w:r>
-        <w:t>completing work, paying attention in class, studying, taking notes, and being organized</w:t>
-      </w:r>
-      <w:r>
-        <w:t>,</w:t>
-      </w:r>
-      <w:r>
-        <w:t xml:space="preserve"> which have been shown to be directly impacted by sleep quality and exercise (</w:t>
-      </w:r>
-      <w:r>
-        <w:t>Fedewa &amp; Ahn, 2011;</w:t>
-      </w:r>
-      <w:r>
-        <w:t xml:space="preserve"> </w:t>
-      </w:r>
-      <w:r>
-        <w:t xml:space="preserve">Sadeh et al., 2003; </w:t>
-      </w:r>
-      <w:r>
-        <w:rPr>
-          <w:rFonts w:ascii="Times New Roman" w:hAnsi="Times New Roman"/>
-        </w:rPr>
-        <w:t>Turner, Drummond, Salamat, &amp;</w:t>
-      </w:r>
-      <w:r>
-        <w:rPr>
-          <w:rFonts w:ascii="Times New Roman" w:hAnsi="Times New Roman"/>
-        </w:rPr>
-        <w:t xml:space="preserve"> Brown, 2007</w:t>
-      </w:r>
-      <w:r>
-        <w:t>).</w:t>
-      </w:r>
-      <w:r>
-        <w:t xml:space="preserve"> Consequently, sleep hygiene practices focused on optimizing sleep quantity and quality should, in turn, influence the improvement of executive</w:t>
-      </w:r>
-      <w:r>
-        <w:t xml:space="preserve"> functioning in the classroom. </w:t>
-      </w:r>
-      <w:r>
-        <w:t xml:space="preserve">The same will likely be true </w:t>
-      </w:r>
-      <w:r>
-        <w:t>for the impact of sleep on performance engagement, since substantial research shows a link between sleep and achievement (</w:t>
-      </w:r>
-      <w:r>
-        <w:rPr>
-          <w:rFonts w:ascii="Times New Roman" w:eastAsia="Times New Roman" w:hAnsi="Times New Roman" w:cs="Times New Roman"/>
-          <w:color w:val="000000" w:themeColor="text1"/>
-          <w:kern w:val="0"/>
-          <w:lang w:eastAsia="en-US"/>
-        </w:rPr>
-        <w:t>Dewald, Meijer, Oort, Kerkhof, &amp; Bogels</w:t>
-      </w:r>
-      <w:r>
-        <w:rPr>
-          <w:rFonts w:ascii="Times New Roman" w:eastAsia="Times New Roman" w:hAnsi="Times New Roman" w:cs="Times New Roman"/>
-          <w:color w:val="000000" w:themeColor="text1"/>
-          <w:kern w:val="0"/>
-          <w:lang w:eastAsia="en-US"/>
-        </w:rPr>
-        <w:t xml:space="preserve">, 2010; </w:t>
-      </w:r>
-      <w:r>
-        <w:rPr>
-          <w:rFonts w:ascii="Times New Roman" w:eastAsia="Times New Roman" w:hAnsi="Times New Roman" w:cs="Times New Roman"/>
-          <w:color w:val="000000" w:themeColor="text1"/>
-          <w:kern w:val="0"/>
-          <w:lang w:eastAsia="en-US"/>
-        </w:rPr>
-        <w:t>Sadeh et al., 2003</w:t>
-      </w:r>
-      <w:r>
-        <w:rPr>
-          <w:rFonts w:ascii="Times New Roman" w:eastAsia="Times New Roman" w:hAnsi="Times New Roman" w:cs="Times New Roman"/>
-          <w:color w:val="000000" w:themeColor="text1"/>
-          <w:kern w:val="0"/>
-          <w:lang w:eastAsia="en-US"/>
-        </w:rPr>
-        <w:t>;</w:t>
-      </w:r>
-      <w:r>
-        <w:rPr>
-          <w:rFonts w:ascii="Times New Roman" w:eastAsia="Times New Roman" w:hAnsi="Times New Roman" w:cs="Times New Roman"/>
-          <w:color w:val="FFC000"/>
-          <w:kern w:val="0"/>
-          <w:lang w:eastAsia="en-US"/>
-        </w:rPr>
-        <w:t xml:space="preserve"> </w:t>
-      </w:r>
-      <w:r>
-        <w:rPr>
-          <w:rFonts w:ascii="Times New Roman" w:eastAsia="Times New Roman" w:hAnsi="Times New Roman" w:cs="Times New Roman"/>
-          <w:color w:val="000000" w:themeColor="text1"/>
-          <w:kern w:val="0"/>
-          <w:lang w:eastAsia="en-US"/>
-        </w:rPr>
-        <w:t>Wolfson &amp; Carskadon, 1998</w:t>
-      </w:r>
-      <w:r>
-        <w:rPr>
-          <w:rFonts w:ascii="Times New Roman" w:eastAsia="Times New Roman" w:hAnsi="Times New Roman" w:cs="Times New Roman"/>
-          <w:color w:val="000000" w:themeColor="text1"/>
-          <w:kern w:val="0"/>
-          <w:lang w:eastAsia="en-US"/>
-        </w:rPr>
-        <w:t>).</w:t>
-      </w:r>
-      <w:r>
-        <w:t xml:space="preserve"> </w:t>
-      </w:r>
-      <w:r>
-        <w:t>Although self-care practices including good sleep hygiene and physical activity have also been shown to promote mood (</w:t>
-      </w:r>
-      <w:r>
-        <w:t xml:space="preserve">Manger &amp; Motta, 2005; </w:t>
-      </w:r>
-      <w:r>
-        <w:rPr>
-          <w:rFonts w:ascii="Times New Roman" w:eastAsia="Times New Roman" w:hAnsi="Times New Roman" w:cs="Times New Roman"/>
-          <w:kern w:val="0"/>
-          <w:lang w:eastAsia="en-US"/>
-        </w:rPr>
-        <w:t>Pilcher et al.; 1997</w:t>
-      </w:r>
-      <w:r>
-        <w:t>), the emotional factor of academic engagement revolves more around the concepts of applying course content to your life and finding ways to make it personally interesting.  As such, the i</w:t>
+        <w:t>revolves more around the concepts of applying course content to your life and finding ways to make it personally interesting.  As such, the i</w:t>
       </w:r>
       <w:r>
         <w:t xml:space="preserve">mpact on mood may </w:t>
       </w:r>
       <w:r>
-        <w:t xml:space="preserve">influence engagement </w:t>
-      </w:r>
-      <w:r>
-        <w:lastRenderedPageBreak/>
-        <w:t>indirectly because</w:t>
+        <w:t>influence engagement indirectly because</w:t>
       </w:r>
       <w:r>
         <w:t xml:space="preserve"> im</w:t>
@@ -4817,7 +5321,7 @@
           <w:i/>
           <w:color w:val="000000"/>
         </w:rPr>
-        <w:t xml:space="preserve">Additionally, it is believed that both the skills engagement and the performance engagement factors will show the greatest effect of sleep hygiene practices since these factors are based in executive functioning and achievement, areas that have shown consistent links in the literature </w:t>
+        <w:t xml:space="preserve">Additionally, it is believed that both the skills engagement and the performance engagement factors will show the greatest effect of sleep hygiene practices since </w:t>
       </w:r>
       <w:r>
         <w:rPr>
@@ -4825,274 +5329,274 @@
           <w:i/>
           <w:color w:val="000000"/>
         </w:rPr>
-        <w:t>to impaired sleep.</w:t>
-      </w:r>
-    </w:p>
-    <w:p>
-      <w:pPr>
-        <w:rPr>
-          <w:rFonts w:ascii="Times New Roman" w:hAnsi="Times New Roman"/>
-          <w:b/>
-        </w:rPr>
-      </w:pPr>
-      <w:r>
-        <w:rPr>
-          <w:rFonts w:ascii="Times New Roman" w:hAnsi="Times New Roman"/>
-          <w:b/>
-        </w:rPr>
         <w:lastRenderedPageBreak/>
-        <w:t>Research Question</w:t>
-      </w:r>
-      <w:r>
-        <w:rPr>
-          <w:rFonts w:ascii="Times New Roman" w:hAnsi="Times New Roman"/>
-          <w:b/>
-        </w:rPr>
-        <w:t xml:space="preserve"> 3:  </w:t>
-      </w:r>
-      <w:r>
-        <w:rPr>
-          <w:rFonts w:ascii="Times New Roman" w:hAnsi="Times New Roman"/>
-          <w:b/>
-        </w:rPr>
-        <w:t>Does</w:t>
-      </w:r>
-      <w:r>
-        <w:rPr>
-          <w:rFonts w:ascii="Times New Roman" w:hAnsi="Times New Roman"/>
-          <w:b/>
-        </w:rPr>
-        <w:t xml:space="preserve"> sleep hygiene medi</w:t>
-      </w:r>
-      <w:r>
-        <w:rPr>
-          <w:rFonts w:ascii="Times New Roman" w:hAnsi="Times New Roman"/>
-          <w:b/>
-        </w:rPr>
-        <w:t>ate</w:t>
-      </w:r>
-      <w:r>
-        <w:rPr>
-          <w:rFonts w:ascii="Times New Roman" w:hAnsi="Times New Roman"/>
-          <w:b/>
-        </w:rPr>
-        <w:t xml:space="preserve"> the relationship between stressful life</w:t>
-      </w:r>
-      <w:r>
-        <w:rPr>
-          <w:rFonts w:ascii="Times New Roman" w:hAnsi="Times New Roman"/>
-          <w:b/>
-        </w:rPr>
-        <w:t xml:space="preserve"> events and academic engagement?</w:t>
-      </w:r>
-      <w:r>
-        <w:rPr>
-          <w:rFonts w:ascii="Times New Roman" w:hAnsi="Times New Roman"/>
-          <w:b/>
-        </w:rPr>
-        <w:t xml:space="preserve">  </w:t>
-      </w:r>
-    </w:p>
-    <w:p>
-      <w:pPr>
-        <w:rPr>
-          <w:rFonts w:ascii="Times New Roman" w:hAnsi="Times New Roman"/>
-          <w:i/>
-        </w:rPr>
-      </w:pPr>
-      <w:r>
-        <w:rPr>
-          <w:rFonts w:ascii="Times New Roman" w:hAnsi="Times New Roman"/>
-          <w:i/>
-        </w:rPr>
-        <w:t xml:space="preserve">Hypothesis 3: </w:t>
-      </w:r>
-      <w:r>
-        <w:rPr>
-          <w:rFonts w:ascii="Times New Roman" w:hAnsi="Times New Roman"/>
-          <w:i/>
-        </w:rPr>
-        <w:t>I</w:t>
-      </w:r>
-      <w:r>
-        <w:rPr>
-          <w:rFonts w:ascii="Times New Roman" w:hAnsi="Times New Roman"/>
-          <w:i/>
-        </w:rPr>
-        <w:t xml:space="preserve"> hypothesize that students with higher levels of stressful life events will experience lower academic engagement if they show poor sleep hygiene practices. </w:t>
-      </w:r>
-      <w:r>
-        <w:rPr>
-          <w:rFonts w:ascii="Times New Roman" w:hAnsi="Times New Roman"/>
-          <w:i/>
-        </w:rPr>
-        <w:t>I</w:t>
-      </w:r>
-      <w:r>
-        <w:rPr>
-          <w:rFonts w:ascii="Times New Roman" w:hAnsi="Times New Roman"/>
-          <w:i/>
-        </w:rPr>
-        <w:t xml:space="preserve"> believe that the relationship between stressful life events and academic engagement will be partially or fully explained by sleep hygiene practices in undergraduate students. </w:t>
-      </w:r>
-    </w:p>
-    <w:p>
-      <w:pPr>
-        <w:rPr>
-          <w:rFonts w:ascii="Times New Roman" w:hAnsi="Times New Roman"/>
-          <w:i/>
-        </w:rPr>
-      </w:pPr>
-      <w:r>
-        <w:rPr>
-          <w:rFonts w:ascii="Times New Roman" w:hAnsi="Times New Roman"/>
-          <w:i/>
-        </w:rPr>
-        <w:t xml:space="preserve">Additionally, </w:t>
-      </w:r>
-      <w:r>
-        <w:rPr>
-          <w:rFonts w:ascii="Times New Roman" w:hAnsi="Times New Roman"/>
-          <w:i/>
-        </w:rPr>
-        <w:t>I</w:t>
-      </w:r>
-      <w:r>
-        <w:rPr>
-          <w:rFonts w:ascii="Times New Roman" w:hAnsi="Times New Roman"/>
-          <w:i/>
-        </w:rPr>
-        <w:t xml:space="preserve"> hypothesize that sleep hygiene practices will show the greatest mediating effect o</w:t>
-      </w:r>
-      <w:r>
-        <w:rPr>
-          <w:rFonts w:ascii="Times New Roman" w:hAnsi="Times New Roman"/>
-          <w:i/>
-        </w:rPr>
-        <w:t>n the academic engagement factors</w:t>
-      </w:r>
-      <w:r>
-        <w:rPr>
-          <w:rFonts w:ascii="Times New Roman" w:hAnsi="Times New Roman"/>
-          <w:i/>
-        </w:rPr>
-        <w:t xml:space="preserve"> of skills engagement</w:t>
-      </w:r>
-      <w:r>
-        <w:rPr>
-          <w:rFonts w:ascii="Times New Roman" w:hAnsi="Times New Roman"/>
-          <w:i/>
-        </w:rPr>
-        <w:t xml:space="preserve"> and performance engagement</w:t>
-      </w:r>
-      <w:r>
-        <w:rPr>
-          <w:rFonts w:ascii="Times New Roman" w:hAnsi="Times New Roman"/>
-          <w:i/>
-        </w:rPr>
-        <w:t xml:space="preserve"> due to the research indicating strong associations between sleep quality and</w:t>
-      </w:r>
-      <w:r>
-        <w:rPr>
-          <w:rFonts w:ascii="Times New Roman" w:hAnsi="Times New Roman"/>
-          <w:i/>
-        </w:rPr>
-        <w:t xml:space="preserve"> both</w:t>
-      </w:r>
-      <w:r>
-        <w:rPr>
-          <w:rFonts w:ascii="Times New Roman" w:hAnsi="Times New Roman"/>
-          <w:i/>
-        </w:rPr>
-        <w:t xml:space="preserve"> executive functioning</w:t>
-      </w:r>
-      <w:r>
-        <w:rPr>
-          <w:rFonts w:ascii="Times New Roman" w:hAnsi="Times New Roman"/>
-          <w:i/>
-        </w:rPr>
-        <w:t xml:space="preserve"> and academic achievement</w:t>
-      </w:r>
-      <w:r>
-        <w:rPr>
-          <w:rFonts w:ascii="Times New Roman" w:hAnsi="Times New Roman"/>
-          <w:i/>
-        </w:rPr>
-        <w:t>.</w:t>
-      </w:r>
-      <w:r>
-        <w:rPr>
-          <w:rFonts w:ascii="Times New Roman" w:hAnsi="Times New Roman"/>
-        </w:rPr>
-        <w:t xml:space="preserve"> </w:t>
-      </w:r>
-    </w:p>
-    <w:p>
-      <w:pPr>
-        <w:rPr>
-          <w:rFonts w:ascii="Times New Roman" w:hAnsi="Times New Roman"/>
-          <w:b/>
-        </w:rPr>
-      </w:pPr>
-      <w:r>
-        <w:rPr>
-          <w:rFonts w:ascii="Times New Roman" w:hAnsi="Times New Roman"/>
-          <w:b/>
-        </w:rPr>
-        <w:t>Research Question</w:t>
-      </w:r>
-      <w:r>
-        <w:rPr>
-          <w:rFonts w:ascii="Times New Roman" w:hAnsi="Times New Roman"/>
-          <w:b/>
-        </w:rPr>
-        <w:t xml:space="preserve"> 4:  </w:t>
-      </w:r>
-      <w:r>
-        <w:rPr>
-          <w:rFonts w:ascii="Times New Roman" w:hAnsi="Times New Roman"/>
-          <w:b/>
-        </w:rPr>
-        <w:t>What are</w:t>
-      </w:r>
-      <w:r>
-        <w:rPr>
-          <w:rFonts w:ascii="Times New Roman" w:hAnsi="Times New Roman"/>
-          <w:b/>
-        </w:rPr>
-        <w:t xml:space="preserve"> the effects of physical activity on academic engag</w:t>
-      </w:r>
-      <w:r>
-        <w:rPr>
-          <w:rFonts w:ascii="Times New Roman" w:hAnsi="Times New Roman"/>
-          <w:b/>
-        </w:rPr>
-        <w:t>ement in undergraduate students?</w:t>
-      </w:r>
-    </w:p>
-    <w:p>
-      <w:pPr>
+        <w:t xml:space="preserve">these factors are based in executive functioning and achievement, areas that have shown consistent links in the literature </w:t>
+      </w:r>
+      <w:r>
         <w:rPr>
           <w:rFonts w:ascii="Times New Roman" w:hAnsi="Times New Roman"/>
           <w:i/>
           <w:color w:val="000000"/>
         </w:rPr>
-      </w:pPr>
-      <w:r>
+        <w:t>to impaired sleep.</w:t>
+      </w:r>
+    </w:p>
+    <w:p>
+      <w:pPr>
+        <w:rPr>
+          <w:rFonts w:ascii="Times New Roman" w:hAnsi="Times New Roman"/>
+          <w:b/>
+        </w:rPr>
+      </w:pPr>
+      <w:r>
+        <w:rPr>
+          <w:rFonts w:ascii="Times New Roman" w:hAnsi="Times New Roman"/>
+          <w:b/>
+        </w:rPr>
+        <w:t>Research Question</w:t>
+      </w:r>
+      <w:r>
+        <w:rPr>
+          <w:rFonts w:ascii="Times New Roman" w:hAnsi="Times New Roman"/>
+          <w:b/>
+        </w:rPr>
+        <w:t xml:space="preserve"> 3:  </w:t>
+      </w:r>
+      <w:r>
+        <w:rPr>
+          <w:rFonts w:ascii="Times New Roman" w:hAnsi="Times New Roman"/>
+          <w:b/>
+        </w:rPr>
+        <w:t>Does</w:t>
+      </w:r>
+      <w:r>
+        <w:rPr>
+          <w:rFonts w:ascii="Times New Roman" w:hAnsi="Times New Roman"/>
+          <w:b/>
+        </w:rPr>
+        <w:t xml:space="preserve"> sleep hygiene medi</w:t>
+      </w:r>
+      <w:r>
+        <w:rPr>
+          <w:rFonts w:ascii="Times New Roman" w:hAnsi="Times New Roman"/>
+          <w:b/>
+        </w:rPr>
+        <w:t>ate</w:t>
+      </w:r>
+      <w:r>
+        <w:rPr>
+          <w:rFonts w:ascii="Times New Roman" w:hAnsi="Times New Roman"/>
+          <w:b/>
+        </w:rPr>
+        <w:t xml:space="preserve"> the relationship between stressful life</w:t>
+      </w:r>
+      <w:r>
+        <w:rPr>
+          <w:rFonts w:ascii="Times New Roman" w:hAnsi="Times New Roman"/>
+          <w:b/>
+        </w:rPr>
+        <w:t xml:space="preserve"> events and academic engagement?</w:t>
+      </w:r>
+      <w:r>
+        <w:rPr>
+          <w:rFonts w:ascii="Times New Roman" w:hAnsi="Times New Roman"/>
+          <w:b/>
+        </w:rPr>
+        <w:t xml:space="preserve">  </w:t>
+      </w:r>
+    </w:p>
+    <w:p>
+      <w:pPr>
+        <w:rPr>
+          <w:rFonts w:ascii="Times New Roman" w:hAnsi="Times New Roman"/>
+          <w:i/>
+        </w:rPr>
+      </w:pPr>
+      <w:r>
+        <w:rPr>
+          <w:rFonts w:ascii="Times New Roman" w:hAnsi="Times New Roman"/>
+          <w:i/>
+        </w:rPr>
+        <w:t xml:space="preserve">Hypothesis 3: </w:t>
+      </w:r>
+      <w:r>
+        <w:rPr>
+          <w:rFonts w:ascii="Times New Roman" w:hAnsi="Times New Roman"/>
+          <w:i/>
+        </w:rPr>
+        <w:t>I</w:t>
+      </w:r>
+      <w:r>
+        <w:rPr>
+          <w:rFonts w:ascii="Times New Roman" w:hAnsi="Times New Roman"/>
+          <w:i/>
+        </w:rPr>
+        <w:t xml:space="preserve"> hypothesize that students with higher levels of stressful life events will experience lower academic engagement if they show poor sleep hygiene practices. </w:t>
+      </w:r>
+      <w:r>
+        <w:rPr>
+          <w:rFonts w:ascii="Times New Roman" w:hAnsi="Times New Roman"/>
+          <w:i/>
+        </w:rPr>
+        <w:t>I</w:t>
+      </w:r>
+      <w:r>
+        <w:rPr>
+          <w:rFonts w:ascii="Times New Roman" w:hAnsi="Times New Roman"/>
+          <w:i/>
+        </w:rPr>
+        <w:t xml:space="preserve"> believe that the relationship between stressful life events and academic engagement will be partially or fully explained by sleep hygiene practices in undergraduate students. </w:t>
+      </w:r>
+    </w:p>
+    <w:p>
+      <w:pPr>
+        <w:rPr>
+          <w:rFonts w:ascii="Times New Roman" w:hAnsi="Times New Roman"/>
+          <w:i/>
+        </w:rPr>
+      </w:pPr>
+      <w:r>
+        <w:rPr>
+          <w:rFonts w:ascii="Times New Roman" w:hAnsi="Times New Roman"/>
+          <w:i/>
+        </w:rPr>
+        <w:t xml:space="preserve">Additionally, </w:t>
+      </w:r>
+      <w:r>
+        <w:rPr>
+          <w:rFonts w:ascii="Times New Roman" w:hAnsi="Times New Roman"/>
+          <w:i/>
+        </w:rPr>
+        <w:t>I</w:t>
+      </w:r>
+      <w:r>
+        <w:rPr>
+          <w:rFonts w:ascii="Times New Roman" w:hAnsi="Times New Roman"/>
+          <w:i/>
+        </w:rPr>
+        <w:t xml:space="preserve"> hypothesize that sleep hygiene practices will show the greatest mediating effect o</w:t>
+      </w:r>
+      <w:r>
+        <w:rPr>
+          <w:rFonts w:ascii="Times New Roman" w:hAnsi="Times New Roman"/>
+          <w:i/>
+        </w:rPr>
+        <w:t>n the academic engagement factors</w:t>
+      </w:r>
+      <w:r>
+        <w:rPr>
+          <w:rFonts w:ascii="Times New Roman" w:hAnsi="Times New Roman"/>
+          <w:i/>
+        </w:rPr>
+        <w:t xml:space="preserve"> of skills engagement</w:t>
+      </w:r>
+      <w:r>
+        <w:rPr>
+          <w:rFonts w:ascii="Times New Roman" w:hAnsi="Times New Roman"/>
+          <w:i/>
+        </w:rPr>
+        <w:t xml:space="preserve"> and performance engagement</w:t>
+      </w:r>
+      <w:r>
+        <w:rPr>
+          <w:rFonts w:ascii="Times New Roman" w:hAnsi="Times New Roman"/>
+          <w:i/>
+        </w:rPr>
+        <w:t xml:space="preserve"> due to the research indicating strong associations between sleep quality and</w:t>
+      </w:r>
+      <w:r>
+        <w:rPr>
+          <w:rFonts w:ascii="Times New Roman" w:hAnsi="Times New Roman"/>
+          <w:i/>
+        </w:rPr>
+        <w:t xml:space="preserve"> both</w:t>
+      </w:r>
+      <w:r>
+        <w:rPr>
+          <w:rFonts w:ascii="Times New Roman" w:hAnsi="Times New Roman"/>
+          <w:i/>
+        </w:rPr>
+        <w:t xml:space="preserve"> executive functioning</w:t>
+      </w:r>
+      <w:r>
+        <w:rPr>
+          <w:rFonts w:ascii="Times New Roman" w:hAnsi="Times New Roman"/>
+          <w:i/>
+        </w:rPr>
+        <w:t xml:space="preserve"> and academic achievement</w:t>
+      </w:r>
+      <w:r>
+        <w:rPr>
+          <w:rFonts w:ascii="Times New Roman" w:hAnsi="Times New Roman"/>
+          <w:i/>
+        </w:rPr>
+        <w:t>.</w:t>
+      </w:r>
+      <w:r>
+        <w:rPr>
+          <w:rFonts w:ascii="Times New Roman" w:hAnsi="Times New Roman"/>
+        </w:rPr>
+        <w:t xml:space="preserve"> </w:t>
+      </w:r>
+    </w:p>
+    <w:p>
+      <w:pPr>
+        <w:rPr>
+          <w:rFonts w:ascii="Times New Roman" w:hAnsi="Times New Roman"/>
+          <w:b/>
+        </w:rPr>
+      </w:pPr>
+      <w:r>
+        <w:rPr>
+          <w:rFonts w:ascii="Times New Roman" w:hAnsi="Times New Roman"/>
+          <w:b/>
+        </w:rPr>
+        <w:t>Research Question</w:t>
+      </w:r>
+      <w:r>
+        <w:rPr>
+          <w:rFonts w:ascii="Times New Roman" w:hAnsi="Times New Roman"/>
+          <w:b/>
+        </w:rPr>
+        <w:t xml:space="preserve"> 4:  </w:t>
+      </w:r>
+      <w:r>
+        <w:rPr>
+          <w:rFonts w:ascii="Times New Roman" w:hAnsi="Times New Roman"/>
+          <w:b/>
+        </w:rPr>
+        <w:t>What are</w:t>
+      </w:r>
+      <w:r>
+        <w:rPr>
+          <w:rFonts w:ascii="Times New Roman" w:hAnsi="Times New Roman"/>
+          <w:b/>
+        </w:rPr>
+        <w:t xml:space="preserve"> the effects of physical activity on academic engag</w:t>
+      </w:r>
+      <w:r>
+        <w:rPr>
+          <w:rFonts w:ascii="Times New Roman" w:hAnsi="Times New Roman"/>
+          <w:b/>
+        </w:rPr>
+        <w:t>ement in undergraduate students?</w:t>
+      </w:r>
+    </w:p>
+    <w:p>
+      <w:pPr>
         <w:rPr>
           <w:rFonts w:ascii="Times New Roman" w:hAnsi="Times New Roman"/>
           <w:i/>
           <w:color w:val="000000"/>
         </w:rPr>
-        <w:t xml:space="preserve">Hypothesis 4: </w:t>
-      </w:r>
+      </w:pPr>
       <w:r>
         <w:rPr>
           <w:rFonts w:ascii="Times New Roman" w:hAnsi="Times New Roman"/>
           <w:i/>
           <w:color w:val="000000"/>
         </w:rPr>
-        <w:t>I</w:t>
+        <w:t xml:space="preserve">Hypothesis 4: </w:t>
       </w:r>
       <w:r>
         <w:rPr>
@@ -5100,6 +5604,14 @@
           <w:i/>
           <w:color w:val="000000"/>
         </w:rPr>
+        <w:t>I</w:t>
+      </w:r>
+      <w:r>
+        <w:rPr>
+          <w:rFonts w:ascii="Times New Roman" w:hAnsi="Times New Roman"/>
+          <w:i/>
+          <w:color w:val="000000"/>
+        </w:rPr>
         <w:t xml:space="preserve"> hypothesize that increased levels of exercise (based on number of days per week) for strenuous exercise will be associated with lower levels of Academic Engagement; most specifically for the participation factor.</w:t>
       </w:r>
     </w:p>
@@ -5207,13 +5719,21 @@
           <w:rFonts w:ascii="Times New Roman" w:hAnsi="Times New Roman"/>
           <w:i/>
         </w:rPr>
-        <w:t xml:space="preserve"> to be based on a dosa</w:t>
+        <w:t xml:space="preserve"> to be </w:t>
       </w:r>
       <w:r>
         <w:rPr>
           <w:rFonts w:ascii="Times New Roman" w:hAnsi="Times New Roman"/>
           <w:i/>
         </w:rPr>
+        <w:lastRenderedPageBreak/>
+        <w:t>based on a dosa</w:t>
+      </w:r>
+      <w:r>
+        <w:rPr>
+          <w:rFonts w:ascii="Times New Roman" w:hAnsi="Times New Roman"/>
+          <w:i/>
+        </w:rPr>
         <w:t>ge-threshold, I</w:t>
       </w:r>
       <w:r>
@@ -5250,7 +5770,6 @@
           <w:rFonts w:ascii="Times New Roman" w:hAnsi="Times New Roman"/>
           <w:b/>
         </w:rPr>
-        <w:lastRenderedPageBreak/>
         <w:t>Research Question</w:t>
       </w:r>
       <w:r>
@@ -8717,13 +9236,7 @@
         <w:rPr>
           <w:color w:val="000000" w:themeColor="text1"/>
         </w:rPr>
-        <w:t xml:space="preserve">; </w:t>
-      </w:r>
-      <w:r>
-        <w:rPr>
-          <w:color w:val="000000" w:themeColor="text1"/>
-        </w:rPr>
-        <w:t>Coe, Pivarnik, Womack, Reeves, &amp; Malina</w:t>
+        <w:t>; Coe, Pivarnik, Womack, Reeves, &amp; Malina</w:t>
       </w:r>
       <w:r>
         <w:rPr>
@@ -9559,10 +10072,7 @@
         <w:t xml:space="preserve"> </w:t>
       </w:r>
       <w:r>
-        <w:t>Salafsky, &amp;</w:t>
-      </w:r>
-      <w:r>
-        <w:t xml:space="preserve"> Hamilton</w:t>
+        <w:t>Salafsky, &amp; Hamilton</w:t>
       </w:r>
       <w:r>
         <w:t xml:space="preserve"> </w:t>
@@ -10146,13 +10656,7 @@
         <w:t xml:space="preserve"> </w:t>
       </w:r>
       <w:r>
-        <w:t>Bubol</w:t>
-      </w:r>
-      <w:r>
-        <w:t>tz, &amp;</w:t>
-      </w:r>
-      <w:r>
-        <w:t xml:space="preserve"> Soper</w:t>
+        <w:t>Buboltz, &amp; Soper</w:t>
       </w:r>
       <w:r>
         <w:rPr>
@@ -12216,10 +12720,7 @@
         <w:t xml:space="preserve"> (</w:t>
       </w:r>
       <w:r>
-        <w:t>Finn &amp; Rock, 1997</w:t>
-      </w:r>
-      <w:r>
-        <w:t xml:space="preserve">; </w:t>
+        <w:t xml:space="preserve">Finn &amp; Rock, 1997; </w:t>
       </w:r>
       <w:r>
         <w:rPr>
@@ -19842,8 +20343,6 @@
           <w:b/>
         </w:rPr>
       </w:pPr>
-      <w:bookmarkStart w:id="0" w:name="_GoBack"/>
-      <w:bookmarkEnd w:id="0"/>
       <w:r>
         <w:rPr>
           <w:b/>
@@ -20304,7 +20803,7 @@
         </w:rPr>
         <w:t xml:space="preserve"> Retrieved from: </w:t>
       </w:r>
-      <w:hyperlink r:id="rId12" w:history="1">
+      <w:hyperlink r:id="rId14" w:history="1">
         <w:r>
           <w:rPr>
             <w:rStyle w:val="Hyperlink"/>
@@ -20388,7 +20887,7 @@
         </w:rPr>
         <w:t>(5), 629-644. doi: </w:t>
       </w:r>
-      <w:hyperlink r:id="rId13" w:history="1">
+      <w:hyperlink r:id="rId15" w:history="1">
         <w:r>
           <w:rPr>
             <w:rStyle w:val="Hyperlink"/>
@@ -21091,7 +21590,7 @@
         </w:rPr>
         <w:t xml:space="preserve">(2), 219-223. doi: </w:t>
       </w:r>
-      <w:hyperlink r:id="rId14" w:tgtFrame="_blank" w:tooltip="Persistent link using digital object identifier" w:history="1">
+      <w:hyperlink r:id="rId16" w:tgtFrame="_blank" w:tooltip="Persistent link using digital object identifier" w:history="1">
         <w:r>
           <w:rPr>
             <w:rStyle w:val="Hyperlink"/>
@@ -21224,7 +21723,7 @@
         </w:rPr>
         <w:t xml:space="preserve">doi: </w:t>
       </w:r>
-      <w:hyperlink r:id="rId15" w:tgtFrame="_blank" w:tooltip="Persistent link using digital object identifier" w:history="1">
+      <w:hyperlink r:id="rId17" w:tgtFrame="_blank" w:tooltip="Persistent link using digital object identifier" w:history="1">
         <w:r>
           <w:rPr>
             <w:rStyle w:val="Hyperlink"/>
@@ -21314,7 +21813,7 @@
         </w:rPr>
         <w:t xml:space="preserve">: </w:t>
       </w:r>
-      <w:hyperlink r:id="rId16" w:history="1">
+      <w:hyperlink r:id="rId18" w:history="1">
         <w:r>
           <w:rPr>
             <w:rStyle w:val="Hyperlink"/>
@@ -21787,7 +22286,7 @@
         </w:rPr>
         <w:t xml:space="preserve"> doi: </w:t>
       </w:r>
-      <w:hyperlink r:id="rId17" w:history="1">
+      <w:hyperlink r:id="rId19" w:history="1">
         <w:r>
           <w:rPr>
             <w:rStyle w:val="Hyperlink"/>
@@ -21897,7 +22396,7 @@
         </w:rPr>
         <w:t xml:space="preserve"> doi: </w:t>
       </w:r>
-      <w:hyperlink r:id="rId18" w:tgtFrame="_blank" w:tooltip="Persistent link using digital object identifier" w:history="1">
+      <w:hyperlink r:id="rId20" w:tgtFrame="_blank" w:tooltip="Persistent link using digital object identifier" w:history="1">
         <w:r>
           <w:rPr>
             <w:rStyle w:val="Hyperlink"/>
@@ -22106,7 +22605,7 @@
         </w:rPr>
         <w:t xml:space="preserve"> doi: </w:t>
       </w:r>
-      <w:hyperlink r:id="rId19" w:tgtFrame="_blank" w:tooltip="Persistent link using digital object identifier" w:history="1">
+      <w:hyperlink r:id="rId21" w:tgtFrame="_blank" w:tooltip="Persistent link using digital object identifier" w:history="1">
         <w:r>
           <w:rPr>
             <w:rStyle w:val="Hyperlink"/>
@@ -22450,7 +22949,7 @@
         </w:rPr>
         <w:t xml:space="preserve"> doi: </w:t>
       </w:r>
-      <w:hyperlink r:id="rId20" w:tgtFrame="_blank" w:tooltip="Persistent link using digital object identifier" w:history="1">
+      <w:hyperlink r:id="rId22" w:tgtFrame="_blank" w:tooltip="Persistent link using digital object identifier" w:history="1">
         <w:r>
           <w:rPr>
             <w:rStyle w:val="Hyperlink"/>
@@ -22768,7 +23267,7 @@
         </w:rPr>
         <w:t xml:space="preserve">(2), 221. doi: </w:t>
       </w:r>
-      <w:hyperlink r:id="rId21" w:tgtFrame="_blank" w:history="1">
+      <w:hyperlink r:id="rId23" w:tgtFrame="_blank" w:history="1">
         <w:r>
           <w:rPr>
             <w:rStyle w:val="Hyperlink"/>
@@ -23525,7 +24024,7 @@
         </w:rPr>
         <w:t xml:space="preserve"> </w:t>
       </w:r>
-      <w:hyperlink r:id="rId22" w:history="1">
+      <w:hyperlink r:id="rId24" w:history="1">
         <w:r>
           <w:rPr>
             <w:rStyle w:val="Hyperlink"/>
@@ -23835,7 +24334,7 @@
         </w:rPr>
         <w:t xml:space="preserve"> doi: </w:t>
       </w:r>
-      <w:hyperlink r:id="rId23" w:history="1">
+      <w:hyperlink r:id="rId25" w:history="1">
         <w:r>
           <w:rPr>
             <w:rStyle w:val="Hyperlink"/>
@@ -24127,7 +24626,7 @@
         </w:rPr>
         <w:t xml:space="preserve"> </w:t>
       </w:r>
-      <w:hyperlink r:id="rId24" w:history="1">
+      <w:hyperlink r:id="rId26" w:history="1">
         <w:r>
           <w:rPr>
             <w:rStyle w:val="Hyperlink"/>
@@ -24253,7 +24752,7 @@
         </w:rPr>
         <w:t xml:space="preserve"> doi: </w:t>
       </w:r>
-      <w:hyperlink r:id="rId25" w:history="1">
+      <w:hyperlink r:id="rId27" w:history="1">
         <w:r>
           <w:rPr>
             <w:rStyle w:val="Hyperlink"/>
@@ -24291,47 +24790,7 @@
           <w:kern w:val="0"/>
         </w:rPr>
         <w:lastRenderedPageBreak/>
-        <w:t>Kall, L. B., Nilsson, M., &amp; Linde</w:t>
-      </w:r>
-      <w:r>
-        <w:rPr>
-          <w:rFonts w:asciiTheme="majorHAnsi" w:hAnsiTheme="majorHAnsi" w:cstheme="majorHAnsi"/>
-          <w:color w:val="000000" w:themeColor="text1"/>
-          <w:kern w:val="0"/>
-        </w:rPr>
-        <w:t>n</w:t>
-      </w:r>
-      <w:r>
-        <w:rPr>
-          <w:rFonts w:asciiTheme="majorHAnsi" w:hAnsiTheme="majorHAnsi" w:cstheme="majorHAnsi"/>
-          <w:color w:val="000000" w:themeColor="text1"/>
-          <w:kern w:val="0"/>
-        </w:rPr>
-        <w:t>,</w:t>
-      </w:r>
-      <w:r>
-        <w:rPr>
-          <w:rFonts w:asciiTheme="majorHAnsi" w:hAnsiTheme="majorHAnsi" w:cstheme="majorHAnsi"/>
-          <w:color w:val="000000" w:themeColor="text1"/>
-          <w:kern w:val="0"/>
-        </w:rPr>
-        <w:t xml:space="preserve"> T. </w:t>
-      </w:r>
-      <w:r>
-        <w:rPr>
-          <w:rFonts w:asciiTheme="majorHAnsi" w:hAnsiTheme="majorHAnsi" w:cstheme="majorHAnsi"/>
-          <w:color w:val="000000" w:themeColor="text1"/>
-          <w:kern w:val="0"/>
-        </w:rPr>
-        <w:t xml:space="preserve">(2014). </w:t>
-      </w:r>
-      <w:r>
-        <w:rPr>
-          <w:rFonts w:asciiTheme="majorHAnsi" w:hAnsiTheme="majorHAnsi" w:cstheme="majorHAnsi"/>
-          <w:color w:val="000000" w:themeColor="text1"/>
-          <w:kern w:val="0"/>
-        </w:rPr>
-        <w:t>The impact of a physical acti</w:t>
+        <w:t>Kall, L. B., Nilsson, M., &amp; Linden, T. (2014). The impact of a physical acti</w:t>
       </w:r>
       <w:r>
         <w:rPr>
@@ -24360,77 +24819,15 @@
           <w:color w:val="000000" w:themeColor="text1"/>
           <w:kern w:val="0"/>
         </w:rPr>
-        <w:t>program on academic achievement in a</w:t>
+        <w:t>program on academic achievement in a Swedish elementary school setting. Journal of School Health, 84</w:t>
       </w:r>
       <w:r>
         <w:rPr>
           <w:rFonts w:asciiTheme="majorHAnsi" w:hAnsiTheme="majorHAnsi" w:cstheme="majorHAnsi"/>
-          <w:i/>
-          <w:color w:val="000000" w:themeColor="text1"/>
-          <w:kern w:val="0"/>
-        </w:rPr>
-        <w:t xml:space="preserve"> </w:t>
-      </w:r>
-      <w:r>
-        <w:rPr>
-          <w:rFonts w:asciiTheme="majorHAnsi" w:hAnsiTheme="majorHAnsi" w:cstheme="majorHAnsi"/>
-          <w:i/>
-          <w:color w:val="000000" w:themeColor="text1"/>
-          <w:kern w:val="0"/>
-        </w:rPr>
-        <w:t>Swedish elementary school setting. J</w:t>
-      </w:r>
-      <w:r>
-        <w:rPr>
-          <w:rFonts w:asciiTheme="majorHAnsi" w:hAnsiTheme="majorHAnsi" w:cstheme="majorHAnsi"/>
-          <w:i/>
-          <w:color w:val="000000" w:themeColor="text1"/>
-          <w:kern w:val="0"/>
-        </w:rPr>
-        <w:t>ournal of</w:t>
-      </w:r>
-      <w:r>
-        <w:rPr>
-          <w:rFonts w:asciiTheme="majorHAnsi" w:hAnsiTheme="majorHAnsi" w:cstheme="majorHAnsi"/>
-          <w:i/>
-          <w:color w:val="000000" w:themeColor="text1"/>
-          <w:kern w:val="0"/>
-        </w:rPr>
-        <w:t xml:space="preserve"> Sch</w:t>
-      </w:r>
-      <w:r>
-        <w:rPr>
-          <w:rFonts w:asciiTheme="majorHAnsi" w:hAnsiTheme="majorHAnsi" w:cstheme="majorHAnsi"/>
-          <w:i/>
-          <w:color w:val="000000" w:themeColor="text1"/>
-          <w:kern w:val="0"/>
-        </w:rPr>
-        <w:t>ool Health,</w:t>
-      </w:r>
-      <w:r>
-        <w:rPr>
-          <w:rFonts w:asciiTheme="majorHAnsi" w:hAnsiTheme="majorHAnsi" w:cstheme="majorHAnsi"/>
-          <w:i/>
-          <w:color w:val="000000" w:themeColor="text1"/>
-          <w:kern w:val="0"/>
-        </w:rPr>
-        <w:t xml:space="preserve"> 84</w:t>
-      </w:r>
-      <w:r>
-        <w:rPr>
-          <w:rFonts w:asciiTheme="majorHAnsi" w:hAnsiTheme="majorHAnsi" w:cstheme="majorHAnsi"/>
-          <w:color w:val="000000" w:themeColor="text1"/>
-          <w:kern w:val="0"/>
-        </w:rPr>
-        <w:t>,</w:t>
-      </w:r>
-      <w:r>
-        <w:rPr>
-          <w:rFonts w:asciiTheme="majorHAnsi" w:hAnsiTheme="majorHAnsi" w:cstheme="majorHAnsi"/>
-          <w:color w:val="000000" w:themeColor="text1"/>
-          <w:kern w:val="0"/>
-        </w:rPr>
-        <w:t xml:space="preserve"> 473-480. </w:t>
+          <w:color w:val="000000" w:themeColor="text1"/>
+          <w:kern w:val="0"/>
+        </w:rPr>
+        <w:t xml:space="preserve">, 473-480. </w:t>
       </w:r>
       <w:r>
         <w:rPr>
@@ -24780,7 +25177,7 @@
         </w:rPr>
         <w:t>: </w:t>
       </w:r>
-      <w:hyperlink r:id="rId26" w:history="1">
+      <w:hyperlink r:id="rId28" w:history="1">
         <w:r>
           <w:rPr>
             <w:rFonts w:asciiTheme="majorHAnsi" w:eastAsia="Times New Roman" w:hAnsiTheme="majorHAnsi" w:cstheme="majorHAnsi"/>
@@ -24901,13 +25298,7 @@
         <w:rPr>
           <w:color w:val="000000" w:themeColor="text1"/>
         </w:rPr>
-        <w:t>-</w:t>
-      </w:r>
-      <w:r>
-        <w:rPr>
-          <w:color w:val="000000" w:themeColor="text1"/>
-        </w:rPr>
-        <w:t xml:space="preserve">Lavigne, J., Arend, R., Rosenbaum, D., Smith, A., Weissbluth, M., Binns, H., et al. (1999). Sleep and behavior problems among preschoolers. </w:t>
+        <w:t xml:space="preserve">-Lavigne, J., Arend, R., Rosenbaum, D., Smith, A., Weissbluth, M., Binns, H., et al. (1999). Sleep and behavior problems among preschoolers. </w:t>
       </w:r>
       <w:r>
         <w:rPr>
@@ -25122,7 +25513,7 @@
         </w:rPr>
         <w:t xml:space="preserve">(3), 15-25. doi: </w:t>
       </w:r>
-      <w:hyperlink r:id="rId27" w:history="1">
+      <w:hyperlink r:id="rId29" w:history="1">
         <w:r>
           <w:rPr>
             <w:rStyle w:val="Hyperlink"/>
@@ -25319,7 +25710,7 @@
         </w:rPr>
         <w:t xml:space="preserve"> </w:t>
       </w:r>
-      <w:hyperlink r:id="rId28" w:history="1">
+      <w:hyperlink r:id="rId30" w:history="1">
         <w:r>
           <w:rPr>
             <w:rStyle w:val="Hyperlink"/>
@@ -25896,7 +26287,7 @@
         </w:rPr>
         <w:t xml:space="preserve">: </w:t>
       </w:r>
-      <w:hyperlink r:id="rId29" w:tgtFrame="_blank" w:history="1">
+      <w:hyperlink r:id="rId31" w:tgtFrame="_blank" w:history="1">
         <w:r>
           <w:rPr>
             <w:rStyle w:val="Hyperlink"/>
@@ -26123,7 +26514,7 @@
         </w:rPr>
         <w:t xml:space="preserve"> doi: </w:t>
       </w:r>
-      <w:hyperlink r:id="rId30" w:tgtFrame="_blank" w:history="1">
+      <w:hyperlink r:id="rId32" w:tgtFrame="_blank" w:history="1">
         <w:r>
           <w:rPr>
             <w:rStyle w:val="Hyperlink"/>
@@ -26393,7 +26784,7 @@
         </w:rPr>
         <w:t xml:space="preserve"> </w:t>
       </w:r>
-      <w:hyperlink r:id="rId31" w:history="1">
+      <w:hyperlink r:id="rId33" w:history="1">
         <w:r>
           <w:rPr>
             <w:rStyle w:val="Hyperlink"/>
@@ -27366,7 +27757,7 @@
         </w:rPr>
         <w:t xml:space="preserve">doi: </w:t>
       </w:r>
-      <w:hyperlink r:id="rId32" w:tgtFrame="_blank" w:tooltip="Persistent link using digital object identifier" w:history="1">
+      <w:hyperlink r:id="rId34" w:tgtFrame="_blank" w:tooltip="Persistent link using digital object identifier" w:history="1">
         <w:r>
           <w:rPr>
             <w:rStyle w:val="Hyperlink"/>
@@ -27437,7 +27828,7 @@
         </w:rPr>
         <w:t xml:space="preserve">doi: </w:t>
       </w:r>
-      <w:hyperlink r:id="rId33" w:history="1">
+      <w:hyperlink r:id="rId35" w:history="1">
         <w:r>
           <w:rPr>
             <w:rStyle w:val="Hyperlink"/>
@@ -27989,7 +28380,7 @@
         </w:rPr>
         <w:t xml:space="preserve">doi: </w:t>
       </w:r>
-      <w:hyperlink r:id="rId34" w:history="1">
+      <w:hyperlink r:id="rId36" w:history="1">
         <w:r>
           <w:rPr>
             <w:rStyle w:val="Hyperlink"/>
@@ -28150,7 +28541,7 @@
         </w:rPr>
         <w:t xml:space="preserve"> doi: </w:t>
       </w:r>
-      <w:hyperlink r:id="rId35" w:history="1">
+      <w:hyperlink r:id="rId37" w:history="1">
         <w:r>
           <w:rPr>
             <w:rStyle w:val="Hyperlink"/>
@@ -28722,7 +29113,7 @@
         </w:rPr>
         <w:t xml:space="preserve"> doi: </w:t>
       </w:r>
-      <w:hyperlink r:id="rId36" w:history="1">
+      <w:hyperlink r:id="rId38" w:history="1">
         <w:r>
           <w:rPr>
             <w:rStyle w:val="Hyperlink"/>
@@ -28843,7 +29234,7 @@
         </w:rPr>
         <w:t xml:space="preserve">doi: </w:t>
       </w:r>
-      <w:hyperlink r:id="rId37" w:tgtFrame="_blank" w:history="1">
+      <w:hyperlink r:id="rId39" w:tgtFrame="_blank" w:history="1">
         <w:r>
           <w:rPr>
             <w:rStyle w:val="Hyperlink"/>
@@ -29293,7 +29684,7 @@
         </w:rPr>
         <w:t xml:space="preserve">doi: </w:t>
       </w:r>
-      <w:hyperlink r:id="rId38" w:history="1">
+      <w:hyperlink r:id="rId40" w:history="1">
         <w:r>
           <w:rPr>
             <w:rStyle w:val="Hyperlink"/>
@@ -29431,7 +29822,7 @@
         </w:rPr>
         <w:t xml:space="preserve">Doi: </w:t>
       </w:r>
-      <w:hyperlink r:id="rId39" w:history="1">
+      <w:hyperlink r:id="rId41" w:history="1">
         <w:r>
           <w:rPr>
             <w:rStyle w:val="Hyperlink"/>
@@ -29643,7 +30034,7 @@
         </w:rPr>
         <w:t xml:space="preserve"> doi: </w:t>
       </w:r>
-      <w:hyperlink r:id="rId40" w:history="1">
+      <w:hyperlink r:id="rId42" w:history="1">
         <w:r>
           <w:rPr>
             <w:rStyle w:val="Hyperlink"/>
@@ -29730,7 +30121,7 @@
         </w:rPr>
         <w:t xml:space="preserve">: </w:t>
       </w:r>
-      <w:hyperlink r:id="rId41" w:tgtFrame="_blank" w:history="1">
+      <w:hyperlink r:id="rId43" w:tgtFrame="_blank" w:history="1">
         <w:r>
           <w:rPr>
             <w:rStyle w:val="Hyperlink"/>
@@ -30041,7 +30432,7 @@
         </w:rPr>
         <w:t xml:space="preserve"> 63-71. doi: </w:t>
       </w:r>
-      <w:hyperlink r:id="rId42" w:history="1">
+      <w:hyperlink r:id="rId44" w:history="1">
         <w:r>
           <w:rPr>
             <w:rStyle w:val="Hyperlink"/>
@@ -30313,8 +30704,8 @@
       </w:r>
     </w:p>
     <w:sectPr>
-      <w:headerReference w:type="default" r:id="rId43"/>
-      <w:headerReference w:type="first" r:id="rId44"/>
+      <w:headerReference w:type="default" r:id="rId45"/>
+      <w:headerReference w:type="first" r:id="rId46"/>
       <w:footnotePr>
         <w:pos w:val="beneathText"/>
       </w:footnotePr>
@@ -30329,8 +30720,126 @@
 </w:document>
 </file>
 
+<file path=word/comments.xml><?xml version="1.0" encoding="utf-8"?>
+<w:comments xmlns:wpc="http://schemas.microsoft.com/office/word/2010/wordprocessingCanvas" xmlns:mc="http://schemas.openxmlformats.org/markup-compatibility/2006" xmlns:o="urn:schemas-microsoft-com:office:office" xmlns:r="http://schemas.openxmlformats.org/officeDocument/2006/relationships" xmlns:m="http://schemas.openxmlformats.org/officeDocument/2006/math" xmlns:v="urn:schemas-microsoft-com:vml" xmlns:wp14="http://schemas.microsoft.com/office/word/2010/wordprocessingDrawing" xmlns:wp="http://schemas.openxmlformats.org/drawingml/2006/wordprocessingDrawing" xmlns:w10="urn:schemas-microsoft-com:office:word" xmlns:w="http://schemas.openxmlformats.org/wordprocessingml/2006/main" xmlns:w14="http://schemas.microsoft.com/office/word/2010/wordml" xmlns:w15="http://schemas.microsoft.com/office/word/2012/wordml" xmlns:wpg="http://schemas.microsoft.com/office/word/2010/wordprocessingGroup" xmlns:wpi="http://schemas.microsoft.com/office/word/2010/wordprocessingInk" xmlns:wne="http://schemas.microsoft.com/office/word/2006/wordml" xmlns:wps="http://schemas.microsoft.com/office/word/2010/wordprocessingShape" mc:Ignorable="w14 w15 wp14">
+  <w:comment w:id="1" w:author="Dominic LaRoche" w:date="2017-11-28T19:59:00Z" w:initials="DL">
+    <w:p>
+      <w:pPr>
+        <w:pStyle w:val="CommentText"/>
+      </w:pPr>
+      <w:r>
+        <w:rPr>
+          <w:rStyle w:val="CommentReference"/>
+        </w:rPr>
+        <w:annotationRef/>
+      </w:r>
+      <w:r>
+        <w:t>Trying to eliminate this sort of phrasing</w:t>
+      </w:r>
+    </w:p>
+  </w:comment>
+  <w:comment w:id="18" w:author="Dominic LaRoche" w:date="2017-11-28T20:46:00Z" w:initials="DL">
+    <w:p>
+      <w:pPr>
+        <w:pStyle w:val="CommentText"/>
+      </w:pPr>
+      <w:r>
+        <w:rPr>
+          <w:rStyle w:val="CommentReference"/>
+        </w:rPr>
+        <w:annotationRef/>
+      </w:r>
+      <w:r>
+        <w:t>You switch between university and college so I am trying to make it consistent</w:t>
+      </w:r>
+    </w:p>
+  </w:comment>
+  <w:comment w:id="33" w:author="Dominic LaRoche" w:date="2017-11-28T20:25:00Z" w:initials="DL">
+    <w:p>
+      <w:pPr>
+        <w:pStyle w:val="CommentText"/>
+      </w:pPr>
+      <w:r>
+        <w:rPr>
+          <w:rStyle w:val="CommentReference"/>
+        </w:rPr>
+        <w:annotationRef/>
+      </w:r>
+      <w:r>
+        <w:t>Citation for this claim?</w:t>
+      </w:r>
+    </w:p>
+  </w:comment>
+  <w:comment w:id="37" w:author="Dominic LaRoche" w:date="2017-11-28T20:33:00Z" w:initials="DL">
+    <w:p>
+      <w:pPr>
+        <w:pStyle w:val="CommentText"/>
+      </w:pPr>
+      <w:r>
+        <w:rPr>
+          <w:rStyle w:val="CommentReference"/>
+        </w:rPr>
+        <w:annotationRef/>
+      </w:r>
+      <w:r>
+        <w:t>I am not sure how to handle this paragraph</w:t>
+      </w:r>
+      <w:r>
+        <w:t>.  It seems a bit abrupt to start talking about stress.  What is the main point of this paragraph?</w:t>
+      </w:r>
+    </w:p>
+  </w:comment>
+  <w:comment w:id="40" w:author="Dominic LaRoche" w:date="2017-11-28T20:29:00Z" w:initials="DL">
+    <w:p>
+      <w:pPr>
+        <w:pStyle w:val="CommentText"/>
+      </w:pPr>
+      <w:r>
+        <w:rPr>
+          <w:rStyle w:val="CommentReference"/>
+        </w:rPr>
+        <w:annotationRef/>
+      </w:r>
+      <w:r>
+        <w:t>I am not sure you need to restate this here.</w:t>
+      </w:r>
+    </w:p>
+  </w:comment>
+  <w:comment w:id="55" w:author="Dominic LaRoche" w:date="2017-11-28T20:41:00Z" w:initials="DL">
+    <w:p>
+      <w:pPr>
+        <w:pStyle w:val="CommentText"/>
+      </w:pPr>
+      <w:r>
+        <w:rPr>
+          <w:rStyle w:val="CommentReference"/>
+        </w:rPr>
+        <w:annotationRef/>
+      </w:r>
+      <w:r>
+        <w:t>Did you mean to say something here?</w:t>
+      </w:r>
+      <w:r>
+        <w:t xml:space="preserve">  This sentence is incomplete…</w:t>
+      </w:r>
+    </w:p>
+  </w:comment>
+</w:comments>
+</file>
+
+<file path=word/commentsExtended.xml><?xml version="1.0" encoding="utf-8"?>
+<w15:commentsEx xmlns:wpc="http://schemas.microsoft.com/office/word/2010/wordprocessingCanvas" xmlns:mc="http://schemas.openxmlformats.org/markup-compatibility/2006" xmlns:o="urn:schemas-microsoft-com:office:office" xmlns:r="http://schemas.openxmlformats.org/officeDocument/2006/relationships" xmlns:m="http://schemas.openxmlformats.org/officeDocument/2006/math" xmlns:v="urn:schemas-microsoft-com:vml" xmlns:wp14="http://schemas.microsoft.com/office/word/2010/wordprocessingDrawing" xmlns:wp="http://schemas.openxmlformats.org/drawingml/2006/wordprocessingDrawing" xmlns:w10="urn:schemas-microsoft-com:office:word" xmlns:w="http://schemas.openxmlformats.org/wordprocessingml/2006/main" xmlns:w14="http://schemas.microsoft.com/office/word/2010/wordml" xmlns:w15="http://schemas.microsoft.com/office/word/2012/wordml" xmlns:wpg="http://schemas.microsoft.com/office/word/2010/wordprocessingGroup" xmlns:wpi="http://schemas.microsoft.com/office/word/2010/wordprocessingInk" xmlns:wne="http://schemas.microsoft.com/office/word/2006/wordml" xmlns:wps="http://schemas.microsoft.com/office/word/2010/wordprocessingShape" mc:Ignorable="w14 w15 wp14">
+  <w15:commentEx w15:paraId="56995859" w15:done="0"/>
+  <w15:commentEx w15:paraId="2D6E36A0" w15:done="0"/>
+  <w15:commentEx w15:paraId="55B5A683" w15:done="0"/>
+  <w15:commentEx w15:paraId="386141F5" w15:done="0"/>
+  <w15:commentEx w15:paraId="4B0D48C5" w15:done="0"/>
+  <w15:commentEx w15:paraId="3CAA64A2" w15:done="0"/>
+</w15:commentsEx>
+</file>
+
 <file path=word/endnotes.xml><?xml version="1.0" encoding="utf-8"?>
-<w:endnotes xmlns:wpc="http://schemas.microsoft.com/office/word/2010/wordprocessingCanvas" xmlns:mo="http://schemas.microsoft.com/office/mac/office/2008/main" xmlns:mc="http://schemas.openxmlformats.org/markup-compatibility/2006" xmlns:mv="urn:schemas-microsoft-com:mac:vml" xmlns:o="urn:schemas-microsoft-com:office:office" xmlns:r="http://schemas.openxmlformats.org/officeDocument/2006/relationships" xmlns:m="http://schemas.openxmlformats.org/officeDocument/2006/math" xmlns:v="urn:schemas-microsoft-com:vml" xmlns:wp14="http://schemas.microsoft.com/office/word/2010/wordprocessingDrawing" xmlns:wp="http://schemas.openxmlformats.org/drawingml/2006/wordprocessingDrawing" xmlns:w10="urn:schemas-microsoft-com:office:word" xmlns:w="http://schemas.openxmlformats.org/wordprocessingml/2006/main" xmlns:w14="http://schemas.microsoft.com/office/word/2010/wordml" xmlns:w15="http://schemas.microsoft.com/office/word/2012/wordml" xmlns:wpg="http://schemas.microsoft.com/office/word/2010/wordprocessingGroup" xmlns:wpi="http://schemas.microsoft.com/office/word/2010/wordprocessingInk" xmlns:wne="http://schemas.microsoft.com/office/word/2006/wordml" xmlns:wps="http://schemas.microsoft.com/office/word/2010/wordprocessingShape" mc:Ignorable="w14 w15 wp14">
+<w:endnotes xmlns:wpc="http://schemas.microsoft.com/office/word/2010/wordprocessingCanvas" xmlns:mc="http://schemas.openxmlformats.org/markup-compatibility/2006" xmlns:o="urn:schemas-microsoft-com:office:office" xmlns:r="http://schemas.openxmlformats.org/officeDocument/2006/relationships" xmlns:m="http://schemas.openxmlformats.org/officeDocument/2006/math" xmlns:v="urn:schemas-microsoft-com:vml" xmlns:wp14="http://schemas.microsoft.com/office/word/2010/wordprocessingDrawing" xmlns:wp="http://schemas.openxmlformats.org/drawingml/2006/wordprocessingDrawing" xmlns:w10="urn:schemas-microsoft-com:office:word" xmlns:w="http://schemas.openxmlformats.org/wordprocessingml/2006/main" xmlns:w14="http://schemas.microsoft.com/office/word/2010/wordml" xmlns:w15="http://schemas.microsoft.com/office/word/2012/wordml" xmlns:wpg="http://schemas.microsoft.com/office/word/2010/wordprocessingGroup" xmlns:wpi="http://schemas.microsoft.com/office/word/2010/wordprocessingInk" xmlns:wne="http://schemas.microsoft.com/office/word/2006/wordml" xmlns:wps="http://schemas.microsoft.com/office/word/2010/wordprocessingShape" mc:Ignorable="w14 w15 wp14">
   <w:endnote w:type="separator" w:id="-1">
     <w:p>
       <w:pPr>
@@ -30355,7 +30864,7 @@
 </file>
 
 <file path=word/footnotes.xml><?xml version="1.0" encoding="utf-8"?>
-<w:footnotes xmlns:wpc="http://schemas.microsoft.com/office/word/2010/wordprocessingCanvas" xmlns:mo="http://schemas.microsoft.com/office/mac/office/2008/main" xmlns:mc="http://schemas.openxmlformats.org/markup-compatibility/2006" xmlns:mv="urn:schemas-microsoft-com:mac:vml" xmlns:o="urn:schemas-microsoft-com:office:office" xmlns:r="http://schemas.openxmlformats.org/officeDocument/2006/relationships" xmlns:m="http://schemas.openxmlformats.org/officeDocument/2006/math" xmlns:v="urn:schemas-microsoft-com:vml" xmlns:wp14="http://schemas.microsoft.com/office/word/2010/wordprocessingDrawing" xmlns:wp="http://schemas.openxmlformats.org/drawingml/2006/wordprocessingDrawing" xmlns:w10="urn:schemas-microsoft-com:office:word" xmlns:w="http://schemas.openxmlformats.org/wordprocessingml/2006/main" xmlns:w14="http://schemas.microsoft.com/office/word/2010/wordml" xmlns:w15="http://schemas.microsoft.com/office/word/2012/wordml" xmlns:wpg="http://schemas.microsoft.com/office/word/2010/wordprocessingGroup" xmlns:wpi="http://schemas.microsoft.com/office/word/2010/wordprocessingInk" xmlns:wne="http://schemas.microsoft.com/office/word/2006/wordml" xmlns:wps="http://schemas.microsoft.com/office/word/2010/wordprocessingShape" mc:Ignorable="w14 w15 wp14">
+<w:footnotes xmlns:wpc="http://schemas.microsoft.com/office/word/2010/wordprocessingCanvas" xmlns:mc="http://schemas.openxmlformats.org/markup-compatibility/2006" xmlns:o="urn:schemas-microsoft-com:office:office" xmlns:r="http://schemas.openxmlformats.org/officeDocument/2006/relationships" xmlns:m="http://schemas.openxmlformats.org/officeDocument/2006/math" xmlns:v="urn:schemas-microsoft-com:vml" xmlns:wp14="http://schemas.microsoft.com/office/word/2010/wordprocessingDrawing" xmlns:wp="http://schemas.openxmlformats.org/drawingml/2006/wordprocessingDrawing" xmlns:w10="urn:schemas-microsoft-com:office:word" xmlns:w="http://schemas.openxmlformats.org/wordprocessingml/2006/main" xmlns:w14="http://schemas.microsoft.com/office/word/2010/wordml" xmlns:w15="http://schemas.microsoft.com/office/word/2012/wordml" xmlns:wpg="http://schemas.microsoft.com/office/word/2010/wordprocessingGroup" xmlns:wpi="http://schemas.microsoft.com/office/word/2010/wordprocessingInk" xmlns:wne="http://schemas.microsoft.com/office/word/2006/wordml" xmlns:wps="http://schemas.microsoft.com/office/word/2010/wordprocessingShape" mc:Ignorable="w14 w15 wp14">
   <w:footnote w:type="separator" w:id="-1">
     <w:p>
       <w:pPr>
@@ -30380,7 +30889,7 @@
 </file>
 
 <file path=word/header1.xml><?xml version="1.0" encoding="utf-8"?>
-<w:hdr xmlns:wpc="http://schemas.microsoft.com/office/word/2010/wordprocessingCanvas" xmlns:mo="http://schemas.microsoft.com/office/mac/office/2008/main" xmlns:mc="http://schemas.openxmlformats.org/markup-compatibility/2006" xmlns:mv="urn:schemas-microsoft-com:mac:vml" xmlns:o="urn:schemas-microsoft-com:office:office" xmlns:r="http://schemas.openxmlformats.org/officeDocument/2006/relationships" xmlns:m="http://schemas.openxmlformats.org/officeDocument/2006/math" xmlns:v="urn:schemas-microsoft-com:vml" xmlns:wp14="http://schemas.microsoft.com/office/word/2010/wordprocessingDrawing" xmlns:wp="http://schemas.openxmlformats.org/drawingml/2006/wordprocessingDrawing" xmlns:w10="urn:schemas-microsoft-com:office:word" xmlns:w="http://schemas.openxmlformats.org/wordprocessingml/2006/main" xmlns:w14="http://schemas.microsoft.com/office/word/2010/wordml" xmlns:w15="http://schemas.microsoft.com/office/word/2012/wordml" xmlns:wpg="http://schemas.microsoft.com/office/word/2010/wordprocessingGroup" xmlns:wpi="http://schemas.microsoft.com/office/word/2010/wordprocessingInk" xmlns:wne="http://schemas.microsoft.com/office/word/2006/wordml" xmlns:wps="http://schemas.microsoft.com/office/word/2010/wordprocessingShape" mc:Ignorable="w14 w15 wp14">
+<w:hdr xmlns:wpc="http://schemas.microsoft.com/office/word/2010/wordprocessingCanvas" xmlns:mc="http://schemas.openxmlformats.org/markup-compatibility/2006" xmlns:o="urn:schemas-microsoft-com:office:office" xmlns:r="http://schemas.openxmlformats.org/officeDocument/2006/relationships" xmlns:m="http://schemas.openxmlformats.org/officeDocument/2006/math" xmlns:v="urn:schemas-microsoft-com:vml" xmlns:wp14="http://schemas.microsoft.com/office/word/2010/wordprocessingDrawing" xmlns:wp="http://schemas.openxmlformats.org/drawingml/2006/wordprocessingDrawing" xmlns:w10="urn:schemas-microsoft-com:office:word" xmlns:w="http://schemas.openxmlformats.org/wordprocessingml/2006/main" xmlns:w14="http://schemas.microsoft.com/office/word/2010/wordml" xmlns:w15="http://schemas.microsoft.com/office/word/2012/wordml" xmlns:wpg="http://schemas.microsoft.com/office/word/2010/wordprocessingGroup" xmlns:wpi="http://schemas.microsoft.com/office/word/2010/wordprocessingInk" xmlns:wne="http://schemas.microsoft.com/office/word/2006/wordml" xmlns:wps="http://schemas.microsoft.com/office/word/2010/wordprocessingShape" mc:Ignorable="w14 w15 wp14">
   <w:p>
     <w:pPr>
       <w:pStyle w:val="Header"/>
@@ -30441,7 +30950,7 @@
         <w:rStyle w:val="Strong"/>
         <w:noProof/>
       </w:rPr>
-      <w:t>62</w:t>
+      <w:t>10</w:t>
     </w:r>
     <w:r>
       <w:rPr>
@@ -30455,7 +30964,7 @@
 </file>
 
 <file path=word/header2.xml><?xml version="1.0" encoding="utf-8"?>
-<w:hdr xmlns:wpc="http://schemas.microsoft.com/office/word/2010/wordprocessingCanvas" xmlns:mo="http://schemas.microsoft.com/office/mac/office/2008/main" xmlns:mc="http://schemas.openxmlformats.org/markup-compatibility/2006" xmlns:mv="urn:schemas-microsoft-com:mac:vml" xmlns:o="urn:schemas-microsoft-com:office:office" xmlns:r="http://schemas.openxmlformats.org/officeDocument/2006/relationships" xmlns:m="http://schemas.openxmlformats.org/officeDocument/2006/math" xmlns:v="urn:schemas-microsoft-com:vml" xmlns:wp14="http://schemas.microsoft.com/office/word/2010/wordprocessingDrawing" xmlns:wp="http://schemas.openxmlformats.org/drawingml/2006/wordprocessingDrawing" xmlns:w10="urn:schemas-microsoft-com:office:word" xmlns:w="http://schemas.openxmlformats.org/wordprocessingml/2006/main" xmlns:w14="http://schemas.microsoft.com/office/word/2010/wordml" xmlns:w15="http://schemas.microsoft.com/office/word/2012/wordml" xmlns:wpg="http://schemas.microsoft.com/office/word/2010/wordprocessingGroup" xmlns:wpi="http://schemas.microsoft.com/office/word/2010/wordprocessingInk" xmlns:wne="http://schemas.microsoft.com/office/word/2006/wordml" xmlns:wps="http://schemas.microsoft.com/office/word/2010/wordprocessingShape" mc:Ignorable="w14 w15 wp14">
+<w:hdr xmlns:wpc="http://schemas.microsoft.com/office/word/2010/wordprocessingCanvas" xmlns:mc="http://schemas.openxmlformats.org/markup-compatibility/2006" xmlns:o="urn:schemas-microsoft-com:office:office" xmlns:r="http://schemas.openxmlformats.org/officeDocument/2006/relationships" xmlns:m="http://schemas.openxmlformats.org/officeDocument/2006/math" xmlns:v="urn:schemas-microsoft-com:vml" xmlns:wp14="http://schemas.microsoft.com/office/word/2010/wordprocessingDrawing" xmlns:wp="http://schemas.openxmlformats.org/drawingml/2006/wordprocessingDrawing" xmlns:w10="urn:schemas-microsoft-com:office:word" xmlns:w="http://schemas.openxmlformats.org/wordprocessingml/2006/main" xmlns:w14="http://schemas.microsoft.com/office/word/2010/wordml" xmlns:w15="http://schemas.microsoft.com/office/word/2012/wordml" xmlns:wpg="http://schemas.microsoft.com/office/word/2010/wordprocessingGroup" xmlns:wpi="http://schemas.microsoft.com/office/word/2010/wordprocessingInk" xmlns:wne="http://schemas.microsoft.com/office/word/2006/wordml" xmlns:wps="http://schemas.microsoft.com/office/word/2010/wordprocessingShape" mc:Ignorable="w14 w15 wp14">
   <w:p>
     <w:pPr>
       <w:pStyle w:val="Header"/>
@@ -30536,8 +31045,8 @@
 </file>
 
 <file path=word/numbering.xml><?xml version="1.0" encoding="utf-8"?>
-<w:numbering xmlns:wpc="http://schemas.microsoft.com/office/word/2010/wordprocessingCanvas" xmlns:mo="http://schemas.microsoft.com/office/mac/office/2008/main" xmlns:mc="http://schemas.openxmlformats.org/markup-compatibility/2006" xmlns:mv="urn:schemas-microsoft-com:mac:vml" xmlns:o="urn:schemas-microsoft-com:office:office" xmlns:r="http://schemas.openxmlformats.org/officeDocument/2006/relationships" xmlns:m="http://schemas.openxmlformats.org/officeDocument/2006/math" xmlns:v="urn:schemas-microsoft-com:vml" xmlns:wp14="http://schemas.microsoft.com/office/word/2010/wordprocessingDrawing" xmlns:wp="http://schemas.openxmlformats.org/drawingml/2006/wordprocessingDrawing" xmlns:w10="urn:schemas-microsoft-com:office:word" xmlns:w="http://schemas.openxmlformats.org/wordprocessingml/2006/main" xmlns:w14="http://schemas.microsoft.com/office/word/2010/wordml" xmlns:w15="http://schemas.microsoft.com/office/word/2012/wordml" xmlns:wpg="http://schemas.microsoft.com/office/word/2010/wordprocessingGroup" xmlns:wpi="http://schemas.microsoft.com/office/word/2010/wordprocessingInk" xmlns:wne="http://schemas.microsoft.com/office/word/2006/wordml" xmlns:wps="http://schemas.microsoft.com/office/word/2010/wordprocessingShape" mc:Ignorable="w14 w15 wp14">
-  <w:abstractNum w:abstractNumId="0">
+<w:numbering xmlns:wpc="http://schemas.microsoft.com/office/word/2010/wordprocessingCanvas" xmlns:mc="http://schemas.openxmlformats.org/markup-compatibility/2006" xmlns:o="urn:schemas-microsoft-com:office:office" xmlns:r="http://schemas.openxmlformats.org/officeDocument/2006/relationships" xmlns:m="http://schemas.openxmlformats.org/officeDocument/2006/math" xmlns:v="urn:schemas-microsoft-com:vml" xmlns:wp14="http://schemas.microsoft.com/office/word/2010/wordprocessingDrawing" xmlns:wp="http://schemas.openxmlformats.org/drawingml/2006/wordprocessingDrawing" xmlns:w10="urn:schemas-microsoft-com:office:word" xmlns:w="http://schemas.openxmlformats.org/wordprocessingml/2006/main" xmlns:w14="http://schemas.microsoft.com/office/word/2010/wordml" xmlns:w15="http://schemas.microsoft.com/office/word/2012/wordml" xmlns:wpg="http://schemas.microsoft.com/office/word/2010/wordprocessingGroup" xmlns:wpi="http://schemas.microsoft.com/office/word/2010/wordprocessingInk" xmlns:wne="http://schemas.microsoft.com/office/word/2006/wordml" xmlns:wps="http://schemas.microsoft.com/office/word/2010/wordprocessingShape" mc:Ignorable="w14 w15 wp14">
+  <w:abstractNum w:abstractNumId="0" w15:restartNumberingAfterBreak="0">
     <w:nsid w:val="FFFFFF7C"/>
     <w:multiLevelType w:val="singleLevel"/>
     <w:tmpl w:val="6ED08D94"/>
@@ -30555,7 +31064,7 @@
       </w:pPr>
     </w:lvl>
   </w:abstractNum>
-  <w:abstractNum w:abstractNumId="1">
+  <w:abstractNum w:abstractNumId="1" w15:restartNumberingAfterBreak="0">
     <w:nsid w:val="FFFFFF7D"/>
     <w:multiLevelType w:val="singleLevel"/>
     <w:tmpl w:val="3D5203EE"/>
@@ -30573,7 +31082,7 @@
       </w:pPr>
     </w:lvl>
   </w:abstractNum>
-  <w:abstractNum w:abstractNumId="2">
+  <w:abstractNum w:abstractNumId="2" w15:restartNumberingAfterBreak="0">
     <w:nsid w:val="FFFFFF7E"/>
     <w:multiLevelType w:val="singleLevel"/>
     <w:tmpl w:val="F2DC96EC"/>
@@ -30591,7 +31100,7 @@
       </w:pPr>
     </w:lvl>
   </w:abstractNum>
-  <w:abstractNum w:abstractNumId="3">
+  <w:abstractNum w:abstractNumId="3" w15:restartNumberingAfterBreak="0">
     <w:nsid w:val="FFFFFF7F"/>
     <w:multiLevelType w:val="singleLevel"/>
     <w:tmpl w:val="94D2CA36"/>
@@ -30609,7 +31118,7 @@
       </w:pPr>
     </w:lvl>
   </w:abstractNum>
-  <w:abstractNum w:abstractNumId="4">
+  <w:abstractNum w:abstractNumId="4" w15:restartNumberingAfterBreak="0">
     <w:nsid w:val="FFFFFF80"/>
     <w:multiLevelType w:val="singleLevel"/>
     <w:tmpl w:val="17BCEBA6"/>
@@ -30630,7 +31139,7 @@
       </w:rPr>
     </w:lvl>
   </w:abstractNum>
-  <w:abstractNum w:abstractNumId="5">
+  <w:abstractNum w:abstractNumId="5" w15:restartNumberingAfterBreak="0">
     <w:nsid w:val="FFFFFF81"/>
     <w:multiLevelType w:val="singleLevel"/>
     <w:tmpl w:val="7D386FFE"/>
@@ -30651,7 +31160,7 @@
       </w:rPr>
     </w:lvl>
   </w:abstractNum>
-  <w:abstractNum w:abstractNumId="6">
+  <w:abstractNum w:abstractNumId="6" w15:restartNumberingAfterBreak="0">
     <w:nsid w:val="FFFFFF82"/>
     <w:multiLevelType w:val="singleLevel"/>
     <w:tmpl w:val="D73A80FE"/>
@@ -30672,7 +31181,7 @@
       </w:rPr>
     </w:lvl>
   </w:abstractNum>
-  <w:abstractNum w:abstractNumId="7">
+  <w:abstractNum w:abstractNumId="7" w15:restartNumberingAfterBreak="0">
     <w:nsid w:val="FFFFFF83"/>
     <w:multiLevelType w:val="singleLevel"/>
     <w:tmpl w:val="0AB08068"/>
@@ -30693,7 +31202,7 @@
       </w:rPr>
     </w:lvl>
   </w:abstractNum>
-  <w:abstractNum w:abstractNumId="8">
+  <w:abstractNum w:abstractNumId="8" w15:restartNumberingAfterBreak="0">
     <w:nsid w:val="FFFFFF88"/>
     <w:multiLevelType w:val="singleLevel"/>
     <w:tmpl w:val="D6E00290"/>
@@ -30714,7 +31223,7 @@
       </w:rPr>
     </w:lvl>
   </w:abstractNum>
-  <w:abstractNum w:abstractNumId="9">
+  <w:abstractNum w:abstractNumId="9" w15:restartNumberingAfterBreak="0">
     <w:nsid w:val="FFFFFF89"/>
     <w:multiLevelType w:val="singleLevel"/>
     <w:tmpl w:val="D6FC344C"/>
@@ -30735,7 +31244,7 @@
       </w:rPr>
     </w:lvl>
   </w:abstractNum>
-  <w:abstractNum w:abstractNumId="10">
+  <w:abstractNum w:abstractNumId="10" w15:restartNumberingAfterBreak="0">
     <w:nsid w:val="00000001"/>
     <w:multiLevelType w:val="hybridMultilevel"/>
     <w:tmpl w:val="00000001"/>
@@ -30789,7 +31298,7 @@
       <w:lvlJc w:val="left"/>
     </w:lvl>
   </w:abstractNum>
-  <w:abstractNum w:abstractNumId="11">
+  <w:abstractNum w:abstractNumId="11" w15:restartNumberingAfterBreak="0">
     <w:nsid w:val="0DAA5E5D"/>
     <w:multiLevelType w:val="hybridMultilevel"/>
     <w:tmpl w:val="1A466668"/>
@@ -30901,7 +31410,7 @@
       </w:rPr>
     </w:lvl>
   </w:abstractNum>
-  <w:abstractNum w:abstractNumId="12">
+  <w:abstractNum w:abstractNumId="12" w15:restartNumberingAfterBreak="0">
     <w:nsid w:val="11A04B6F"/>
     <w:multiLevelType w:val="hybridMultilevel"/>
     <w:tmpl w:val="5596F47C"/>
@@ -30990,7 +31499,7 @@
       </w:pPr>
     </w:lvl>
   </w:abstractNum>
-  <w:abstractNum w:abstractNumId="13">
+  <w:abstractNum w:abstractNumId="13" w15:restartNumberingAfterBreak="0">
     <w:nsid w:val="13850E7B"/>
     <w:multiLevelType w:val="hybridMultilevel"/>
     <w:tmpl w:val="4F6A0580"/>
@@ -31103,7 +31612,7 @@
       </w:rPr>
     </w:lvl>
   </w:abstractNum>
-  <w:abstractNum w:abstractNumId="14">
+  <w:abstractNum w:abstractNumId="14" w15:restartNumberingAfterBreak="0">
     <w:nsid w:val="189245F3"/>
     <w:multiLevelType w:val="hybridMultilevel"/>
     <w:tmpl w:val="8AFC8462"/>
@@ -31192,7 +31701,7 @@
       </w:pPr>
     </w:lvl>
   </w:abstractNum>
-  <w:abstractNum w:abstractNumId="15">
+  <w:abstractNum w:abstractNumId="15" w15:restartNumberingAfterBreak="0">
     <w:nsid w:val="1EAD1ACF"/>
     <w:multiLevelType w:val="hybridMultilevel"/>
     <w:tmpl w:val="BAC80FF4"/>
@@ -31304,7 +31813,7 @@
       </w:rPr>
     </w:lvl>
   </w:abstractNum>
-  <w:abstractNum w:abstractNumId="16">
+  <w:abstractNum w:abstractNumId="16" w15:restartNumberingAfterBreak="0">
     <w:nsid w:val="1F9B2E4D"/>
     <w:multiLevelType w:val="hybridMultilevel"/>
     <w:tmpl w:val="05607672"/>
@@ -31390,7 +31899,7 @@
       </w:pPr>
     </w:lvl>
   </w:abstractNum>
-  <w:abstractNum w:abstractNumId="17">
+  <w:abstractNum w:abstractNumId="17" w15:restartNumberingAfterBreak="0">
     <w:nsid w:val="29113E18"/>
     <w:multiLevelType w:val="multilevel"/>
     <w:tmpl w:val="9DE60B54"/>
@@ -31539,7 +32048,7 @@
       </w:rPr>
     </w:lvl>
   </w:abstractNum>
-  <w:abstractNum w:abstractNumId="18">
+  <w:abstractNum w:abstractNumId="18" w15:restartNumberingAfterBreak="0">
     <w:nsid w:val="2C4F0169"/>
     <w:multiLevelType w:val="multilevel"/>
     <w:tmpl w:val="928449B4"/>
@@ -31688,7 +32197,7 @@
       </w:rPr>
     </w:lvl>
   </w:abstractNum>
-  <w:abstractNum w:abstractNumId="19">
+  <w:abstractNum w:abstractNumId="19" w15:restartNumberingAfterBreak="0">
     <w:nsid w:val="3EFE5851"/>
     <w:multiLevelType w:val="multilevel"/>
     <w:tmpl w:val="D29642CE"/>
@@ -31837,7 +32346,7 @@
       </w:rPr>
     </w:lvl>
   </w:abstractNum>
-  <w:abstractNum w:abstractNumId="20">
+  <w:abstractNum w:abstractNumId="20" w15:restartNumberingAfterBreak="0">
     <w:nsid w:val="41E66514"/>
     <w:multiLevelType w:val="hybridMultilevel"/>
     <w:tmpl w:val="099E38E8"/>
@@ -31950,7 +32459,7 @@
       </w:rPr>
     </w:lvl>
   </w:abstractNum>
-  <w:abstractNum w:abstractNumId="21">
+  <w:abstractNum w:abstractNumId="21" w15:restartNumberingAfterBreak="0">
     <w:nsid w:val="441059B0"/>
     <w:multiLevelType w:val="hybridMultilevel"/>
     <w:tmpl w:val="44EC8EBC"/>
@@ -32039,7 +32548,7 @@
       </w:pPr>
     </w:lvl>
   </w:abstractNum>
-  <w:abstractNum w:abstractNumId="22">
+  <w:abstractNum w:abstractNumId="22" w15:restartNumberingAfterBreak="0">
     <w:nsid w:val="50E10BC6"/>
     <w:multiLevelType w:val="hybridMultilevel"/>
     <w:tmpl w:val="880E2950"/>
@@ -32151,7 +32660,7 @@
       </w:rPr>
     </w:lvl>
   </w:abstractNum>
-  <w:abstractNum w:abstractNumId="23">
+  <w:abstractNum w:abstractNumId="23" w15:restartNumberingAfterBreak="0">
     <w:nsid w:val="512416C5"/>
     <w:multiLevelType w:val="hybridMultilevel"/>
     <w:tmpl w:val="97E6D93C"/>
@@ -32240,7 +32749,7 @@
       </w:pPr>
     </w:lvl>
   </w:abstractNum>
-  <w:abstractNum w:abstractNumId="24">
+  <w:abstractNum w:abstractNumId="24" w15:restartNumberingAfterBreak="0">
     <w:nsid w:val="58DC4544"/>
     <w:multiLevelType w:val="hybridMultilevel"/>
     <w:tmpl w:val="F36E8436"/>
@@ -32329,7 +32838,7 @@
       </w:pPr>
     </w:lvl>
   </w:abstractNum>
-  <w:abstractNum w:abstractNumId="25">
+  <w:abstractNum w:abstractNumId="25" w15:restartNumberingAfterBreak="0">
     <w:nsid w:val="625C3C45"/>
     <w:multiLevelType w:val="hybridMultilevel"/>
     <w:tmpl w:val="0EE4C1D0"/>
@@ -32443,7 +32952,7 @@
       </w:rPr>
     </w:lvl>
   </w:abstractNum>
-  <w:abstractNum w:abstractNumId="26">
+  <w:abstractNum w:abstractNumId="26" w15:restartNumberingAfterBreak="0">
     <w:nsid w:val="66ED5165"/>
     <w:multiLevelType w:val="hybridMultilevel"/>
     <w:tmpl w:val="C35C4948"/>
@@ -32555,7 +33064,7 @@
       </w:rPr>
     </w:lvl>
   </w:abstractNum>
-  <w:abstractNum w:abstractNumId="27">
+  <w:abstractNum w:abstractNumId="27" w15:restartNumberingAfterBreak="0">
     <w:nsid w:val="69FB1A86"/>
     <w:multiLevelType w:val="hybridMultilevel"/>
     <w:tmpl w:val="6E10B9D2"/>
@@ -32644,7 +33153,7 @@
       </w:pPr>
     </w:lvl>
   </w:abstractNum>
-  <w:abstractNum w:abstractNumId="28">
+  <w:abstractNum w:abstractNumId="28" w15:restartNumberingAfterBreak="0">
     <w:nsid w:val="6E70014D"/>
     <w:multiLevelType w:val="hybridMultilevel"/>
     <w:tmpl w:val="C75CC198"/>
@@ -32733,7 +33242,7 @@
       </w:pPr>
     </w:lvl>
   </w:abstractNum>
-  <w:abstractNum w:abstractNumId="29">
+  <w:abstractNum w:abstractNumId="29" w15:restartNumberingAfterBreak="0">
     <w:nsid w:val="758F3D33"/>
     <w:multiLevelType w:val="hybridMultilevel"/>
     <w:tmpl w:val="1B640A7C"/>
@@ -32845,7 +33354,7 @@
       </w:rPr>
     </w:lvl>
   </w:abstractNum>
-  <w:abstractNum w:abstractNumId="30">
+  <w:abstractNum w:abstractNumId="30" w15:restartNumberingAfterBreak="0">
     <w:nsid w:val="7DAA266B"/>
     <w:multiLevelType w:val="hybridMultilevel"/>
     <w:tmpl w:val="7DF8F77E"/>
@@ -33059,6 +33568,14 @@
 </w:numbering>
 </file>
 
+<file path=word/people.xml><?xml version="1.0" encoding="utf-8"?>
+<w15:people xmlns:wpc="http://schemas.microsoft.com/office/word/2010/wordprocessingCanvas" xmlns:mc="http://schemas.openxmlformats.org/markup-compatibility/2006" xmlns:o="urn:schemas-microsoft-com:office:office" xmlns:r="http://schemas.openxmlformats.org/officeDocument/2006/relationships" xmlns:m="http://schemas.openxmlformats.org/officeDocument/2006/math" xmlns:v="urn:schemas-microsoft-com:vml" xmlns:wp14="http://schemas.microsoft.com/office/word/2010/wordprocessingDrawing" xmlns:wp="http://schemas.openxmlformats.org/drawingml/2006/wordprocessingDrawing" xmlns:w10="urn:schemas-microsoft-com:office:word" xmlns:w="http://schemas.openxmlformats.org/wordprocessingml/2006/main" xmlns:w14="http://schemas.microsoft.com/office/word/2010/wordml" xmlns:w15="http://schemas.microsoft.com/office/word/2012/wordml" xmlns:wpg="http://schemas.microsoft.com/office/word/2010/wordprocessingGroup" xmlns:wpi="http://schemas.microsoft.com/office/word/2010/wordprocessingInk" xmlns:wne="http://schemas.microsoft.com/office/word/2006/wordml" xmlns:wps="http://schemas.microsoft.com/office/word/2010/wordprocessingShape" mc:Ignorable="w14 w15 wp14">
+  <w15:person w15:author="Dominic LaRoche">
+    <w15:presenceInfo w15:providerId="Windows Live" w15:userId="8867899c3afd3079"/>
+  </w15:person>
+</w15:people>
+</file>
+
 <file path=word/styles.xml><?xml version="1.0" encoding="utf-8"?>
 <w:styles xmlns:mc="http://schemas.openxmlformats.org/markup-compatibility/2006" xmlns:r="http://schemas.openxmlformats.org/officeDocument/2006/relationships" xmlns:w="http://schemas.openxmlformats.org/wordprocessingml/2006/main" xmlns:w14="http://schemas.microsoft.com/office/word/2010/wordml" xmlns:w15="http://schemas.microsoft.com/office/word/2012/wordml" mc:Ignorable="w14 w15">
   <w:docDefaults>
@@ -33077,7 +33594,7 @@
       </w:pPr>
     </w:pPrDefault>
   </w:docDefaults>
-  <w:latentStyles w:defLockedState="0" w:defUIPriority="99" w:defSemiHidden="0" w:defUnhideWhenUsed="0" w:defQFormat="0" w:count="382">
+  <w:latentStyles w:defLockedState="0" w:defUIPriority="99" w:defSemiHidden="0" w:defUnhideWhenUsed="0" w:defQFormat="0" w:count="371">
     <w:lsdException w:name="Normal" w:uiPriority="0" w:qFormat="1"/>
     <w:lsdException w:name="heading 1" w:uiPriority="9" w:qFormat="1"/>
     <w:lsdException w:name="heading 2" w:semiHidden="1" w:uiPriority="3" w:unhideWhenUsed="1" w:qFormat="1"/>
@@ -33449,8 +33966,6 @@
     <w:lsdException w:name="List Table 5 Dark Accent 6" w:uiPriority="50"/>
     <w:lsdException w:name="List Table 6 Colorful Accent 6" w:uiPriority="51"/>
     <w:lsdException w:name="List Table 7 Colorful Accent 6" w:uiPriority="52"/>
-    <w:lsdException w:name="Mention" w:semiHidden="1" w:unhideWhenUsed="1"/>
-    <w:lsdException w:name="Smart Hyperlink" w:semiHidden="1" w:unhideWhenUsed="1"/>
   </w:latentStyles>
   <w:style w:type="paragraph" w:default="1" w:styleId="Normal">
     <w:name w:val="Normal"/>
@@ -34351,7 +34866,6 @@
       <w:spacing w:line="240" w:lineRule="auto"/>
     </w:pPr>
     <w:tblPr>
-      <w:tblInd w:w="0" w:type="dxa"/>
       <w:tblBorders>
         <w:top w:val="single" w:sz="4" w:space="0" w:color="auto"/>
         <w:left w:val="single" w:sz="4" w:space="0" w:color="auto"/>
@@ -34360,12 +34874,6 @@
         <w:insideH w:val="single" w:sz="4" w:space="0" w:color="auto"/>
         <w:insideV w:val="single" w:sz="4" w:space="0" w:color="auto"/>
       </w:tblBorders>
-      <w:tblCellMar>
-        <w:top w:w="0" w:type="dxa"/>
-        <w:left w:w="108" w:type="dxa"/>
-        <w:bottom w:w="0" w:type="dxa"/>
-        <w:right w:w="108" w:type="dxa"/>
-      </w:tblCellMar>
     </w:tblPr>
   </w:style>
   <w:style w:type="table" w:styleId="TableGridLight">
@@ -34376,7 +34884,6 @@
       <w:spacing w:line="240" w:lineRule="auto"/>
     </w:pPr>
     <w:tblPr>
-      <w:tblInd w:w="0" w:type="dxa"/>
       <w:tblBorders>
         <w:top w:val="single" w:sz="4" w:space="0" w:color="BFBFBF" w:themeColor="background1" w:themeShade="BF"/>
         <w:left w:val="single" w:sz="4" w:space="0" w:color="BFBFBF" w:themeColor="background1" w:themeShade="BF"/>
@@ -34385,12 +34892,6 @@
         <w:insideH w:val="single" w:sz="4" w:space="0" w:color="BFBFBF" w:themeColor="background1" w:themeShade="BF"/>
         <w:insideV w:val="single" w:sz="4" w:space="0" w:color="BFBFBF" w:themeColor="background1" w:themeShade="BF"/>
       </w:tblBorders>
-      <w:tblCellMar>
-        <w:top w:w="0" w:type="dxa"/>
-        <w:left w:w="108" w:type="dxa"/>
-        <w:bottom w:w="0" w:type="dxa"/>
-        <w:right w:w="108" w:type="dxa"/>
-      </w:tblCellMar>
     </w:tblPr>
   </w:style>
   <w:style w:type="character" w:customStyle="1" w:styleId="Heading6Char">
@@ -35322,17 +35823,10 @@
       <w:ind w:firstLine="0"/>
     </w:pPr>
     <w:tblPr>
-      <w:tblInd w:w="0" w:type="dxa"/>
       <w:tblBorders>
         <w:top w:val="single" w:sz="12" w:space="0" w:color="auto"/>
         <w:bottom w:val="single" w:sz="12" w:space="0" w:color="auto"/>
       </w:tblBorders>
-      <w:tblCellMar>
-        <w:top w:w="0" w:type="dxa"/>
-        <w:left w:w="108" w:type="dxa"/>
-        <w:bottom w:w="0" w:type="dxa"/>
-        <w:right w:w="108" w:type="dxa"/>
-      </w:tblCellMar>
     </w:tblPr>
     <w:tblStylePr w:type="firstRow">
       <w:tblPr/>
@@ -35462,7 +35956,7 @@
 </file>
 
 <file path=word/glossary/document.xml><?xml version="1.0" encoding="utf-8"?>
-<w:glossaryDocument xmlns:wpc="http://schemas.microsoft.com/office/word/2010/wordprocessingCanvas" xmlns:mo="http://schemas.microsoft.com/office/mac/office/2008/main" xmlns:mc="http://schemas.openxmlformats.org/markup-compatibility/2006" xmlns:mv="urn:schemas-microsoft-com:mac:vml" xmlns:o="urn:schemas-microsoft-com:office:office" xmlns:r="http://schemas.openxmlformats.org/officeDocument/2006/relationships" xmlns:m="http://schemas.openxmlformats.org/officeDocument/2006/math" xmlns:v="urn:schemas-microsoft-com:vml" xmlns:wp14="http://schemas.microsoft.com/office/word/2010/wordprocessingDrawing" xmlns:wp="http://schemas.openxmlformats.org/drawingml/2006/wordprocessingDrawing" xmlns:w10="urn:schemas-microsoft-com:office:word" xmlns:w="http://schemas.openxmlformats.org/wordprocessingml/2006/main" xmlns:w14="http://schemas.microsoft.com/office/word/2010/wordml" xmlns:w15="http://schemas.microsoft.com/office/word/2012/wordml" xmlns:wpg="http://schemas.microsoft.com/office/word/2010/wordprocessingGroup" xmlns:wpi="http://schemas.microsoft.com/office/word/2010/wordprocessingInk" xmlns:wne="http://schemas.microsoft.com/office/word/2006/wordml" xmlns:wps="http://schemas.microsoft.com/office/word/2010/wordprocessingShape" mc:Ignorable="w14 w15 wp14">
+<w:glossaryDocument xmlns:wpc="http://schemas.microsoft.com/office/word/2010/wordprocessingCanvas" xmlns:mc="http://schemas.openxmlformats.org/markup-compatibility/2006" xmlns:o="urn:schemas-microsoft-com:office:office" xmlns:r="http://schemas.openxmlformats.org/officeDocument/2006/relationships" xmlns:m="http://schemas.openxmlformats.org/officeDocument/2006/math" xmlns:v="urn:schemas-microsoft-com:vml" xmlns:wp14="http://schemas.microsoft.com/office/word/2010/wordprocessingDrawing" xmlns:wp="http://schemas.openxmlformats.org/drawingml/2006/wordprocessingDrawing" xmlns:w10="urn:schemas-microsoft-com:office:word" xmlns:w="http://schemas.openxmlformats.org/wordprocessingml/2006/main" xmlns:w14="http://schemas.microsoft.com/office/word/2010/wordml" xmlns:w15="http://schemas.microsoft.com/office/word/2012/wordml" xmlns:wpg="http://schemas.microsoft.com/office/word/2010/wordprocessingGroup" xmlns:wpi="http://schemas.microsoft.com/office/word/2010/wordprocessingInk" xmlns:wne="http://schemas.microsoft.com/office/word/2006/wordml" xmlns:wps="http://schemas.microsoft.com/office/word/2010/wordprocessingShape" mc:Ignorable="w14 w15 wp14">
   <w:docParts>
     <w:docPart>
       <w:docPartPr>
@@ -35499,7 +35993,7 @@
   <w:font w:name="Symbol">
     <w:panose1 w:val="05050102010706020507"/>
     <w:charset w:val="02"/>
-    <w:family w:val="auto"/>
+    <w:family w:val="roman"/>
     <w:pitch w:val="variable"/>
     <w:sig w:usb0="00000000" w:usb1="10000000" w:usb2="00000000" w:usb3="00000000" w:csb0="80000000" w:csb1="00000000"/>
   </w:font>
@@ -35508,14 +36002,14 @@
     <w:charset w:val="00"/>
     <w:family w:val="roman"/>
     <w:pitch w:val="variable"/>
-    <w:sig w:usb0="E0002AEF" w:usb1="C0007841" w:usb2="00000009" w:usb3="00000000" w:csb0="000001FF" w:csb1="00000000"/>
+    <w:sig w:usb0="E0002EFF" w:usb1="C000785B" w:usb2="00000009" w:usb3="00000000" w:csb0="000001FF" w:csb1="00000000"/>
   </w:font>
   <w:font w:name="Courier New">
     <w:panose1 w:val="02070309020205020404"/>
     <w:charset w:val="00"/>
-    <w:family w:val="roman"/>
+    <w:family w:val="modern"/>
     <w:pitch w:val="fixed"/>
-    <w:sig w:usb0="E0002AFF" w:usb1="C0007843" w:usb2="00000009" w:usb3="00000000" w:csb0="000001FF" w:csb1="00000000"/>
+    <w:sig w:usb0="E0002EFF" w:usb1="C0007843" w:usb2="00000009" w:usb3="00000000" w:csb0="000001FF" w:csb1="00000000"/>
   </w:font>
   <w:font w:name="Wingdings">
     <w:panose1 w:val="05000000000000000000"/>
@@ -35524,14 +36018,25 @@
     <w:pitch w:val="variable"/>
     <w:sig w:usb0="00000000" w:usb1="10000000" w:usb2="00000000" w:usb3="00000000" w:csb0="80000000" w:csb1="00000000"/>
   </w:font>
-  <w:font w:name="宋体">
+  <w:font w:name="SimSun">
+    <w:altName w:val="宋体"/>
+    <w:panose1 w:val="02010600030101010101"/>
     <w:charset w:val="86"/>
     <w:family w:val="auto"/>
     <w:pitch w:val="variable"/>
     <w:sig w:usb0="00000003" w:usb1="288F0000" w:usb2="00000016" w:usb3="00000000" w:csb0="00040001" w:csb1="00000000"/>
   </w:font>
+  <w:font w:name="SimHei">
+    <w:altName w:val="黑体"/>
+    <w:panose1 w:val="02010600030101010101"/>
+    <w:charset w:val="86"/>
+    <w:family w:val="modern"/>
+    <w:notTrueType/>
+    <w:pitch w:val="fixed"/>
+    <w:sig w:usb0="00000001" w:usb1="080E0000" w:usb2="00000010" w:usb3="00000000" w:csb0="00040000" w:csb1="00000000"/>
+  </w:font>
   <w:font w:name="Segoe UI">
-    <w:altName w:val="Calibri"/>
+    <w:panose1 w:val="020B0502040204020203"/>
     <w:charset w:val="00"/>
     <w:family w:val="swiss"/>
     <w:pitch w:val="variable"/>
@@ -35540,9 +36045,9 @@
   <w:font w:name="Consolas">
     <w:panose1 w:val="020B0609020204030204"/>
     <w:charset w:val="00"/>
-    <w:family w:val="swiss"/>
+    <w:family w:val="modern"/>
     <w:pitch w:val="fixed"/>
-    <w:sig w:usb0="E10002FF" w:usb1="4000FCFF" w:usb2="00000009" w:usb3="00000000" w:csb0="0000019F" w:csb1="00000000"/>
+    <w:sig w:usb0="E00006FF" w:usb1="0000FCFF" w:usb2="00000001" w:usb3="00000000" w:csb0="0000019F" w:csb1="00000000"/>
   </w:font>
   <w:font w:name="AFLEMP+Arial">
     <w:altName w:val="Arial"/>
@@ -35558,27 +36063,29 @@
     <w:charset w:val="00"/>
     <w:family w:val="swiss"/>
     <w:pitch w:val="variable"/>
-    <w:sig w:usb0="E00002FF" w:usb1="4000ACFF" w:usb2="00000001" w:usb3="00000000" w:csb0="0000019F" w:csb1="00000000"/>
+    <w:sig w:usb0="E0002AFF" w:usb1="C000247B" w:usb2="00000009" w:usb3="00000000" w:csb0="000001FF" w:csb1="00000000"/>
   </w:font>
   <w:font w:name="TimesNewRomanPSMT">
+    <w:altName w:val="Times New Roman"/>
     <w:charset w:val="00"/>
     <w:family w:val="roman"/>
     <w:pitch w:val="variable"/>
-    <w:sig w:usb0="E0002AEF" w:usb1="C0007841" w:usb2="00000009" w:usb3="00000000" w:csb0="000001FF" w:csb1="00000000"/>
+    <w:sig w:usb0="00000000" w:usb1="C0007841" w:usb2="00000009" w:usb3="00000000" w:csb0="000001FF" w:csb1="00000000"/>
   </w:font>
   <w:font w:name="Times">
-    <w:panose1 w:val="00000500000000020000"/>
+    <w:panose1 w:val="02020603050405020304"/>
     <w:charset w:val="00"/>
     <w:family w:val="roman"/>
     <w:pitch w:val="variable"/>
     <w:sig w:usb0="00000003" w:usb1="00000000" w:usb2="00000000" w:usb3="00000000" w:csb0="00000001" w:csb1="00000000"/>
   </w:font>
   <w:font w:name="Helvetica">
-    <w:panose1 w:val="00000000000000000000"/>
+    <w:panose1 w:val="020B0604020202020204"/>
     <w:charset w:val="00"/>
     <w:family w:val="swiss"/>
+    <w:notTrueType/>
     <w:pitch w:val="variable"/>
-    <w:sig w:usb0="E00002FF" w:usb1="5000785B" w:usb2="00000000" w:usb3="00000000" w:csb0="0000019F" w:csb1="00000000"/>
+    <w:sig w:usb0="00000003" w:usb1="00000000" w:usb2="00000000" w:usb3="00000000" w:csb0="00000001" w:csb1="00000000"/>
   </w:font>
   <w:font w:name="ff1">
     <w:altName w:val="Times New Roman"/>
@@ -35589,7 +36096,7 @@
     <w:pitch w:val="default"/>
   </w:font>
   <w:font w:name="Times-Roman">
-    <w:altName w:val="Times"/>
+    <w:altName w:val="Times New Roman"/>
     <w:charset w:val="00"/>
     <w:family w:val="roman"/>
     <w:pitch w:val="variable"/>
@@ -35600,14 +36107,16 @@
     <w:charset w:val="00"/>
     <w:family w:val="swiss"/>
     <w:pitch w:val="variable"/>
-    <w:sig w:usb0="E0002AFF" w:usb1="C0007843" w:usb2="00000009" w:usb3="00000000" w:csb0="000001FF" w:csb1="00000000"/>
+    <w:sig w:usb0="E0002EFF" w:usb1="C0007843" w:usb2="00000009" w:usb3="00000000" w:csb0="000001FF" w:csb1="00000000"/>
   </w:font>
   <w:font w:name="MS Mincho">
+    <w:altName w:val="MS Gothic"/>
     <w:panose1 w:val="02020609040205080304"/>
     <w:charset w:val="80"/>
     <w:family w:val="roman"/>
+    <w:notTrueType/>
     <w:pitch w:val="fixed"/>
-    <w:sig w:usb0="E00002FF" w:usb1="6AC7FDFB" w:usb2="08000012" w:usb3="00000000" w:csb0="0002009F" w:csb1="00000000"/>
+    <w:sig w:usb0="00000000" w:usb1="08070000" w:usb2="00000010" w:usb3="00000000" w:csb0="00020000" w:csb1="00000000"/>
   </w:font>
   <w:font w:name="Titillium Web">
     <w:altName w:val="Times New Roman"/>
@@ -35622,7 +36131,7 @@
     <w:charset w:val="00"/>
     <w:family w:val="swiss"/>
     <w:pitch w:val="variable"/>
-    <w:sig w:usb0="A00002EF" w:usb1="4000207B" w:usb2="00000000" w:usb3="00000000" w:csb0="0000019F" w:csb1="00000000"/>
+    <w:sig w:usb0="E0002AFF" w:usb1="C000247B" w:usb2="00000009" w:usb3="00000000" w:csb0="000001FF" w:csb1="00000000"/>
   </w:font>
 </w:fonts>
 </file>
@@ -35655,6 +36164,7 @@
     <w:rsid w:val="00A22A16"/>
     <w:rsid w:val="00A342C0"/>
     <w:rsid w:val="00AE58AF"/>
+    <w:rsid w:val="00B1752A"/>
     <w:rsid w:val="00B2277E"/>
     <w:rsid w:val="00B2287F"/>
     <w:rsid w:val="00BF44EC"/>
@@ -35700,7 +36210,7 @@
       </w:pPr>
     </w:pPrDefault>
   </w:docDefaults>
-  <w:latentStyles w:defLockedState="0" w:defUIPriority="99" w:defSemiHidden="0" w:defUnhideWhenUsed="0" w:defQFormat="0" w:count="382">
+  <w:latentStyles w:defLockedState="0" w:defUIPriority="99" w:defSemiHidden="0" w:defUnhideWhenUsed="0" w:defQFormat="0" w:count="371">
     <w:lsdException w:name="Normal" w:uiPriority="0" w:qFormat="1"/>
     <w:lsdException w:name="heading 1" w:uiPriority="9" w:qFormat="1"/>
     <w:lsdException w:name="heading 2" w:semiHidden="1" w:uiPriority="9" w:unhideWhenUsed="1" w:qFormat="1"/>
@@ -36072,8 +36582,6 @@
     <w:lsdException w:name="List Table 5 Dark Accent 6" w:uiPriority="50"/>
     <w:lsdException w:name="List Table 6 Colorful Accent 6" w:uiPriority="51"/>
     <w:lsdException w:name="List Table 7 Colorful Accent 6" w:uiPriority="52"/>
-    <w:lsdException w:name="Mention" w:semiHidden="1" w:unhideWhenUsed="1"/>
-    <w:lsdException w:name="Smart Hyperlink" w:semiHidden="1" w:unhideWhenUsed="1"/>
   </w:latentStyles>
   <w:style w:type="paragraph" w:default="1" w:styleId="Normal">
     <w:name w:val="Normal"/>
@@ -36311,7 +36819,6 @@
 <w:webSettings xmlns:mc="http://schemas.openxmlformats.org/markup-compatibility/2006" xmlns:r="http://schemas.openxmlformats.org/officeDocument/2006/relationships" xmlns:w="http://schemas.openxmlformats.org/wordprocessingml/2006/main" xmlns:w14="http://schemas.microsoft.com/office/word/2010/wordml" xmlns:w15="http://schemas.microsoft.com/office/word/2012/wordml" mc:Ignorable="w14 w15">
   <w:optimizeForBrowser/>
   <w:allowPNG/>
-  <w:doNotSaveAsSingleFile/>
 </w:webSettings>
 </file>
 
@@ -36537,132 +37044,6 @@
 </file>
 
 <file path=customXml/item3.xml><?xml version="1.0" encoding="utf-8"?>
-<p:properties xmlns:p="http://schemas.microsoft.com/office/2006/metadata/properties" xmlns:xsi="http://www.w3.org/2001/XMLSchema-instance" xmlns:pc="http://schemas.microsoft.com/office/infopath/2007/PartnerControls">
-  <documentManagement>
-    <DirectSourceMarket xmlns="4873beb7-5857-4685-be1f-d57550cc96cc" xsi:nil="true"/>
-    <ApprovalStatus xmlns="4873beb7-5857-4685-be1f-d57550cc96cc">InProgress</ApprovalStatus>
-    <MarketSpecific xmlns="4873beb7-5857-4685-be1f-d57550cc96cc">false</MarketSpecific>
-    <LocComments xmlns="4873beb7-5857-4685-be1f-d57550cc96cc" xsi:nil="true"/>
-    <ThumbnailAssetId xmlns="4873beb7-5857-4685-be1f-d57550cc96cc" xsi:nil="true"/>
-    <PrimaryImageGen xmlns="4873beb7-5857-4685-be1f-d57550cc96cc">true</PrimaryImageGen>
-    <LegacyData xmlns="4873beb7-5857-4685-be1f-d57550cc96cc" xsi:nil="true"/>
-    <LocRecommendedHandoff xmlns="4873beb7-5857-4685-be1f-d57550cc96cc" xsi:nil="true"/>
-    <BusinessGroup xmlns="4873beb7-5857-4685-be1f-d57550cc96cc" xsi:nil="true"/>
-    <BlockPublish xmlns="4873beb7-5857-4685-be1f-d57550cc96cc">false</BlockPublish>
-    <TPFriendlyName xmlns="4873beb7-5857-4685-be1f-d57550cc96cc" xsi:nil="true"/>
-    <NumericId xmlns="4873beb7-5857-4685-be1f-d57550cc96cc" xsi:nil="true"/>
-    <APEditor xmlns="4873beb7-5857-4685-be1f-d57550cc96cc">
-      <UserInfo>
-        <DisplayName/>
-        <AccountId xsi:nil="true"/>
-        <AccountType/>
-      </UserInfo>
-    </APEditor>
-    <SourceTitle xmlns="4873beb7-5857-4685-be1f-d57550cc96cc" xsi:nil="true"/>
-    <OpenTemplate xmlns="4873beb7-5857-4685-be1f-d57550cc96cc">true</OpenTemplate>
-    <UALocComments xmlns="4873beb7-5857-4685-be1f-d57550cc96cc" xsi:nil="true"/>
-    <ParentAssetId xmlns="4873beb7-5857-4685-be1f-d57550cc96cc" xsi:nil="true"/>
-    <IntlLangReviewDate xmlns="4873beb7-5857-4685-be1f-d57550cc96cc" xsi:nil="true"/>
-    <FeatureTagsTaxHTField0 xmlns="4873beb7-5857-4685-be1f-d57550cc96cc">
-      <Terms xmlns="http://schemas.microsoft.com/office/infopath/2007/PartnerControls"/>
-    </FeatureTagsTaxHTField0>
-    <PublishStatusLookup xmlns="4873beb7-5857-4685-be1f-d57550cc96cc">
-      <Value>1665188</Value>
-    </PublishStatusLookup>
-    <Providers xmlns="4873beb7-5857-4685-be1f-d57550cc96cc" xsi:nil="true"/>
-    <MachineTranslated xmlns="4873beb7-5857-4685-be1f-d57550cc96cc">false</MachineTranslated>
-    <OriginalSourceMarket xmlns="4873beb7-5857-4685-be1f-d57550cc96cc" xsi:nil="true"/>
-    <APDescription xmlns="4873beb7-5857-4685-be1f-d57550cc96cc" xsi:nil="true"/>
-    <ClipArtFilename xmlns="4873beb7-5857-4685-be1f-d57550cc96cc" xsi:nil="true"/>
-    <ContentItem xmlns="4873beb7-5857-4685-be1f-d57550cc96cc" xsi:nil="true"/>
-    <TPInstallLocation xmlns="4873beb7-5857-4685-be1f-d57550cc96cc" xsi:nil="true"/>
-    <PublishTargets xmlns="4873beb7-5857-4685-be1f-d57550cc96cc">OfficeOnlineVNext</PublishTargets>
-    <TimesCloned xmlns="4873beb7-5857-4685-be1f-d57550cc96cc" xsi:nil="true"/>
-    <AssetStart xmlns="4873beb7-5857-4685-be1f-d57550cc96cc">2012-12-18T04:21:00+00:00</AssetStart>
-    <Provider xmlns="4873beb7-5857-4685-be1f-d57550cc96cc" xsi:nil="true"/>
-    <AcquiredFrom xmlns="4873beb7-5857-4685-be1f-d57550cc96cc">Internal MS</AcquiredFrom>
-    <FriendlyTitle xmlns="4873beb7-5857-4685-be1f-d57550cc96cc" xsi:nil="true"/>
-    <LastHandOff xmlns="4873beb7-5857-4685-be1f-d57550cc96cc" xsi:nil="true"/>
-    <TPClientViewer xmlns="4873beb7-5857-4685-be1f-d57550cc96cc" xsi:nil="true"/>
-    <UACurrentWords xmlns="4873beb7-5857-4685-be1f-d57550cc96cc" xsi:nil="true"/>
-    <ArtSampleDocs xmlns="4873beb7-5857-4685-be1f-d57550cc96cc" xsi:nil="true"/>
-    <UALocRecommendation xmlns="4873beb7-5857-4685-be1f-d57550cc96cc">Localize</UALocRecommendation>
-    <Manager xmlns="4873beb7-5857-4685-be1f-d57550cc96cc" xsi:nil="true"/>
-    <ShowIn xmlns="4873beb7-5857-4685-be1f-d57550cc96cc">Show everywhere</ShowIn>
-    <UANotes xmlns="4873beb7-5857-4685-be1f-d57550cc96cc" xsi:nil="true"/>
-    <TemplateStatus xmlns="4873beb7-5857-4685-be1f-d57550cc96cc">Complete</TemplateStatus>
-    <InternalTagsTaxHTField0 xmlns="4873beb7-5857-4685-be1f-d57550cc96cc">
-      <Terms xmlns="http://schemas.microsoft.com/office/infopath/2007/PartnerControls"/>
-    </InternalTagsTaxHTField0>
-    <CSXHash xmlns="4873beb7-5857-4685-be1f-d57550cc96cc" xsi:nil="true"/>
-    <Downloads xmlns="4873beb7-5857-4685-be1f-d57550cc96cc">0</Downloads>
-    <VoteCount xmlns="4873beb7-5857-4685-be1f-d57550cc96cc" xsi:nil="true"/>
-    <OOCacheId xmlns="4873beb7-5857-4685-be1f-d57550cc96cc" xsi:nil="true"/>
-    <IsDeleted xmlns="4873beb7-5857-4685-be1f-d57550cc96cc">false</IsDeleted>
-    <AssetExpire xmlns="4873beb7-5857-4685-be1f-d57550cc96cc">2029-01-01T08:00:00+00:00</AssetExpire>
-    <DSATActionTaken xmlns="4873beb7-5857-4685-be1f-d57550cc96cc" xsi:nil="true"/>
-    <CSXSubmissionMarket xmlns="4873beb7-5857-4685-be1f-d57550cc96cc" xsi:nil="true"/>
-    <TPExecutable xmlns="4873beb7-5857-4685-be1f-d57550cc96cc" xsi:nil="true"/>
-    <SubmitterId xmlns="4873beb7-5857-4685-be1f-d57550cc96cc" xsi:nil="true"/>
-    <EditorialTags xmlns="4873beb7-5857-4685-be1f-d57550cc96cc" xsi:nil="true"/>
-    <AssetType xmlns="4873beb7-5857-4685-be1f-d57550cc96cc">TP</AssetType>
-    <BugNumber xmlns="4873beb7-5857-4685-be1f-d57550cc96cc" xsi:nil="true"/>
-    <CSXSubmissionDate xmlns="4873beb7-5857-4685-be1f-d57550cc96cc" xsi:nil="true"/>
-    <CSXUpdate xmlns="4873beb7-5857-4685-be1f-d57550cc96cc">false</CSXUpdate>
-    <ApprovalLog xmlns="4873beb7-5857-4685-be1f-d57550cc96cc" xsi:nil="true"/>
-    <Milestone xmlns="4873beb7-5857-4685-be1f-d57550cc96cc" xsi:nil="true"/>
-    <RecommendationsModifier xmlns="4873beb7-5857-4685-be1f-d57550cc96cc" xsi:nil="true"/>
-    <OriginAsset xmlns="4873beb7-5857-4685-be1f-d57550cc96cc" xsi:nil="true"/>
-    <TPComponent xmlns="4873beb7-5857-4685-be1f-d57550cc96cc" xsi:nil="true"/>
-    <AssetId xmlns="4873beb7-5857-4685-be1f-d57550cc96cc">TP103982350</AssetId>
-    <IntlLocPriority xmlns="4873beb7-5857-4685-be1f-d57550cc96cc" xsi:nil="true"/>
-    <PolicheckWords xmlns="4873beb7-5857-4685-be1f-d57550cc96cc" xsi:nil="true"/>
-    <TPLaunchHelpLink xmlns="4873beb7-5857-4685-be1f-d57550cc96cc" xsi:nil="true"/>
-    <TPApplication xmlns="4873beb7-5857-4685-be1f-d57550cc96cc" xsi:nil="true"/>
-    <CrawlForDependencies xmlns="4873beb7-5857-4685-be1f-d57550cc96cc">false</CrawlForDependencies>
-    <HandoffToMSDN xmlns="4873beb7-5857-4685-be1f-d57550cc96cc" xsi:nil="true"/>
-    <PlannedPubDate xmlns="4873beb7-5857-4685-be1f-d57550cc96cc" xsi:nil="true"/>
-    <IntlLangReviewer xmlns="4873beb7-5857-4685-be1f-d57550cc96cc" xsi:nil="true"/>
-    <TrustLevel xmlns="4873beb7-5857-4685-be1f-d57550cc96cc">1 Microsoft Managed Content</TrustLevel>
-    <LocLastLocAttemptVersionLookup xmlns="4873beb7-5857-4685-be1f-d57550cc96cc">872729</LocLastLocAttemptVersionLookup>
-    <IsSearchable xmlns="4873beb7-5857-4685-be1f-d57550cc96cc">true</IsSearchable>
-    <TemplateTemplateType xmlns="4873beb7-5857-4685-be1f-d57550cc96cc">Word Document Template</TemplateTemplateType>
-    <CampaignTagsTaxHTField0 xmlns="4873beb7-5857-4685-be1f-d57550cc96cc">
-      <Terms xmlns="http://schemas.microsoft.com/office/infopath/2007/PartnerControls"/>
-    </CampaignTagsTaxHTField0>
-    <TPNamespace xmlns="4873beb7-5857-4685-be1f-d57550cc96cc" xsi:nil="true"/>
-    <TaxCatchAll xmlns="4873beb7-5857-4685-be1f-d57550cc96cc"/>
-    <Markets xmlns="4873beb7-5857-4685-be1f-d57550cc96cc"/>
-    <UAProjectedTotalWords xmlns="4873beb7-5857-4685-be1f-d57550cc96cc" xsi:nil="true"/>
-    <LocMarketGroupTiers2 xmlns="4873beb7-5857-4685-be1f-d57550cc96cc" xsi:nil="true"/>
-    <IntlLangReview xmlns="4873beb7-5857-4685-be1f-d57550cc96cc">false</IntlLangReview>
-    <OutputCachingOn xmlns="4873beb7-5857-4685-be1f-d57550cc96cc">false</OutputCachingOn>
-    <AverageRating xmlns="4873beb7-5857-4685-be1f-d57550cc96cc" xsi:nil="true"/>
-    <APAuthor xmlns="4873beb7-5857-4685-be1f-d57550cc96cc">
-      <UserInfo>
-        <DisplayName>REDMOND\ncrowell</DisplayName>
-        <AccountId>81</AccountId>
-        <AccountType/>
-      </UserInfo>
-    </APAuthor>
-    <LocManualTestRequired xmlns="4873beb7-5857-4685-be1f-d57550cc96cc">false</LocManualTestRequired>
-    <TPCommandLine xmlns="4873beb7-5857-4685-be1f-d57550cc96cc" xsi:nil="true"/>
-    <TPAppVersion xmlns="4873beb7-5857-4685-be1f-d57550cc96cc" xsi:nil="true"/>
-    <EditorialStatus xmlns="4873beb7-5857-4685-be1f-d57550cc96cc">Complete</EditorialStatus>
-    <LastModifiedDateTime xmlns="4873beb7-5857-4685-be1f-d57550cc96cc" xsi:nil="true"/>
-    <ScenarioTagsTaxHTField0 xmlns="4873beb7-5857-4685-be1f-d57550cc96cc">
-      <Terms xmlns="http://schemas.microsoft.com/office/infopath/2007/PartnerControls"/>
-    </ScenarioTagsTaxHTField0>
-    <OriginalRelease xmlns="4873beb7-5857-4685-be1f-d57550cc96cc">15</OriginalRelease>
-    <TPLaunchHelpLinkType xmlns="4873beb7-5857-4685-be1f-d57550cc96cc">Template</TPLaunchHelpLinkType>
-    <LocalizationTagsTaxHTField0 xmlns="4873beb7-5857-4685-be1f-d57550cc96cc">
-      <Terms xmlns="http://schemas.microsoft.com/office/infopath/2007/PartnerControls"/>
-    </LocalizationTagsTaxHTField0>
-  </documentManagement>
-</p:properties>
-</file>
-
-<file path=customXml/item4.xml><?xml version="1.0" encoding="utf-8"?>
 <ct:contentTypeSchema xmlns:ct="http://schemas.microsoft.com/office/2006/metadata/contentType" xmlns:ma="http://schemas.microsoft.com/office/2006/metadata/properties/metaAttributes" ct:_="" ma:_="" ma:contentTypeName="TemplateFile" ma:contentTypeID="0x0101006EDDDB5EE6D98C44930B742096920B300400F5B6D36B3EF94B4E9A635CDF2A18F5B8" ma:contentTypeVersion="72" ma:contentTypeDescription="Create a new document." ma:contentTypeScope="" ma:versionID="a23e56308344d904b51738559c3d67c9">
   <xsd:schema xmlns:xsd="http://www.w3.org/2001/XMLSchema" xmlns:xs="http://www.w3.org/2001/XMLSchema" xmlns:p="http://schemas.microsoft.com/office/2006/metadata/properties" xmlns:ns2="4873beb7-5857-4685-be1f-d57550cc96cc" targetNamespace="http://schemas.microsoft.com/office/2006/metadata/properties" ma:root="true" ma:fieldsID="cd0908cc4600e77bf5da051303e00c8d" ns2:_="">
     <xsd:import namespace="4873beb7-5857-4685-be1f-d57550cc96cc"/>
@@ -37702,6 +38083,132 @@
 </ct:contentTypeSchema>
 </file>
 
+<file path=customXml/item4.xml><?xml version="1.0" encoding="utf-8"?>
+<p:properties xmlns:p="http://schemas.microsoft.com/office/2006/metadata/properties" xmlns:xsi="http://www.w3.org/2001/XMLSchema-instance" xmlns:pc="http://schemas.microsoft.com/office/infopath/2007/PartnerControls">
+  <documentManagement>
+    <DirectSourceMarket xmlns="4873beb7-5857-4685-be1f-d57550cc96cc" xsi:nil="true"/>
+    <ApprovalStatus xmlns="4873beb7-5857-4685-be1f-d57550cc96cc">InProgress</ApprovalStatus>
+    <MarketSpecific xmlns="4873beb7-5857-4685-be1f-d57550cc96cc">false</MarketSpecific>
+    <LocComments xmlns="4873beb7-5857-4685-be1f-d57550cc96cc" xsi:nil="true"/>
+    <ThumbnailAssetId xmlns="4873beb7-5857-4685-be1f-d57550cc96cc" xsi:nil="true"/>
+    <PrimaryImageGen xmlns="4873beb7-5857-4685-be1f-d57550cc96cc">true</PrimaryImageGen>
+    <LegacyData xmlns="4873beb7-5857-4685-be1f-d57550cc96cc" xsi:nil="true"/>
+    <LocRecommendedHandoff xmlns="4873beb7-5857-4685-be1f-d57550cc96cc" xsi:nil="true"/>
+    <BusinessGroup xmlns="4873beb7-5857-4685-be1f-d57550cc96cc" xsi:nil="true"/>
+    <BlockPublish xmlns="4873beb7-5857-4685-be1f-d57550cc96cc">false</BlockPublish>
+    <TPFriendlyName xmlns="4873beb7-5857-4685-be1f-d57550cc96cc" xsi:nil="true"/>
+    <NumericId xmlns="4873beb7-5857-4685-be1f-d57550cc96cc" xsi:nil="true"/>
+    <APEditor xmlns="4873beb7-5857-4685-be1f-d57550cc96cc">
+      <UserInfo>
+        <DisplayName/>
+        <AccountId xsi:nil="true"/>
+        <AccountType/>
+      </UserInfo>
+    </APEditor>
+    <SourceTitle xmlns="4873beb7-5857-4685-be1f-d57550cc96cc" xsi:nil="true"/>
+    <OpenTemplate xmlns="4873beb7-5857-4685-be1f-d57550cc96cc">true</OpenTemplate>
+    <UALocComments xmlns="4873beb7-5857-4685-be1f-d57550cc96cc" xsi:nil="true"/>
+    <ParentAssetId xmlns="4873beb7-5857-4685-be1f-d57550cc96cc" xsi:nil="true"/>
+    <IntlLangReviewDate xmlns="4873beb7-5857-4685-be1f-d57550cc96cc" xsi:nil="true"/>
+    <FeatureTagsTaxHTField0 xmlns="4873beb7-5857-4685-be1f-d57550cc96cc">
+      <Terms xmlns="http://schemas.microsoft.com/office/infopath/2007/PartnerControls"/>
+    </FeatureTagsTaxHTField0>
+    <PublishStatusLookup xmlns="4873beb7-5857-4685-be1f-d57550cc96cc">
+      <Value>1665188</Value>
+    </PublishStatusLookup>
+    <Providers xmlns="4873beb7-5857-4685-be1f-d57550cc96cc" xsi:nil="true"/>
+    <MachineTranslated xmlns="4873beb7-5857-4685-be1f-d57550cc96cc">false</MachineTranslated>
+    <OriginalSourceMarket xmlns="4873beb7-5857-4685-be1f-d57550cc96cc" xsi:nil="true"/>
+    <APDescription xmlns="4873beb7-5857-4685-be1f-d57550cc96cc" xsi:nil="true"/>
+    <ClipArtFilename xmlns="4873beb7-5857-4685-be1f-d57550cc96cc" xsi:nil="true"/>
+    <ContentItem xmlns="4873beb7-5857-4685-be1f-d57550cc96cc" xsi:nil="true"/>
+    <TPInstallLocation xmlns="4873beb7-5857-4685-be1f-d57550cc96cc" xsi:nil="true"/>
+    <PublishTargets xmlns="4873beb7-5857-4685-be1f-d57550cc96cc">OfficeOnlineVNext</PublishTargets>
+    <TimesCloned xmlns="4873beb7-5857-4685-be1f-d57550cc96cc" xsi:nil="true"/>
+    <AssetStart xmlns="4873beb7-5857-4685-be1f-d57550cc96cc">2012-12-18T04:21:00+00:00</AssetStart>
+    <Provider xmlns="4873beb7-5857-4685-be1f-d57550cc96cc" xsi:nil="true"/>
+    <AcquiredFrom xmlns="4873beb7-5857-4685-be1f-d57550cc96cc">Internal MS</AcquiredFrom>
+    <FriendlyTitle xmlns="4873beb7-5857-4685-be1f-d57550cc96cc" xsi:nil="true"/>
+    <LastHandOff xmlns="4873beb7-5857-4685-be1f-d57550cc96cc" xsi:nil="true"/>
+    <TPClientViewer xmlns="4873beb7-5857-4685-be1f-d57550cc96cc" xsi:nil="true"/>
+    <UACurrentWords xmlns="4873beb7-5857-4685-be1f-d57550cc96cc" xsi:nil="true"/>
+    <ArtSampleDocs xmlns="4873beb7-5857-4685-be1f-d57550cc96cc" xsi:nil="true"/>
+    <UALocRecommendation xmlns="4873beb7-5857-4685-be1f-d57550cc96cc">Localize</UALocRecommendation>
+    <Manager xmlns="4873beb7-5857-4685-be1f-d57550cc96cc" xsi:nil="true"/>
+    <ShowIn xmlns="4873beb7-5857-4685-be1f-d57550cc96cc">Show everywhere</ShowIn>
+    <UANotes xmlns="4873beb7-5857-4685-be1f-d57550cc96cc" xsi:nil="true"/>
+    <TemplateStatus xmlns="4873beb7-5857-4685-be1f-d57550cc96cc">Complete</TemplateStatus>
+    <InternalTagsTaxHTField0 xmlns="4873beb7-5857-4685-be1f-d57550cc96cc">
+      <Terms xmlns="http://schemas.microsoft.com/office/infopath/2007/PartnerControls"/>
+    </InternalTagsTaxHTField0>
+    <CSXHash xmlns="4873beb7-5857-4685-be1f-d57550cc96cc" xsi:nil="true"/>
+    <Downloads xmlns="4873beb7-5857-4685-be1f-d57550cc96cc">0</Downloads>
+    <VoteCount xmlns="4873beb7-5857-4685-be1f-d57550cc96cc" xsi:nil="true"/>
+    <OOCacheId xmlns="4873beb7-5857-4685-be1f-d57550cc96cc" xsi:nil="true"/>
+    <IsDeleted xmlns="4873beb7-5857-4685-be1f-d57550cc96cc">false</IsDeleted>
+    <AssetExpire xmlns="4873beb7-5857-4685-be1f-d57550cc96cc">2029-01-01T08:00:00+00:00</AssetExpire>
+    <DSATActionTaken xmlns="4873beb7-5857-4685-be1f-d57550cc96cc" xsi:nil="true"/>
+    <CSXSubmissionMarket xmlns="4873beb7-5857-4685-be1f-d57550cc96cc" xsi:nil="true"/>
+    <TPExecutable xmlns="4873beb7-5857-4685-be1f-d57550cc96cc" xsi:nil="true"/>
+    <SubmitterId xmlns="4873beb7-5857-4685-be1f-d57550cc96cc" xsi:nil="true"/>
+    <EditorialTags xmlns="4873beb7-5857-4685-be1f-d57550cc96cc" xsi:nil="true"/>
+    <AssetType xmlns="4873beb7-5857-4685-be1f-d57550cc96cc">TP</AssetType>
+    <BugNumber xmlns="4873beb7-5857-4685-be1f-d57550cc96cc" xsi:nil="true"/>
+    <CSXSubmissionDate xmlns="4873beb7-5857-4685-be1f-d57550cc96cc" xsi:nil="true"/>
+    <CSXUpdate xmlns="4873beb7-5857-4685-be1f-d57550cc96cc">false</CSXUpdate>
+    <ApprovalLog xmlns="4873beb7-5857-4685-be1f-d57550cc96cc" xsi:nil="true"/>
+    <Milestone xmlns="4873beb7-5857-4685-be1f-d57550cc96cc" xsi:nil="true"/>
+    <RecommendationsModifier xmlns="4873beb7-5857-4685-be1f-d57550cc96cc" xsi:nil="true"/>
+    <OriginAsset xmlns="4873beb7-5857-4685-be1f-d57550cc96cc" xsi:nil="true"/>
+    <TPComponent xmlns="4873beb7-5857-4685-be1f-d57550cc96cc" xsi:nil="true"/>
+    <AssetId xmlns="4873beb7-5857-4685-be1f-d57550cc96cc">TP103982350</AssetId>
+    <IntlLocPriority xmlns="4873beb7-5857-4685-be1f-d57550cc96cc" xsi:nil="true"/>
+    <PolicheckWords xmlns="4873beb7-5857-4685-be1f-d57550cc96cc" xsi:nil="true"/>
+    <TPLaunchHelpLink xmlns="4873beb7-5857-4685-be1f-d57550cc96cc" xsi:nil="true"/>
+    <TPApplication xmlns="4873beb7-5857-4685-be1f-d57550cc96cc" xsi:nil="true"/>
+    <CrawlForDependencies xmlns="4873beb7-5857-4685-be1f-d57550cc96cc">false</CrawlForDependencies>
+    <HandoffToMSDN xmlns="4873beb7-5857-4685-be1f-d57550cc96cc" xsi:nil="true"/>
+    <PlannedPubDate xmlns="4873beb7-5857-4685-be1f-d57550cc96cc" xsi:nil="true"/>
+    <IntlLangReviewer xmlns="4873beb7-5857-4685-be1f-d57550cc96cc" xsi:nil="true"/>
+    <TrustLevel xmlns="4873beb7-5857-4685-be1f-d57550cc96cc">1 Microsoft Managed Content</TrustLevel>
+    <LocLastLocAttemptVersionLookup xmlns="4873beb7-5857-4685-be1f-d57550cc96cc">872729</LocLastLocAttemptVersionLookup>
+    <IsSearchable xmlns="4873beb7-5857-4685-be1f-d57550cc96cc">true</IsSearchable>
+    <TemplateTemplateType xmlns="4873beb7-5857-4685-be1f-d57550cc96cc">Word Document Template</TemplateTemplateType>
+    <CampaignTagsTaxHTField0 xmlns="4873beb7-5857-4685-be1f-d57550cc96cc">
+      <Terms xmlns="http://schemas.microsoft.com/office/infopath/2007/PartnerControls"/>
+    </CampaignTagsTaxHTField0>
+    <TPNamespace xmlns="4873beb7-5857-4685-be1f-d57550cc96cc" xsi:nil="true"/>
+    <TaxCatchAll xmlns="4873beb7-5857-4685-be1f-d57550cc96cc"/>
+    <Markets xmlns="4873beb7-5857-4685-be1f-d57550cc96cc"/>
+    <UAProjectedTotalWords xmlns="4873beb7-5857-4685-be1f-d57550cc96cc" xsi:nil="true"/>
+    <LocMarketGroupTiers2 xmlns="4873beb7-5857-4685-be1f-d57550cc96cc" xsi:nil="true"/>
+    <IntlLangReview xmlns="4873beb7-5857-4685-be1f-d57550cc96cc">false</IntlLangReview>
+    <OutputCachingOn xmlns="4873beb7-5857-4685-be1f-d57550cc96cc">false</OutputCachingOn>
+    <AverageRating xmlns="4873beb7-5857-4685-be1f-d57550cc96cc" xsi:nil="true"/>
+    <APAuthor xmlns="4873beb7-5857-4685-be1f-d57550cc96cc">
+      <UserInfo>
+        <DisplayName>REDMOND\ncrowell</DisplayName>
+        <AccountId>81</AccountId>
+        <AccountType/>
+      </UserInfo>
+    </APAuthor>
+    <LocManualTestRequired xmlns="4873beb7-5857-4685-be1f-d57550cc96cc">false</LocManualTestRequired>
+    <TPCommandLine xmlns="4873beb7-5857-4685-be1f-d57550cc96cc" xsi:nil="true"/>
+    <TPAppVersion xmlns="4873beb7-5857-4685-be1f-d57550cc96cc" xsi:nil="true"/>
+    <EditorialStatus xmlns="4873beb7-5857-4685-be1f-d57550cc96cc">Complete</EditorialStatus>
+    <LastModifiedDateTime xmlns="4873beb7-5857-4685-be1f-d57550cc96cc" xsi:nil="true"/>
+    <ScenarioTagsTaxHTField0 xmlns="4873beb7-5857-4685-be1f-d57550cc96cc">
+      <Terms xmlns="http://schemas.microsoft.com/office/infopath/2007/PartnerControls"/>
+    </ScenarioTagsTaxHTField0>
+    <OriginalRelease xmlns="4873beb7-5857-4685-be1f-d57550cc96cc">15</OriginalRelease>
+    <TPLaunchHelpLinkType xmlns="4873beb7-5857-4685-be1f-d57550cc96cc">Template</TPLaunchHelpLinkType>
+    <LocalizationTagsTaxHTField0 xmlns="4873beb7-5857-4685-be1f-d57550cc96cc">
+      <Terms xmlns="http://schemas.microsoft.com/office/infopath/2007/PartnerControls"/>
+    </LocalizationTagsTaxHTField0>
+  </documentManagement>
+</p:properties>
+</file>
+
 <file path=customXml/item5.xml><?xml version="1.0" encoding="utf-8"?>
 <b:Sources xmlns:b="http://schemas.openxmlformats.org/officeDocument/2006/bibliography" SelectedStyle="\APASixthEditionOfficeOnline.xsl" StyleName="APA" Version="6">
   <b:Source>
@@ -37766,16 +38273,6 @@
 </file>
 
 <file path=customXml/itemProps3.xml><?xml version="1.0" encoding="utf-8"?>
-<ds:datastoreItem xmlns:ds="http://schemas.openxmlformats.org/officeDocument/2006/customXml" ds:itemID="{842BC006-40F3-4DFD-8748-62B7EC5E21A1}">
-  <ds:schemaRefs>
-    <ds:schemaRef ds:uri="http://schemas.microsoft.com/office/2006/metadata/properties"/>
-    <ds:schemaRef ds:uri="http://schemas.microsoft.com/office/infopath/2007/PartnerControls"/>
-    <ds:schemaRef ds:uri="4873beb7-5857-4685-be1f-d57550cc96cc"/>
-  </ds:schemaRefs>
-</ds:datastoreItem>
-</file>
-
-<file path=customXml/itemProps4.xml><?xml version="1.0" encoding="utf-8"?>
 <ds:datastoreItem xmlns:ds="http://schemas.openxmlformats.org/officeDocument/2006/customXml" ds:itemID="{0E08B9C9-C2AF-48C2-8178-093BD36EA96E}">
   <ds:schemaRefs>
     <ds:schemaRef ds:uri="http://schemas.microsoft.com/office/2006/metadata/contentType"/>
@@ -37793,8 +38290,18 @@
 </ds:datastoreItem>
 </file>
 
+<file path=customXml/itemProps4.xml><?xml version="1.0" encoding="utf-8"?>
+<ds:datastoreItem xmlns:ds="http://schemas.openxmlformats.org/officeDocument/2006/customXml" ds:itemID="{842BC006-40F3-4DFD-8748-62B7EC5E21A1}">
+  <ds:schemaRefs>
+    <ds:schemaRef ds:uri="http://schemas.microsoft.com/office/2006/metadata/properties"/>
+    <ds:schemaRef ds:uri="http://schemas.microsoft.com/office/infopath/2007/PartnerControls"/>
+    <ds:schemaRef ds:uri="4873beb7-5857-4685-be1f-d57550cc96cc"/>
+  </ds:schemaRefs>
+</ds:datastoreItem>
+</file>
+
 <file path=customXml/itemProps5.xml><?xml version="1.0" encoding="utf-8"?>
-<ds:datastoreItem xmlns:ds="http://schemas.openxmlformats.org/officeDocument/2006/customXml" ds:itemID="{8DFD5ACB-57AA-9345-A5B0-54B78E56A0BC}">
+<ds:datastoreItem xmlns:ds="http://schemas.openxmlformats.org/officeDocument/2006/customXml" ds:itemID="{B1BEA9E1-4433-44C5-988B-DC6017796946}">
   <ds:schemaRefs>
     <ds:schemaRef ds:uri="http://schemas.openxmlformats.org/officeDocument/2006/bibliography"/>
   </ds:schemaRefs>

</xml_diff>